<commit_message>
milestone 1 part 1
</commit_message>
<xml_diff>
--- a/IE-Major-Asg-Aditya-Mishra.docx
+++ b/IE-Major-Asg-Aditya-Mishra.docx
@@ -2,7 +2,192 @@
 <file path=word/document.xml><?xml version="1.0" encoding="utf-8"?>
 <w:document xmlns:wpc="http://schemas.microsoft.com/office/word/2010/wordprocessingCanvas" xmlns:cx="http://schemas.microsoft.com/office/drawing/2014/chartex" xmlns:cx1="http://schemas.microsoft.com/office/drawing/2015/9/8/chartex" xmlns:cx2="http://schemas.microsoft.com/office/drawing/2015/10/21/chartex" xmlns:cx3="http://schemas.microsoft.com/office/drawing/2016/5/9/chartex" xmlns:cx4="http://schemas.microsoft.com/office/drawing/2016/5/10/chartex" xmlns:cx5="http://schemas.microsoft.com/office/drawing/2016/5/11/chartex" xmlns:cx6="http://schemas.microsoft.com/office/drawing/2016/5/12/chartex" xmlns:cx7="http://schemas.microsoft.com/office/drawing/2016/5/13/chartex" xmlns:cx8="http://schemas.microsoft.com/office/drawing/2016/5/14/chartex" xmlns:mc="http://schemas.openxmlformats.org/markup-compatibility/2006" xmlns:aink="http://schemas.microsoft.com/office/drawing/2016/ink" xmlns:am3d="http://schemas.microsoft.com/office/drawing/2017/model3d" xmlns:o="urn:schemas-microsoft-com:office:office" xmlns:r="http://schemas.openxmlformats.org/officeDocument/2006/relationships" xmlns:m="http://schemas.openxmlformats.org/officeDocument/2006/math" xmlns:v="urn:schemas-microsoft-com:vml" xmlns:wp14="http://schemas.microsoft.com/office/word/2010/wordprocessingDrawing" xmlns:wp="http://schemas.openxmlformats.org/drawingml/2006/wordprocessingDrawing" xmlns:w10="urn:schemas-microsoft-com:office:word" xmlns:w="http://schemas.openxmlformats.org/wordprocessingml/2006/main" xmlns:w14="http://schemas.microsoft.com/office/word/2010/wordml" xmlns:w15="http://schemas.microsoft.com/office/word/2012/wordml" xmlns:w16cex="http://schemas.microsoft.com/office/word/2018/wordml/cex" xmlns:w16cid="http://schemas.microsoft.com/office/word/2016/wordml/cid" xmlns:w16="http://schemas.microsoft.com/office/word/2018/wordml" xmlns:w16se="http://schemas.microsoft.com/office/word/2015/wordml/symex" xmlns:wpg="http://schemas.microsoft.com/office/word/2010/wordprocessingGroup" xmlns:wpi="http://schemas.microsoft.com/office/word/2010/wordprocessingInk" xmlns:wne="http://schemas.microsoft.com/office/word/2006/wordml" xmlns:wps="http://schemas.microsoft.com/office/word/2010/wordprocessingShape" mc:Ignorable="w14 w15 w16se w16cid w16 w16cex wp14">
   <w:body>
-    <w:p/>
+    <w:p>
+      <w:pPr>
+        <w:rPr>
+          <w:sz w:val="32"/>
+          <w:szCs w:val="32"/>
+          <w:u w:val="single"/>
+        </w:rPr>
+      </w:pPr>
+      <w:r>
+        <w:rPr>
+          <w:sz w:val="32"/>
+          <w:szCs w:val="32"/>
+          <w:u w:val="single"/>
+        </w:rPr>
+        <w:t>MILESTONE 1</w:t>
+      </w:r>
+    </w:p>
+    <w:p>
+      <w:pPr>
+        <w:rPr>
+          <w:sz w:val="32"/>
+          <w:szCs w:val="32"/>
+          <w:u w:val="single"/>
+        </w:rPr>
+      </w:pPr>
+    </w:p>
+    <w:p>
+      <w:pPr>
+        <w:rPr>
+          <w:sz w:val="32"/>
+          <w:szCs w:val="32"/>
+          <w:u w:val="single"/>
+        </w:rPr>
+      </w:pPr>
+      <w:r>
+        <w:rPr>
+          <w:noProof/>
+          <w:sz w:val="32"/>
+          <w:szCs w:val="32"/>
+          <w:u w:val="single"/>
+        </w:rPr>
+        <w:drawing>
+          <wp:inline distT="0" distB="0" distL="0" distR="0" wp14:anchorId="16099B4F" wp14:editId="16B0E81E">
+            <wp:extent cx="5943600" cy="3343275"/>
+            <wp:effectExtent l="0" t="0" r="0" b="9525"/>
+            <wp:docPr id="4" name="Picture 4" descr="Graphical user interface, text&#10;&#10;Description automatically generated"/>
+            <wp:cNvGraphicFramePr>
+              <a:graphicFrameLocks xmlns:a="http://schemas.openxmlformats.org/drawingml/2006/main" noChangeAspect="1"/>
+            </wp:cNvGraphicFramePr>
+            <a:graphic xmlns:a="http://schemas.openxmlformats.org/drawingml/2006/main">
+              <a:graphicData uri="http://schemas.openxmlformats.org/drawingml/2006/picture">
+                <pic:pic xmlns:pic="http://schemas.openxmlformats.org/drawingml/2006/picture">
+                  <pic:nvPicPr>
+                    <pic:cNvPr id="4" name="Picture 4" descr="Graphical user interface, text&#10;&#10;Description automatically generated"/>
+                    <pic:cNvPicPr/>
+                  </pic:nvPicPr>
+                  <pic:blipFill>
+                    <a:blip r:embed="rId6" cstate="print">
+                      <a:extLst>
+                        <a:ext uri="{28A0092B-C50C-407E-A947-70E740481C1C}">
+                          <a14:useLocalDpi xmlns:a14="http://schemas.microsoft.com/office/drawing/2010/main" val="0"/>
+                        </a:ext>
+                      </a:extLst>
+                    </a:blip>
+                    <a:stretch>
+                      <a:fillRect/>
+                    </a:stretch>
+                  </pic:blipFill>
+                  <pic:spPr>
+                    <a:xfrm>
+                      <a:off x="0" y="0"/>
+                      <a:ext cx="5943600" cy="3343275"/>
+                    </a:xfrm>
+                    <a:prstGeom prst="rect">
+                      <a:avLst/>
+                    </a:prstGeom>
+                  </pic:spPr>
+                </pic:pic>
+              </a:graphicData>
+            </a:graphic>
+          </wp:inline>
+        </w:drawing>
+      </w:r>
+      <w:r>
+        <w:rPr>
+          <w:noProof/>
+          <w:sz w:val="32"/>
+          <w:szCs w:val="32"/>
+          <w:u w:val="single"/>
+        </w:rPr>
+        <w:drawing>
+          <wp:inline distT="0" distB="0" distL="0" distR="0" wp14:anchorId="40CF7084" wp14:editId="742EF0C3">
+            <wp:extent cx="5943600" cy="3343275"/>
+            <wp:effectExtent l="0" t="0" r="0" b="9525"/>
+            <wp:docPr id="5" name="Picture 5" descr="Graphical user interface, text, application&#10;&#10;Description automatically generated"/>
+            <wp:cNvGraphicFramePr>
+              <a:graphicFrameLocks xmlns:a="http://schemas.openxmlformats.org/drawingml/2006/main" noChangeAspect="1"/>
+            </wp:cNvGraphicFramePr>
+            <a:graphic xmlns:a="http://schemas.openxmlformats.org/drawingml/2006/main">
+              <a:graphicData uri="http://schemas.openxmlformats.org/drawingml/2006/picture">
+                <pic:pic xmlns:pic="http://schemas.openxmlformats.org/drawingml/2006/picture">
+                  <pic:nvPicPr>
+                    <pic:cNvPr id="5" name="Picture 5" descr="Graphical user interface, text, application&#10;&#10;Description automatically generated"/>
+                    <pic:cNvPicPr/>
+                  </pic:nvPicPr>
+                  <pic:blipFill>
+                    <a:blip r:embed="rId7" cstate="print">
+                      <a:extLst>
+                        <a:ext uri="{28A0092B-C50C-407E-A947-70E740481C1C}">
+                          <a14:useLocalDpi xmlns:a14="http://schemas.microsoft.com/office/drawing/2010/main" val="0"/>
+                        </a:ext>
+                      </a:extLst>
+                    </a:blip>
+                    <a:stretch>
+                      <a:fillRect/>
+                    </a:stretch>
+                  </pic:blipFill>
+                  <pic:spPr>
+                    <a:xfrm>
+                      <a:off x="0" y="0"/>
+                      <a:ext cx="5943600" cy="3343275"/>
+                    </a:xfrm>
+                    <a:prstGeom prst="rect">
+                      <a:avLst/>
+                    </a:prstGeom>
+                  </pic:spPr>
+                </pic:pic>
+              </a:graphicData>
+            </a:graphic>
+          </wp:inline>
+        </w:drawing>
+      </w:r>
+    </w:p>
+    <w:p>
+      <w:pPr>
+        <w:rPr>
+          <w:sz w:val="32"/>
+          <w:szCs w:val="32"/>
+          <w:u w:val="single"/>
+        </w:rPr>
+      </w:pPr>
+    </w:p>
+    <w:p>
+      <w:pPr>
+        <w:rPr>
+          <w:sz w:val="32"/>
+          <w:szCs w:val="32"/>
+          <w:u w:val="single"/>
+        </w:rPr>
+      </w:pPr>
+    </w:p>
+    <w:p>
+      <w:pPr>
+        <w:rPr>
+          <w:sz w:val="32"/>
+          <w:szCs w:val="32"/>
+          <w:u w:val="single"/>
+        </w:rPr>
+      </w:pPr>
+      <w:r>
+        <w:rPr>
+          <w:sz w:val="32"/>
+          <w:szCs w:val="32"/>
+          <w:u w:val="single"/>
+        </w:rPr>
+        <w:t>MILESTONE 2</w:t>
+      </w:r>
+    </w:p>
+    <w:p>
+      <w:pPr>
+        <w:rPr>
+          <w:sz w:val="32"/>
+          <w:szCs w:val="32"/>
+          <w:u w:val="single"/>
+        </w:rPr>
+      </w:pPr>
+    </w:p>
+    <w:p>
+      <w:pPr>
+        <w:rPr>
+          <w:sz w:val="32"/>
+          <w:szCs w:val="32"/>
+          <w:u w:val="single"/>
+        </w:rPr>
+      </w:pPr>
+    </w:p>
     <w:sectPr>
       <w:pgSz w:w="12240" w:h="15840"/>
       <w:pgMar w:top="1440" w:right="1440" w:bottom="1440" w:left="1440" w:header="720" w:footer="720" w:gutter="0"/>

</xml_diff>

<commit_message>
part-b milestone1,2,3 with 6 done
</commit_message>
<xml_diff>
--- a/IE-Major-Asg-Aditya-Mishra.docx
+++ b/IE-Major-Asg-Aditya-Mishra.docx
@@ -2,6 +2,23 @@
 <file path=word/document.xml><?xml version="1.0" encoding="utf-8"?>
 <w:document xmlns:wpc="http://schemas.microsoft.com/office/word/2010/wordprocessingCanvas" xmlns:cx="http://schemas.microsoft.com/office/drawing/2014/chartex" xmlns:cx1="http://schemas.microsoft.com/office/drawing/2015/9/8/chartex" xmlns:cx2="http://schemas.microsoft.com/office/drawing/2015/10/21/chartex" xmlns:cx3="http://schemas.microsoft.com/office/drawing/2016/5/9/chartex" xmlns:cx4="http://schemas.microsoft.com/office/drawing/2016/5/10/chartex" xmlns:cx5="http://schemas.microsoft.com/office/drawing/2016/5/11/chartex" xmlns:cx6="http://schemas.microsoft.com/office/drawing/2016/5/12/chartex" xmlns:cx7="http://schemas.microsoft.com/office/drawing/2016/5/13/chartex" xmlns:cx8="http://schemas.microsoft.com/office/drawing/2016/5/14/chartex" xmlns:mc="http://schemas.openxmlformats.org/markup-compatibility/2006" xmlns:aink="http://schemas.microsoft.com/office/drawing/2016/ink" xmlns:am3d="http://schemas.microsoft.com/office/drawing/2017/model3d" xmlns:o="urn:schemas-microsoft-com:office:office" xmlns:r="http://schemas.openxmlformats.org/officeDocument/2006/relationships" xmlns:m="http://schemas.openxmlformats.org/officeDocument/2006/math" xmlns:v="urn:schemas-microsoft-com:vml" xmlns:wp14="http://schemas.microsoft.com/office/word/2010/wordprocessingDrawing" xmlns:wp="http://schemas.openxmlformats.org/drawingml/2006/wordprocessingDrawing" xmlns:w10="urn:schemas-microsoft-com:office:word" xmlns:w="http://schemas.openxmlformats.org/wordprocessingml/2006/main" xmlns:w14="http://schemas.microsoft.com/office/word/2010/wordml" xmlns:w15="http://schemas.microsoft.com/office/word/2012/wordml" xmlns:w16cex="http://schemas.microsoft.com/office/word/2018/wordml/cex" xmlns:w16cid="http://schemas.microsoft.com/office/word/2016/wordml/cid" xmlns:w16="http://schemas.microsoft.com/office/word/2018/wordml" xmlns:w16se="http://schemas.microsoft.com/office/word/2015/wordml/symex" xmlns:wpg="http://schemas.microsoft.com/office/word/2010/wordprocessingGroup" xmlns:wpi="http://schemas.microsoft.com/office/word/2010/wordprocessingInk" xmlns:wne="http://schemas.microsoft.com/office/word/2006/wordml" xmlns:wps="http://schemas.microsoft.com/office/word/2010/wordprocessingShape" mc:Ignorable="w14 w15 w16se w16cid w16 w16cex wp14">
   <w:body>
+    <w:p>
+      <w:pPr>
+        <w:rPr>
+          <w:sz w:val="40"/>
+          <w:szCs w:val="40"/>
+          <w:u w:val="single"/>
+        </w:rPr>
+      </w:pPr>
+      <w:r>
+        <w:rPr>
+          <w:sz w:val="40"/>
+          <w:szCs w:val="40"/>
+          <w:u w:val="single"/>
+        </w:rPr>
+        <w:t>PART- A</w:t>
+      </w:r>
+    </w:p>
     <w:p>
       <w:pPr>
         <w:rPr>
@@ -156,17 +173,188 @@
     <w:p>
       <w:pPr>
         <w:rPr>
-          <w:sz w:val="32"/>
-          <w:szCs w:val="32"/>
-          <w:u w:val="single"/>
-        </w:rPr>
-      </w:pPr>
-      <w:r>
-        <w:rPr>
-          <w:sz w:val="32"/>
-          <w:szCs w:val="32"/>
-          <w:u w:val="single"/>
-        </w:rPr>
+          <w:sz w:val="40"/>
+          <w:szCs w:val="40"/>
+          <w:u w:val="single"/>
+        </w:rPr>
+      </w:pPr>
+      <w:r>
+        <w:rPr>
+          <w:sz w:val="40"/>
+          <w:szCs w:val="40"/>
+          <w:u w:val="single"/>
+        </w:rPr>
+        <w:t>PART-B</w:t>
+      </w:r>
+    </w:p>
+    <w:p>
+      <w:pPr>
+        <w:rPr>
+          <w:sz w:val="32"/>
+          <w:szCs w:val="32"/>
+          <w:u w:val="single"/>
+        </w:rPr>
+      </w:pPr>
+      <w:r>
+        <w:rPr>
+          <w:sz w:val="32"/>
+          <w:szCs w:val="32"/>
+          <w:u w:val="single"/>
+        </w:rPr>
+        <w:t>MILESTONE 1</w:t>
+      </w:r>
+    </w:p>
+    <w:p>
+      <w:pPr>
+        <w:rPr>
+          <w:sz w:val="32"/>
+          <w:szCs w:val="32"/>
+          <w:u w:val="single"/>
+        </w:rPr>
+      </w:pPr>
+      <w:r>
+        <w:t>C</w:t>
+      </w:r>
+      <w:r>
+        <w:t>reate a collection “API-Collection-Your Name” in Postman. All the endpoints added to this collection should have proper name.</w:t>
+      </w:r>
+    </w:p>
+    <w:p>
+      <w:pPr>
+        <w:rPr>
+          <w:sz w:val="32"/>
+          <w:szCs w:val="32"/>
+          <w:u w:val="single"/>
+        </w:rPr>
+      </w:pPr>
+      <w:r>
+        <w:rPr>
+          <w:noProof/>
+          <w:sz w:val="32"/>
+          <w:szCs w:val="32"/>
+          <w:u w:val="single"/>
+        </w:rPr>
+        <w:drawing>
+          <wp:inline distT="0" distB="0" distL="0" distR="0" wp14:anchorId="7791EE50" wp14:editId="05C09535">
+            <wp:extent cx="5943600" cy="3343275"/>
+            <wp:effectExtent l="0" t="0" r="0" b="9525"/>
+            <wp:docPr id="7" name="Picture 7" descr="Graphical user interface, text, application&#10;&#10;Description automatically generated"/>
+            <wp:cNvGraphicFramePr>
+              <a:graphicFrameLocks xmlns:a="http://schemas.openxmlformats.org/drawingml/2006/main" noChangeAspect="1"/>
+            </wp:cNvGraphicFramePr>
+            <a:graphic xmlns:a="http://schemas.openxmlformats.org/drawingml/2006/main">
+              <a:graphicData uri="http://schemas.openxmlformats.org/drawingml/2006/picture">
+                <pic:pic xmlns:pic="http://schemas.openxmlformats.org/drawingml/2006/picture">
+                  <pic:nvPicPr>
+                    <pic:cNvPr id="7" name="Picture 7" descr="Graphical user interface, text, application&#10;&#10;Description automatically generated"/>
+                    <pic:cNvPicPr/>
+                  </pic:nvPicPr>
+                  <pic:blipFill>
+                    <a:blip r:embed="rId8" cstate="print">
+                      <a:extLst>
+                        <a:ext uri="{28A0092B-C50C-407E-A947-70E740481C1C}">
+                          <a14:useLocalDpi xmlns:a14="http://schemas.microsoft.com/office/drawing/2010/main" val="0"/>
+                        </a:ext>
+                      </a:extLst>
+                    </a:blip>
+                    <a:stretch>
+                      <a:fillRect/>
+                    </a:stretch>
+                  </pic:blipFill>
+                  <pic:spPr>
+                    <a:xfrm>
+                      <a:off x="0" y="0"/>
+                      <a:ext cx="5943600" cy="3343275"/>
+                    </a:xfrm>
+                    <a:prstGeom prst="rect">
+                      <a:avLst/>
+                    </a:prstGeom>
+                  </pic:spPr>
+                </pic:pic>
+              </a:graphicData>
+            </a:graphic>
+          </wp:inline>
+        </w:drawing>
+      </w:r>
+    </w:p>
+    <w:p>
+      <w:pPr>
+        <w:rPr>
+          <w:sz w:val="32"/>
+          <w:szCs w:val="32"/>
+          <w:u w:val="single"/>
+        </w:rPr>
+      </w:pPr>
+    </w:p>
+    <w:p>
+      <w:pPr>
+        <w:rPr>
+          <w:sz w:val="32"/>
+          <w:szCs w:val="32"/>
+          <w:u w:val="single"/>
+        </w:rPr>
+      </w:pPr>
+    </w:p>
+    <w:p>
+      <w:pPr>
+        <w:rPr>
+          <w:sz w:val="32"/>
+          <w:szCs w:val="32"/>
+          <w:u w:val="single"/>
+        </w:rPr>
+      </w:pPr>
+    </w:p>
+    <w:p>
+      <w:pPr>
+        <w:rPr>
+          <w:sz w:val="32"/>
+          <w:szCs w:val="32"/>
+          <w:u w:val="single"/>
+        </w:rPr>
+      </w:pPr>
+    </w:p>
+    <w:p>
+      <w:pPr>
+        <w:rPr>
+          <w:sz w:val="32"/>
+          <w:szCs w:val="32"/>
+          <w:u w:val="single"/>
+        </w:rPr>
+      </w:pPr>
+    </w:p>
+    <w:p>
+      <w:pPr>
+        <w:rPr>
+          <w:sz w:val="32"/>
+          <w:szCs w:val="32"/>
+          <w:u w:val="single"/>
+        </w:rPr>
+      </w:pPr>
+    </w:p>
+    <w:p>
+      <w:pPr>
+        <w:rPr>
+          <w:sz w:val="32"/>
+          <w:szCs w:val="32"/>
+          <w:u w:val="single"/>
+        </w:rPr>
+      </w:pPr>
+    </w:p>
+    <w:p>
+      <w:pPr>
+        <w:rPr>
+          <w:sz w:val="32"/>
+          <w:szCs w:val="32"/>
+          <w:u w:val="single"/>
+        </w:rPr>
+      </w:pPr>
+      <w:r>
+        <w:rPr>
+          <w:sz w:val="32"/>
+          <w:szCs w:val="32"/>
+          <w:u w:val="single"/>
+        </w:rPr>
+        <w:lastRenderedPageBreak/>
         <w:t>MILESTONE 2</w:t>
       </w:r>
     </w:p>
@@ -175,6 +363,2729 @@
         <w:rPr>
           <w:sz w:val="32"/>
           <w:szCs w:val="32"/>
+          <w:u w:val="single"/>
+        </w:rPr>
+      </w:pPr>
+      <w:r>
+        <w:t>Create an Environment “API -Env-Your Name” and load the commonly used values there.</w:t>
+      </w:r>
+    </w:p>
+    <w:p>
+      <w:pPr>
+        <w:rPr>
+          <w:sz w:val="32"/>
+          <w:szCs w:val="32"/>
+          <w:u w:val="single"/>
+        </w:rPr>
+      </w:pPr>
+      <w:r>
+        <w:rPr>
+          <w:noProof/>
+          <w:sz w:val="32"/>
+          <w:szCs w:val="32"/>
+          <w:u w:val="single"/>
+        </w:rPr>
+        <w:drawing>
+          <wp:inline distT="0" distB="0" distL="0" distR="0" wp14:anchorId="07505C9B" wp14:editId="1686A340">
+            <wp:extent cx="5943600" cy="3343275"/>
+            <wp:effectExtent l="0" t="0" r="0" b="9525"/>
+            <wp:docPr id="8" name="Picture 8" descr="Graphical user interface, text, application&#10;&#10;Description automatically generated"/>
+            <wp:cNvGraphicFramePr>
+              <a:graphicFrameLocks xmlns:a="http://schemas.openxmlformats.org/drawingml/2006/main" noChangeAspect="1"/>
+            </wp:cNvGraphicFramePr>
+            <a:graphic xmlns:a="http://schemas.openxmlformats.org/drawingml/2006/main">
+              <a:graphicData uri="http://schemas.openxmlformats.org/drawingml/2006/picture">
+                <pic:pic xmlns:pic="http://schemas.openxmlformats.org/drawingml/2006/picture">
+                  <pic:nvPicPr>
+                    <pic:cNvPr id="8" name="Picture 8" descr="Graphical user interface, text, application&#10;&#10;Description automatically generated"/>
+                    <pic:cNvPicPr/>
+                  </pic:nvPicPr>
+                  <pic:blipFill>
+                    <a:blip r:embed="rId9" cstate="print">
+                      <a:extLst>
+                        <a:ext uri="{28A0092B-C50C-407E-A947-70E740481C1C}">
+                          <a14:useLocalDpi xmlns:a14="http://schemas.microsoft.com/office/drawing/2010/main" val="0"/>
+                        </a:ext>
+                      </a:extLst>
+                    </a:blip>
+                    <a:stretch>
+                      <a:fillRect/>
+                    </a:stretch>
+                  </pic:blipFill>
+                  <pic:spPr>
+                    <a:xfrm>
+                      <a:off x="0" y="0"/>
+                      <a:ext cx="5943600" cy="3343275"/>
+                    </a:xfrm>
+                    <a:prstGeom prst="rect">
+                      <a:avLst/>
+                    </a:prstGeom>
+                  </pic:spPr>
+                </pic:pic>
+              </a:graphicData>
+            </a:graphic>
+          </wp:inline>
+        </w:drawing>
+      </w:r>
+    </w:p>
+    <w:p>
+      <w:pPr>
+        <w:rPr>
+          <w:sz w:val="32"/>
+          <w:szCs w:val="32"/>
+          <w:u w:val="single"/>
+        </w:rPr>
+      </w:pPr>
+    </w:p>
+    <w:p>
+      <w:pPr>
+        <w:rPr>
+          <w:sz w:val="32"/>
+          <w:szCs w:val="32"/>
+          <w:u w:val="single"/>
+        </w:rPr>
+      </w:pPr>
+    </w:p>
+    <w:p>
+      <w:pPr>
+        <w:rPr>
+          <w:sz w:val="32"/>
+          <w:szCs w:val="32"/>
+          <w:u w:val="single"/>
+        </w:rPr>
+      </w:pPr>
+    </w:p>
+    <w:p>
+      <w:pPr>
+        <w:rPr>
+          <w:sz w:val="32"/>
+          <w:szCs w:val="32"/>
+          <w:u w:val="single"/>
+        </w:rPr>
+      </w:pPr>
+    </w:p>
+    <w:p>
+      <w:pPr>
+        <w:rPr>
+          <w:sz w:val="32"/>
+          <w:szCs w:val="32"/>
+          <w:u w:val="single"/>
+        </w:rPr>
+      </w:pPr>
+    </w:p>
+    <w:p>
+      <w:pPr>
+        <w:rPr>
+          <w:sz w:val="32"/>
+          <w:szCs w:val="32"/>
+          <w:u w:val="single"/>
+        </w:rPr>
+      </w:pPr>
+    </w:p>
+    <w:p>
+      <w:pPr>
+        <w:rPr>
+          <w:sz w:val="32"/>
+          <w:szCs w:val="32"/>
+          <w:u w:val="single"/>
+        </w:rPr>
+      </w:pPr>
+    </w:p>
+    <w:p>
+      <w:pPr>
+        <w:rPr>
+          <w:sz w:val="32"/>
+          <w:szCs w:val="32"/>
+          <w:u w:val="single"/>
+        </w:rPr>
+      </w:pPr>
+    </w:p>
+    <w:p>
+      <w:pPr>
+        <w:rPr>
+          <w:sz w:val="32"/>
+          <w:szCs w:val="32"/>
+          <w:u w:val="single"/>
+        </w:rPr>
+      </w:pPr>
+    </w:p>
+    <w:p>
+      <w:pPr>
+        <w:rPr>
+          <w:sz w:val="32"/>
+          <w:szCs w:val="32"/>
+          <w:u w:val="single"/>
+        </w:rPr>
+      </w:pPr>
+    </w:p>
+    <w:p>
+      <w:pPr>
+        <w:rPr>
+          <w:sz w:val="32"/>
+          <w:szCs w:val="32"/>
+          <w:u w:val="single"/>
+        </w:rPr>
+      </w:pPr>
+    </w:p>
+    <w:p>
+      <w:pPr>
+        <w:rPr>
+          <w:sz w:val="32"/>
+          <w:szCs w:val="32"/>
+          <w:u w:val="single"/>
+        </w:rPr>
+      </w:pPr>
+      <w:r>
+        <w:rPr>
+          <w:sz w:val="32"/>
+          <w:szCs w:val="32"/>
+          <w:u w:val="single"/>
+        </w:rPr>
+        <w:lastRenderedPageBreak/>
+        <w:t>MILESTONE 3 with MILESTONE 6</w:t>
+      </w:r>
+    </w:p>
+    <w:p>
+      <w:r>
+        <w:t>GET : https://jsonplaceholder.typicode.com/posts • Response payload: (1 point) [ { "</w:t>
+      </w:r>
+      <w:proofErr w:type="spellStart"/>
+      <w:r>
+        <w:t>userId</w:t>
+      </w:r>
+      <w:proofErr w:type="spellEnd"/>
+      <w:r>
+        <w:t xml:space="preserve">": 1, "id": 1, "title": "sunt </w:t>
+      </w:r>
+      <w:proofErr w:type="spellStart"/>
+      <w:r>
+        <w:t>aut</w:t>
+      </w:r>
+      <w:proofErr w:type="spellEnd"/>
+      <w:r>
+        <w:t xml:space="preserve"> </w:t>
+      </w:r>
+      <w:proofErr w:type="spellStart"/>
+      <w:r>
+        <w:t>facere</w:t>
+      </w:r>
+      <w:proofErr w:type="spellEnd"/>
+      <w:r>
+        <w:t xml:space="preserve"> </w:t>
+      </w:r>
+      <w:proofErr w:type="spellStart"/>
+      <w:r>
+        <w:t>repellat</w:t>
+      </w:r>
+      <w:proofErr w:type="spellEnd"/>
+      <w:r>
+        <w:t xml:space="preserve"> provident” "body": "</w:t>
+      </w:r>
+      <w:proofErr w:type="spellStart"/>
+      <w:r>
+        <w:t>quia</w:t>
+      </w:r>
+      <w:proofErr w:type="spellEnd"/>
+      <w:r>
+        <w:t xml:space="preserve"> et </w:t>
+      </w:r>
+      <w:proofErr w:type="spellStart"/>
+      <w:r>
+        <w:t>suscipit</w:t>
+      </w:r>
+      <w:proofErr w:type="spellEnd"/>
+      <w:r>
+        <w:t>\</w:t>
+      </w:r>
+      <w:proofErr w:type="spellStart"/>
+      <w:r>
+        <w:t>nsuscipit</w:t>
+      </w:r>
+      <w:proofErr w:type="spellEnd"/>
+      <w:r>
+        <w:t>” }, . . . ] • Verify the following(2 points): a. User with 'id' 40 has '</w:t>
+      </w:r>
+      <w:proofErr w:type="spellStart"/>
+      <w:r>
+        <w:t>userId</w:t>
+      </w:r>
+      <w:proofErr w:type="spellEnd"/>
+      <w:r>
+        <w:t>'=4 b. Every 'title' field in the response has the type is String.</w:t>
+      </w:r>
+    </w:p>
+    <w:p/>
+    <w:p>
+      <w:r>
+        <w:t>Also perform the common validations listed , on each API response. (4 points each) • HTTP status code • Content type • Response time is less than 1000ms</w:t>
+      </w:r>
+    </w:p>
+    <w:p>
+      <w:r>
+        <w:t>Script:-</w:t>
+      </w:r>
+    </w:p>
+    <w:p>
+      <w:pPr>
+        <w:shd w:val="clear" w:color="auto" w:fill="FFFFFE"/>
+        <w:spacing w:after="0" w:line="270" w:lineRule="atLeast"/>
+        <w:rPr>
+          <w:rFonts w:ascii="Courier New" w:eastAsia="Times New Roman" w:hAnsi="Courier New" w:cs="Courier New"/>
+          <w:color w:val="000000"/>
+          <w:sz w:val="18"/>
+          <w:szCs w:val="18"/>
+        </w:rPr>
+      </w:pPr>
+      <w:proofErr w:type="spellStart"/>
+      <w:r>
+        <w:rPr>
+          <w:rFonts w:ascii="Courier New" w:eastAsia="Times New Roman" w:hAnsi="Courier New" w:cs="Courier New"/>
+          <w:color w:val="001188"/>
+          <w:sz w:val="18"/>
+          <w:szCs w:val="18"/>
+        </w:rPr>
+        <w:t>pm</w:t>
+      </w:r>
+      <w:r>
+        <w:rPr>
+          <w:rFonts w:ascii="Courier New" w:eastAsia="Times New Roman" w:hAnsi="Courier New" w:cs="Courier New"/>
+          <w:color w:val="000000"/>
+          <w:sz w:val="18"/>
+          <w:szCs w:val="18"/>
+        </w:rPr>
+        <w:t>.</w:t>
+      </w:r>
+      <w:r>
+        <w:rPr>
+          <w:rFonts w:ascii="Courier New" w:eastAsia="Times New Roman" w:hAnsi="Courier New" w:cs="Courier New"/>
+          <w:b/>
+          <w:bCs/>
+          <w:color w:val="642880"/>
+          <w:sz w:val="18"/>
+          <w:szCs w:val="18"/>
+        </w:rPr>
+        <w:t>test</w:t>
+      </w:r>
+      <w:proofErr w:type="spellEnd"/>
+      <w:r>
+        <w:rPr>
+          <w:rFonts w:ascii="Courier New" w:eastAsia="Times New Roman" w:hAnsi="Courier New" w:cs="Courier New"/>
+          <w:color w:val="000000"/>
+          <w:sz w:val="18"/>
+          <w:szCs w:val="18"/>
+        </w:rPr>
+        <w:t>(</w:t>
+      </w:r>
+      <w:r>
+        <w:rPr>
+          <w:rFonts w:ascii="Courier New" w:eastAsia="Times New Roman" w:hAnsi="Courier New" w:cs="Courier New"/>
+          <w:color w:val="2A00FF"/>
+          <w:sz w:val="18"/>
+          <w:szCs w:val="18"/>
+        </w:rPr>
+        <w:t>"</w:t>
+      </w:r>
+      <w:proofErr w:type="spellStart"/>
+      <w:r>
+        <w:rPr>
+          <w:rFonts w:ascii="Courier New" w:eastAsia="Times New Roman" w:hAnsi="Courier New" w:cs="Courier New"/>
+          <w:color w:val="2A00FF"/>
+          <w:sz w:val="18"/>
+          <w:szCs w:val="18"/>
+        </w:rPr>
+        <w:t>Check_UserId_Id</w:t>
+      </w:r>
+      <w:proofErr w:type="spellEnd"/>
+      <w:r>
+        <w:rPr>
+          <w:rFonts w:ascii="Courier New" w:eastAsia="Times New Roman" w:hAnsi="Courier New" w:cs="Courier New"/>
+          <w:color w:val="2A00FF"/>
+          <w:sz w:val="18"/>
+          <w:szCs w:val="18"/>
+        </w:rPr>
+        <w:t>"</w:t>
+      </w:r>
+      <w:r>
+        <w:rPr>
+          <w:rFonts w:ascii="Courier New" w:eastAsia="Times New Roman" w:hAnsi="Courier New" w:cs="Courier New"/>
+          <w:color w:val="000000"/>
+          <w:sz w:val="18"/>
+          <w:szCs w:val="18"/>
+        </w:rPr>
+        <w:t>, </w:t>
+      </w:r>
+      <w:r>
+        <w:rPr>
+          <w:rFonts w:ascii="Courier New" w:eastAsia="Times New Roman" w:hAnsi="Courier New" w:cs="Courier New"/>
+          <w:b/>
+          <w:bCs/>
+          <w:color w:val="800555"/>
+          <w:sz w:val="18"/>
+          <w:szCs w:val="18"/>
+        </w:rPr>
+        <w:t>function</w:t>
+      </w:r>
+      <w:r>
+        <w:rPr>
+          <w:rFonts w:ascii="Courier New" w:eastAsia="Times New Roman" w:hAnsi="Courier New" w:cs="Courier New"/>
+          <w:color w:val="000000"/>
+          <w:sz w:val="18"/>
+          <w:szCs w:val="18"/>
+        </w:rPr>
+        <w:t> () {</w:t>
+      </w:r>
+    </w:p>
+    <w:p>
+      <w:pPr>
+        <w:shd w:val="clear" w:color="auto" w:fill="FFFFFE"/>
+        <w:spacing w:after="0" w:line="270" w:lineRule="atLeast"/>
+        <w:rPr>
+          <w:rFonts w:ascii="Courier New" w:eastAsia="Times New Roman" w:hAnsi="Courier New" w:cs="Courier New"/>
+          <w:color w:val="000000"/>
+          <w:sz w:val="18"/>
+          <w:szCs w:val="18"/>
+        </w:rPr>
+      </w:pPr>
+      <w:r>
+        <w:rPr>
+          <w:rFonts w:ascii="Courier New" w:eastAsia="Times New Roman" w:hAnsi="Courier New" w:cs="Courier New"/>
+          <w:color w:val="800555"/>
+          <w:sz w:val="18"/>
+          <w:szCs w:val="18"/>
+        </w:rPr>
+        <w:t>var</w:t>
+      </w:r>
+      <w:r>
+        <w:rPr>
+          <w:rFonts w:ascii="Courier New" w:eastAsia="Times New Roman" w:hAnsi="Courier New" w:cs="Courier New"/>
+          <w:color w:val="000000"/>
+          <w:sz w:val="18"/>
+          <w:szCs w:val="18"/>
+        </w:rPr>
+        <w:t> </w:t>
+      </w:r>
+      <w:proofErr w:type="spellStart"/>
+      <w:r>
+        <w:rPr>
+          <w:rFonts w:ascii="Courier New" w:eastAsia="Times New Roman" w:hAnsi="Courier New" w:cs="Courier New"/>
+          <w:color w:val="001188"/>
+          <w:sz w:val="18"/>
+          <w:szCs w:val="18"/>
+        </w:rPr>
+        <w:t>jsonData</w:t>
+      </w:r>
+      <w:proofErr w:type="spellEnd"/>
+      <w:r>
+        <w:rPr>
+          <w:rFonts w:ascii="Courier New" w:eastAsia="Times New Roman" w:hAnsi="Courier New" w:cs="Courier New"/>
+          <w:color w:val="000000"/>
+          <w:sz w:val="18"/>
+          <w:szCs w:val="18"/>
+        </w:rPr>
+        <w:t> </w:t>
+      </w:r>
+      <w:r>
+        <w:rPr>
+          <w:rFonts w:ascii="Courier New" w:eastAsia="Times New Roman" w:hAnsi="Courier New" w:cs="Courier New"/>
+          <w:b/>
+          <w:bCs/>
+          <w:color w:val="800555"/>
+          <w:sz w:val="18"/>
+          <w:szCs w:val="18"/>
+        </w:rPr>
+        <w:t>=</w:t>
+      </w:r>
+      <w:r>
+        <w:rPr>
+          <w:rFonts w:ascii="Courier New" w:eastAsia="Times New Roman" w:hAnsi="Courier New" w:cs="Courier New"/>
+          <w:color w:val="000000"/>
+          <w:sz w:val="18"/>
+          <w:szCs w:val="18"/>
+        </w:rPr>
+        <w:t> </w:t>
+      </w:r>
+      <w:proofErr w:type="spellStart"/>
+      <w:r>
+        <w:rPr>
+          <w:rFonts w:ascii="Courier New" w:eastAsia="Times New Roman" w:hAnsi="Courier New" w:cs="Courier New"/>
+          <w:color w:val="001188"/>
+          <w:sz w:val="18"/>
+          <w:szCs w:val="18"/>
+        </w:rPr>
+        <w:t>pm</w:t>
+      </w:r>
+      <w:r>
+        <w:rPr>
+          <w:rFonts w:ascii="Courier New" w:eastAsia="Times New Roman" w:hAnsi="Courier New" w:cs="Courier New"/>
+          <w:color w:val="000000"/>
+          <w:sz w:val="18"/>
+          <w:szCs w:val="18"/>
+        </w:rPr>
+        <w:t>.</w:t>
+      </w:r>
+      <w:r>
+        <w:rPr>
+          <w:rFonts w:ascii="Courier New" w:eastAsia="Times New Roman" w:hAnsi="Courier New" w:cs="Courier New"/>
+          <w:color w:val="001188"/>
+          <w:sz w:val="18"/>
+          <w:szCs w:val="18"/>
+        </w:rPr>
+        <w:t>response</w:t>
+      </w:r>
+      <w:r>
+        <w:rPr>
+          <w:rFonts w:ascii="Courier New" w:eastAsia="Times New Roman" w:hAnsi="Courier New" w:cs="Courier New"/>
+          <w:color w:val="000000"/>
+          <w:sz w:val="18"/>
+          <w:szCs w:val="18"/>
+        </w:rPr>
+        <w:t>.json</w:t>
+      </w:r>
+      <w:proofErr w:type="spellEnd"/>
+      <w:r>
+        <w:rPr>
+          <w:rFonts w:ascii="Courier New" w:eastAsia="Times New Roman" w:hAnsi="Courier New" w:cs="Courier New"/>
+          <w:color w:val="000000"/>
+          <w:sz w:val="18"/>
+          <w:szCs w:val="18"/>
+        </w:rPr>
+        <w:t>();</w:t>
+      </w:r>
+    </w:p>
+    <w:p>
+      <w:pPr>
+        <w:shd w:val="clear" w:color="auto" w:fill="FFFFFE"/>
+        <w:spacing w:after="0" w:line="270" w:lineRule="atLeast"/>
+        <w:rPr>
+          <w:rFonts w:ascii="Courier New" w:eastAsia="Times New Roman" w:hAnsi="Courier New" w:cs="Courier New"/>
+          <w:color w:val="000000"/>
+          <w:sz w:val="18"/>
+          <w:szCs w:val="18"/>
+        </w:rPr>
+      </w:pPr>
+      <w:r>
+        <w:rPr>
+          <w:rFonts w:ascii="Courier New" w:eastAsia="Times New Roman" w:hAnsi="Courier New" w:cs="Courier New"/>
+          <w:color w:val="000000"/>
+          <w:sz w:val="18"/>
+          <w:szCs w:val="18"/>
+        </w:rPr>
+        <w:t>    </w:t>
+      </w:r>
+      <w:r>
+        <w:rPr>
+          <w:rFonts w:ascii="Courier New" w:eastAsia="Times New Roman" w:hAnsi="Courier New" w:cs="Courier New"/>
+          <w:color w:val="800555"/>
+          <w:sz w:val="18"/>
+          <w:szCs w:val="18"/>
+        </w:rPr>
+        <w:t>var</w:t>
+      </w:r>
+      <w:r>
+        <w:rPr>
+          <w:rFonts w:ascii="Courier New" w:eastAsia="Times New Roman" w:hAnsi="Courier New" w:cs="Courier New"/>
+          <w:color w:val="000000"/>
+          <w:sz w:val="18"/>
+          <w:szCs w:val="18"/>
+        </w:rPr>
+        <w:t> </w:t>
+      </w:r>
+      <w:proofErr w:type="spellStart"/>
+      <w:r>
+        <w:rPr>
+          <w:rFonts w:ascii="Courier New" w:eastAsia="Times New Roman" w:hAnsi="Courier New" w:cs="Courier New"/>
+          <w:color w:val="001188"/>
+          <w:sz w:val="18"/>
+          <w:szCs w:val="18"/>
+        </w:rPr>
+        <w:t>i</w:t>
+      </w:r>
+      <w:proofErr w:type="spellEnd"/>
+      <w:r>
+        <w:rPr>
+          <w:rFonts w:ascii="Courier New" w:eastAsia="Times New Roman" w:hAnsi="Courier New" w:cs="Courier New"/>
+          <w:b/>
+          <w:bCs/>
+          <w:color w:val="800555"/>
+          <w:sz w:val="18"/>
+          <w:szCs w:val="18"/>
+        </w:rPr>
+        <w:t>=</w:t>
+      </w:r>
+      <w:r>
+        <w:rPr>
+          <w:rFonts w:ascii="Courier New" w:eastAsia="Times New Roman" w:hAnsi="Courier New" w:cs="Courier New"/>
+          <w:color w:val="FF00AA"/>
+          <w:sz w:val="18"/>
+          <w:szCs w:val="18"/>
+        </w:rPr>
+        <w:t>0</w:t>
+      </w:r>
+      <w:r>
+        <w:rPr>
+          <w:rFonts w:ascii="Courier New" w:eastAsia="Times New Roman" w:hAnsi="Courier New" w:cs="Courier New"/>
+          <w:color w:val="000000"/>
+          <w:sz w:val="18"/>
+          <w:szCs w:val="18"/>
+        </w:rPr>
+        <w:t>;</w:t>
+      </w:r>
+    </w:p>
+    <w:p>
+      <w:pPr>
+        <w:shd w:val="clear" w:color="auto" w:fill="FFFFFE"/>
+        <w:spacing w:after="0" w:line="270" w:lineRule="atLeast"/>
+        <w:rPr>
+          <w:rFonts w:ascii="Courier New" w:eastAsia="Times New Roman" w:hAnsi="Courier New" w:cs="Courier New"/>
+          <w:color w:val="000000"/>
+          <w:sz w:val="18"/>
+          <w:szCs w:val="18"/>
+        </w:rPr>
+      </w:pPr>
+      <w:r>
+        <w:rPr>
+          <w:rFonts w:ascii="Courier New" w:eastAsia="Times New Roman" w:hAnsi="Courier New" w:cs="Courier New"/>
+          <w:color w:val="000000"/>
+          <w:sz w:val="18"/>
+          <w:szCs w:val="18"/>
+        </w:rPr>
+        <w:t>    </w:t>
+      </w:r>
+      <w:r>
+        <w:rPr>
+          <w:rFonts w:ascii="Courier New" w:eastAsia="Times New Roman" w:hAnsi="Courier New" w:cs="Courier New"/>
+          <w:b/>
+          <w:bCs/>
+          <w:color w:val="800555"/>
+          <w:sz w:val="18"/>
+          <w:szCs w:val="18"/>
+        </w:rPr>
+        <w:t>while</w:t>
+      </w:r>
+      <w:r>
+        <w:rPr>
+          <w:rFonts w:ascii="Courier New" w:eastAsia="Times New Roman" w:hAnsi="Courier New" w:cs="Courier New"/>
+          <w:color w:val="000000"/>
+          <w:sz w:val="18"/>
+          <w:szCs w:val="18"/>
+        </w:rPr>
+        <w:t>(</w:t>
+      </w:r>
+      <w:proofErr w:type="spellStart"/>
+      <w:r>
+        <w:rPr>
+          <w:rFonts w:ascii="Courier New" w:eastAsia="Times New Roman" w:hAnsi="Courier New" w:cs="Courier New"/>
+          <w:color w:val="001188"/>
+          <w:sz w:val="18"/>
+          <w:szCs w:val="18"/>
+        </w:rPr>
+        <w:t>i</w:t>
+      </w:r>
+      <w:proofErr w:type="spellEnd"/>
+      <w:r>
+        <w:rPr>
+          <w:rFonts w:ascii="Courier New" w:eastAsia="Times New Roman" w:hAnsi="Courier New" w:cs="Courier New"/>
+          <w:b/>
+          <w:bCs/>
+          <w:color w:val="800555"/>
+          <w:sz w:val="18"/>
+          <w:szCs w:val="18"/>
+        </w:rPr>
+        <w:t>&lt;</w:t>
+      </w:r>
+      <w:proofErr w:type="spellStart"/>
+      <w:r>
+        <w:rPr>
+          <w:rFonts w:ascii="Courier New" w:eastAsia="Times New Roman" w:hAnsi="Courier New" w:cs="Courier New"/>
+          <w:color w:val="001188"/>
+          <w:sz w:val="18"/>
+          <w:szCs w:val="18"/>
+        </w:rPr>
+        <w:t>jsonData</w:t>
+      </w:r>
+      <w:r>
+        <w:rPr>
+          <w:rFonts w:ascii="Courier New" w:eastAsia="Times New Roman" w:hAnsi="Courier New" w:cs="Courier New"/>
+          <w:color w:val="000000"/>
+          <w:sz w:val="18"/>
+          <w:szCs w:val="18"/>
+        </w:rPr>
+        <w:t>.</w:t>
+      </w:r>
+      <w:r>
+        <w:rPr>
+          <w:rFonts w:ascii="Courier New" w:eastAsia="Times New Roman" w:hAnsi="Courier New" w:cs="Courier New"/>
+          <w:color w:val="336633"/>
+          <w:sz w:val="18"/>
+          <w:szCs w:val="18"/>
+        </w:rPr>
+        <w:t>length</w:t>
+      </w:r>
+      <w:proofErr w:type="spellEnd"/>
+      <w:r>
+        <w:rPr>
+          <w:rFonts w:ascii="Courier New" w:eastAsia="Times New Roman" w:hAnsi="Courier New" w:cs="Courier New"/>
+          <w:color w:val="000000"/>
+          <w:sz w:val="18"/>
+          <w:szCs w:val="18"/>
+        </w:rPr>
+        <w:t>){</w:t>
+      </w:r>
+    </w:p>
+    <w:p>
+      <w:pPr>
+        <w:shd w:val="clear" w:color="auto" w:fill="FFFFFE"/>
+        <w:spacing w:after="0" w:line="270" w:lineRule="atLeast"/>
+        <w:rPr>
+          <w:rFonts w:ascii="Courier New" w:eastAsia="Times New Roman" w:hAnsi="Courier New" w:cs="Courier New"/>
+          <w:color w:val="000000"/>
+          <w:sz w:val="18"/>
+          <w:szCs w:val="18"/>
+        </w:rPr>
+      </w:pPr>
+      <w:r>
+        <w:rPr>
+          <w:rFonts w:ascii="Courier New" w:eastAsia="Times New Roman" w:hAnsi="Courier New" w:cs="Courier New"/>
+          <w:color w:val="000000"/>
+          <w:sz w:val="18"/>
+          <w:szCs w:val="18"/>
+        </w:rPr>
+        <w:t>        </w:t>
+      </w:r>
+      <w:r>
+        <w:rPr>
+          <w:rFonts w:ascii="Courier New" w:eastAsia="Times New Roman" w:hAnsi="Courier New" w:cs="Courier New"/>
+          <w:b/>
+          <w:bCs/>
+          <w:color w:val="800555"/>
+          <w:sz w:val="18"/>
+          <w:szCs w:val="18"/>
+        </w:rPr>
+        <w:t>if</w:t>
+      </w:r>
+      <w:r>
+        <w:rPr>
+          <w:rFonts w:ascii="Courier New" w:eastAsia="Times New Roman" w:hAnsi="Courier New" w:cs="Courier New"/>
+          <w:color w:val="000000"/>
+          <w:sz w:val="18"/>
+          <w:szCs w:val="18"/>
+        </w:rPr>
+        <w:t>(</w:t>
+      </w:r>
+      <w:proofErr w:type="spellStart"/>
+      <w:r>
+        <w:rPr>
+          <w:rFonts w:ascii="Courier New" w:eastAsia="Times New Roman" w:hAnsi="Courier New" w:cs="Courier New"/>
+          <w:color w:val="001188"/>
+          <w:sz w:val="18"/>
+          <w:szCs w:val="18"/>
+        </w:rPr>
+        <w:t>jsonData</w:t>
+      </w:r>
+      <w:proofErr w:type="spellEnd"/>
+      <w:r>
+        <w:rPr>
+          <w:rFonts w:ascii="Courier New" w:eastAsia="Times New Roman" w:hAnsi="Courier New" w:cs="Courier New"/>
+          <w:color w:val="000000"/>
+          <w:sz w:val="18"/>
+          <w:szCs w:val="18"/>
+        </w:rPr>
+        <w:t>[</w:t>
+      </w:r>
+      <w:proofErr w:type="spellStart"/>
+      <w:r>
+        <w:rPr>
+          <w:rFonts w:ascii="Courier New" w:eastAsia="Times New Roman" w:hAnsi="Courier New" w:cs="Courier New"/>
+          <w:color w:val="001188"/>
+          <w:sz w:val="18"/>
+          <w:szCs w:val="18"/>
+        </w:rPr>
+        <w:t>i</w:t>
+      </w:r>
+      <w:proofErr w:type="spellEnd"/>
+      <w:r>
+        <w:rPr>
+          <w:rFonts w:ascii="Courier New" w:eastAsia="Times New Roman" w:hAnsi="Courier New" w:cs="Courier New"/>
+          <w:color w:val="000000"/>
+          <w:sz w:val="18"/>
+          <w:szCs w:val="18"/>
+        </w:rPr>
+        <w:t>].</w:t>
+      </w:r>
+      <w:r>
+        <w:rPr>
+          <w:rFonts w:ascii="Courier New" w:eastAsia="Times New Roman" w:hAnsi="Courier New" w:cs="Courier New"/>
+          <w:color w:val="336633"/>
+          <w:sz w:val="18"/>
+          <w:szCs w:val="18"/>
+        </w:rPr>
+        <w:t>id</w:t>
+      </w:r>
+      <w:r>
+        <w:rPr>
+          <w:rFonts w:ascii="Courier New" w:eastAsia="Times New Roman" w:hAnsi="Courier New" w:cs="Courier New"/>
+          <w:color w:val="000000"/>
+          <w:sz w:val="18"/>
+          <w:szCs w:val="18"/>
+        </w:rPr>
+        <w:t> </w:t>
+      </w:r>
+      <w:r>
+        <w:rPr>
+          <w:rFonts w:ascii="Courier New" w:eastAsia="Times New Roman" w:hAnsi="Courier New" w:cs="Courier New"/>
+          <w:b/>
+          <w:bCs/>
+          <w:color w:val="800555"/>
+          <w:sz w:val="18"/>
+          <w:szCs w:val="18"/>
+        </w:rPr>
+        <w:t>==</w:t>
+      </w:r>
+      <w:r>
+        <w:rPr>
+          <w:rFonts w:ascii="Courier New" w:eastAsia="Times New Roman" w:hAnsi="Courier New" w:cs="Courier New"/>
+          <w:color w:val="000000"/>
+          <w:sz w:val="18"/>
+          <w:szCs w:val="18"/>
+        </w:rPr>
+        <w:t> </w:t>
+      </w:r>
+      <w:r>
+        <w:rPr>
+          <w:rFonts w:ascii="Courier New" w:eastAsia="Times New Roman" w:hAnsi="Courier New" w:cs="Courier New"/>
+          <w:color w:val="FF00AA"/>
+          <w:sz w:val="18"/>
+          <w:szCs w:val="18"/>
+        </w:rPr>
+        <w:t>40</w:t>
+      </w:r>
+      <w:r>
+        <w:rPr>
+          <w:rFonts w:ascii="Courier New" w:eastAsia="Times New Roman" w:hAnsi="Courier New" w:cs="Courier New"/>
+          <w:color w:val="000000"/>
+          <w:sz w:val="18"/>
+          <w:szCs w:val="18"/>
+        </w:rPr>
+        <w:t>)</w:t>
+      </w:r>
+    </w:p>
+    <w:p>
+      <w:pPr>
+        <w:shd w:val="clear" w:color="auto" w:fill="FFFFFE"/>
+        <w:spacing w:after="0" w:line="270" w:lineRule="atLeast"/>
+        <w:rPr>
+          <w:rFonts w:ascii="Courier New" w:eastAsia="Times New Roman" w:hAnsi="Courier New" w:cs="Courier New"/>
+          <w:color w:val="000000"/>
+          <w:sz w:val="18"/>
+          <w:szCs w:val="18"/>
+        </w:rPr>
+      </w:pPr>
+      <w:r>
+        <w:rPr>
+          <w:rFonts w:ascii="Courier New" w:eastAsia="Times New Roman" w:hAnsi="Courier New" w:cs="Courier New"/>
+          <w:color w:val="000000"/>
+          <w:sz w:val="18"/>
+          <w:szCs w:val="18"/>
+        </w:rPr>
+        <w:t>          </w:t>
+      </w:r>
+      <w:proofErr w:type="spellStart"/>
+      <w:r>
+        <w:rPr>
+          <w:rFonts w:ascii="Courier New" w:eastAsia="Times New Roman" w:hAnsi="Courier New" w:cs="Courier New"/>
+          <w:color w:val="001188"/>
+          <w:sz w:val="18"/>
+          <w:szCs w:val="18"/>
+        </w:rPr>
+        <w:t>pm</w:t>
+      </w:r>
+      <w:r>
+        <w:rPr>
+          <w:rFonts w:ascii="Courier New" w:eastAsia="Times New Roman" w:hAnsi="Courier New" w:cs="Courier New"/>
+          <w:color w:val="000000"/>
+          <w:sz w:val="18"/>
+          <w:szCs w:val="18"/>
+        </w:rPr>
+        <w:t>.expect</w:t>
+      </w:r>
+      <w:proofErr w:type="spellEnd"/>
+      <w:r>
+        <w:rPr>
+          <w:rFonts w:ascii="Courier New" w:eastAsia="Times New Roman" w:hAnsi="Courier New" w:cs="Courier New"/>
+          <w:color w:val="000000"/>
+          <w:sz w:val="18"/>
+          <w:szCs w:val="18"/>
+        </w:rPr>
+        <w:t>(</w:t>
+      </w:r>
+      <w:proofErr w:type="spellStart"/>
+      <w:r>
+        <w:rPr>
+          <w:rFonts w:ascii="Courier New" w:eastAsia="Times New Roman" w:hAnsi="Courier New" w:cs="Courier New"/>
+          <w:color w:val="001188"/>
+          <w:sz w:val="18"/>
+          <w:szCs w:val="18"/>
+        </w:rPr>
+        <w:t>jsonData</w:t>
+      </w:r>
+      <w:proofErr w:type="spellEnd"/>
+      <w:r>
+        <w:rPr>
+          <w:rFonts w:ascii="Courier New" w:eastAsia="Times New Roman" w:hAnsi="Courier New" w:cs="Courier New"/>
+          <w:color w:val="000000"/>
+          <w:sz w:val="18"/>
+          <w:szCs w:val="18"/>
+        </w:rPr>
+        <w:t>[</w:t>
+      </w:r>
+      <w:proofErr w:type="spellStart"/>
+      <w:r>
+        <w:rPr>
+          <w:rFonts w:ascii="Courier New" w:eastAsia="Times New Roman" w:hAnsi="Courier New" w:cs="Courier New"/>
+          <w:color w:val="001188"/>
+          <w:sz w:val="18"/>
+          <w:szCs w:val="18"/>
+        </w:rPr>
+        <w:t>i</w:t>
+      </w:r>
+      <w:proofErr w:type="spellEnd"/>
+      <w:r>
+        <w:rPr>
+          <w:rFonts w:ascii="Courier New" w:eastAsia="Times New Roman" w:hAnsi="Courier New" w:cs="Courier New"/>
+          <w:color w:val="000000"/>
+          <w:sz w:val="18"/>
+          <w:szCs w:val="18"/>
+        </w:rPr>
+        <w:t>].</w:t>
+      </w:r>
+      <w:proofErr w:type="spellStart"/>
+      <w:r>
+        <w:rPr>
+          <w:rFonts w:ascii="Courier New" w:eastAsia="Times New Roman" w:hAnsi="Courier New" w:cs="Courier New"/>
+          <w:color w:val="333333"/>
+          <w:sz w:val="18"/>
+          <w:szCs w:val="18"/>
+        </w:rPr>
+        <w:t>userId</w:t>
+      </w:r>
+      <w:proofErr w:type="spellEnd"/>
+      <w:r>
+        <w:rPr>
+          <w:rFonts w:ascii="Courier New" w:eastAsia="Times New Roman" w:hAnsi="Courier New" w:cs="Courier New"/>
+          <w:color w:val="000000"/>
+          <w:sz w:val="18"/>
+          <w:szCs w:val="18"/>
+        </w:rPr>
+        <w:t>).</w:t>
+      </w:r>
+      <w:proofErr w:type="spellStart"/>
+      <w:r>
+        <w:rPr>
+          <w:rFonts w:ascii="Courier New" w:eastAsia="Times New Roman" w:hAnsi="Courier New" w:cs="Courier New"/>
+          <w:color w:val="001188"/>
+          <w:sz w:val="18"/>
+          <w:szCs w:val="18"/>
+        </w:rPr>
+        <w:t>to</w:t>
+      </w:r>
+      <w:r>
+        <w:rPr>
+          <w:rFonts w:ascii="Courier New" w:eastAsia="Times New Roman" w:hAnsi="Courier New" w:cs="Courier New"/>
+          <w:color w:val="000000"/>
+          <w:sz w:val="18"/>
+          <w:szCs w:val="18"/>
+        </w:rPr>
+        <w:t>.equal</w:t>
+      </w:r>
+      <w:proofErr w:type="spellEnd"/>
+      <w:r>
+        <w:rPr>
+          <w:rFonts w:ascii="Courier New" w:eastAsia="Times New Roman" w:hAnsi="Courier New" w:cs="Courier New"/>
+          <w:color w:val="000000"/>
+          <w:sz w:val="18"/>
+          <w:szCs w:val="18"/>
+        </w:rPr>
+        <w:t>(</w:t>
+      </w:r>
+      <w:r>
+        <w:rPr>
+          <w:rFonts w:ascii="Courier New" w:eastAsia="Times New Roman" w:hAnsi="Courier New" w:cs="Courier New"/>
+          <w:color w:val="FF00AA"/>
+          <w:sz w:val="18"/>
+          <w:szCs w:val="18"/>
+        </w:rPr>
+        <w:t>4</w:t>
+      </w:r>
+      <w:r>
+        <w:rPr>
+          <w:rFonts w:ascii="Courier New" w:eastAsia="Times New Roman" w:hAnsi="Courier New" w:cs="Courier New"/>
+          <w:color w:val="000000"/>
+          <w:sz w:val="18"/>
+          <w:szCs w:val="18"/>
+        </w:rPr>
+        <w:t>);</w:t>
+      </w:r>
+    </w:p>
+    <w:p>
+      <w:pPr>
+        <w:shd w:val="clear" w:color="auto" w:fill="FFFFFE"/>
+        <w:spacing w:after="0" w:line="270" w:lineRule="atLeast"/>
+        <w:rPr>
+          <w:rFonts w:ascii="Courier New" w:eastAsia="Times New Roman" w:hAnsi="Courier New" w:cs="Courier New"/>
+          <w:color w:val="000000"/>
+          <w:sz w:val="18"/>
+          <w:szCs w:val="18"/>
+        </w:rPr>
+      </w:pPr>
+      <w:r>
+        <w:rPr>
+          <w:rFonts w:ascii="Courier New" w:eastAsia="Times New Roman" w:hAnsi="Courier New" w:cs="Courier New"/>
+          <w:color w:val="000000"/>
+          <w:sz w:val="18"/>
+          <w:szCs w:val="18"/>
+        </w:rPr>
+        <w:t>        </w:t>
+      </w:r>
+      <w:r>
+        <w:rPr>
+          <w:rFonts w:ascii="Courier New" w:eastAsia="Times New Roman" w:hAnsi="Courier New" w:cs="Courier New"/>
+          <w:b/>
+          <w:bCs/>
+          <w:color w:val="800555"/>
+          <w:sz w:val="18"/>
+          <w:szCs w:val="18"/>
+        </w:rPr>
+        <w:t>++</w:t>
+      </w:r>
+      <w:proofErr w:type="spellStart"/>
+      <w:r>
+        <w:rPr>
+          <w:rFonts w:ascii="Courier New" w:eastAsia="Times New Roman" w:hAnsi="Courier New" w:cs="Courier New"/>
+          <w:color w:val="001188"/>
+          <w:sz w:val="18"/>
+          <w:szCs w:val="18"/>
+        </w:rPr>
+        <w:t>i</w:t>
+      </w:r>
+      <w:proofErr w:type="spellEnd"/>
+      <w:r>
+        <w:rPr>
+          <w:rFonts w:ascii="Courier New" w:eastAsia="Times New Roman" w:hAnsi="Courier New" w:cs="Courier New"/>
+          <w:color w:val="000000"/>
+          <w:sz w:val="18"/>
+          <w:szCs w:val="18"/>
+        </w:rPr>
+        <w:t>;</w:t>
+      </w:r>
+    </w:p>
+    <w:p>
+      <w:pPr>
+        <w:shd w:val="clear" w:color="auto" w:fill="FFFFFE"/>
+        <w:spacing w:after="0" w:line="270" w:lineRule="atLeast"/>
+        <w:rPr>
+          <w:rFonts w:ascii="Courier New" w:eastAsia="Times New Roman" w:hAnsi="Courier New" w:cs="Courier New"/>
+          <w:color w:val="000000"/>
+          <w:sz w:val="18"/>
+          <w:szCs w:val="18"/>
+        </w:rPr>
+      </w:pPr>
+      <w:r>
+        <w:rPr>
+          <w:rFonts w:ascii="Courier New" w:eastAsia="Times New Roman" w:hAnsi="Courier New" w:cs="Courier New"/>
+          <w:color w:val="000000"/>
+          <w:sz w:val="18"/>
+          <w:szCs w:val="18"/>
+        </w:rPr>
+        <w:t>    }</w:t>
+      </w:r>
+    </w:p>
+    <w:p>
+      <w:pPr>
+        <w:shd w:val="clear" w:color="auto" w:fill="FFFFFE"/>
+        <w:spacing w:after="0" w:line="270" w:lineRule="atLeast"/>
+        <w:rPr>
+          <w:rFonts w:ascii="Courier New" w:eastAsia="Times New Roman" w:hAnsi="Courier New" w:cs="Courier New"/>
+          <w:color w:val="000000"/>
+          <w:sz w:val="18"/>
+          <w:szCs w:val="18"/>
+        </w:rPr>
+      </w:pPr>
+      <w:r>
+        <w:rPr>
+          <w:rFonts w:ascii="Courier New" w:eastAsia="Times New Roman" w:hAnsi="Courier New" w:cs="Courier New"/>
+          <w:color w:val="000000"/>
+          <w:sz w:val="18"/>
+          <w:szCs w:val="18"/>
+        </w:rPr>
+        <w:t>});</w:t>
+      </w:r>
+    </w:p>
+    <w:p>
+      <w:pPr>
+        <w:shd w:val="clear" w:color="auto" w:fill="FFFFFE"/>
+        <w:spacing w:after="0" w:line="270" w:lineRule="atLeast"/>
+        <w:rPr>
+          <w:rFonts w:ascii="Courier New" w:eastAsia="Times New Roman" w:hAnsi="Courier New" w:cs="Courier New"/>
+          <w:color w:val="000000"/>
+          <w:sz w:val="18"/>
+          <w:szCs w:val="18"/>
+        </w:rPr>
+      </w:pPr>
+      <w:r>
+        <w:rPr>
+          <w:rFonts w:ascii="Courier New" w:eastAsia="Times New Roman" w:hAnsi="Courier New" w:cs="Courier New"/>
+          <w:color w:val="000000"/>
+          <w:sz w:val="18"/>
+          <w:szCs w:val="18"/>
+        </w:rPr>
+        <w:t> </w:t>
+      </w:r>
+    </w:p>
+    <w:p>
+      <w:pPr>
+        <w:shd w:val="clear" w:color="auto" w:fill="FFFFFE"/>
+        <w:spacing w:after="0" w:line="270" w:lineRule="atLeast"/>
+        <w:rPr>
+          <w:rFonts w:ascii="Courier New" w:eastAsia="Times New Roman" w:hAnsi="Courier New" w:cs="Courier New"/>
+          <w:color w:val="000000"/>
+          <w:sz w:val="18"/>
+          <w:szCs w:val="18"/>
+        </w:rPr>
+      </w:pPr>
+      <w:proofErr w:type="spellStart"/>
+      <w:r>
+        <w:rPr>
+          <w:rFonts w:ascii="Courier New" w:eastAsia="Times New Roman" w:hAnsi="Courier New" w:cs="Courier New"/>
+          <w:color w:val="001188"/>
+          <w:sz w:val="18"/>
+          <w:szCs w:val="18"/>
+        </w:rPr>
+        <w:t>pm</w:t>
+      </w:r>
+      <w:r>
+        <w:rPr>
+          <w:rFonts w:ascii="Courier New" w:eastAsia="Times New Roman" w:hAnsi="Courier New" w:cs="Courier New"/>
+          <w:color w:val="000000"/>
+          <w:sz w:val="18"/>
+          <w:szCs w:val="18"/>
+        </w:rPr>
+        <w:t>.</w:t>
+      </w:r>
+      <w:r>
+        <w:rPr>
+          <w:rFonts w:ascii="Courier New" w:eastAsia="Times New Roman" w:hAnsi="Courier New" w:cs="Courier New"/>
+          <w:b/>
+          <w:bCs/>
+          <w:color w:val="642880"/>
+          <w:sz w:val="18"/>
+          <w:szCs w:val="18"/>
+        </w:rPr>
+        <w:t>test</w:t>
+      </w:r>
+      <w:proofErr w:type="spellEnd"/>
+      <w:r>
+        <w:rPr>
+          <w:rFonts w:ascii="Courier New" w:eastAsia="Times New Roman" w:hAnsi="Courier New" w:cs="Courier New"/>
+          <w:color w:val="000000"/>
+          <w:sz w:val="18"/>
+          <w:szCs w:val="18"/>
+        </w:rPr>
+        <w:t>(</w:t>
+      </w:r>
+      <w:r>
+        <w:rPr>
+          <w:rFonts w:ascii="Courier New" w:eastAsia="Times New Roman" w:hAnsi="Courier New" w:cs="Courier New"/>
+          <w:color w:val="2A00FF"/>
+          <w:sz w:val="18"/>
+          <w:szCs w:val="18"/>
+        </w:rPr>
+        <w:t>"</w:t>
+      </w:r>
+      <w:proofErr w:type="spellStart"/>
+      <w:r>
+        <w:rPr>
+          <w:rFonts w:ascii="Courier New" w:eastAsia="Times New Roman" w:hAnsi="Courier New" w:cs="Courier New"/>
+          <w:color w:val="2A00FF"/>
+          <w:sz w:val="18"/>
+          <w:szCs w:val="18"/>
+        </w:rPr>
+        <w:t>Check_string</w:t>
+      </w:r>
+      <w:proofErr w:type="spellEnd"/>
+      <w:r>
+        <w:rPr>
+          <w:rFonts w:ascii="Courier New" w:eastAsia="Times New Roman" w:hAnsi="Courier New" w:cs="Courier New"/>
+          <w:color w:val="2A00FF"/>
+          <w:sz w:val="18"/>
+          <w:szCs w:val="18"/>
+        </w:rPr>
+        <w:t>"</w:t>
+      </w:r>
+      <w:r>
+        <w:rPr>
+          <w:rFonts w:ascii="Courier New" w:eastAsia="Times New Roman" w:hAnsi="Courier New" w:cs="Courier New"/>
+          <w:color w:val="000000"/>
+          <w:sz w:val="18"/>
+          <w:szCs w:val="18"/>
+        </w:rPr>
+        <w:t>, </w:t>
+      </w:r>
+      <w:r>
+        <w:rPr>
+          <w:rFonts w:ascii="Courier New" w:eastAsia="Times New Roman" w:hAnsi="Courier New" w:cs="Courier New"/>
+          <w:b/>
+          <w:bCs/>
+          <w:color w:val="800555"/>
+          <w:sz w:val="18"/>
+          <w:szCs w:val="18"/>
+        </w:rPr>
+        <w:t>function</w:t>
+      </w:r>
+      <w:r>
+        <w:rPr>
+          <w:rFonts w:ascii="Courier New" w:eastAsia="Times New Roman" w:hAnsi="Courier New" w:cs="Courier New"/>
+          <w:color w:val="000000"/>
+          <w:sz w:val="18"/>
+          <w:szCs w:val="18"/>
+        </w:rPr>
+        <w:t> () {</w:t>
+      </w:r>
+    </w:p>
+    <w:p>
+      <w:pPr>
+        <w:shd w:val="clear" w:color="auto" w:fill="FFFFFE"/>
+        <w:spacing w:after="0" w:line="270" w:lineRule="atLeast"/>
+        <w:rPr>
+          <w:rFonts w:ascii="Courier New" w:eastAsia="Times New Roman" w:hAnsi="Courier New" w:cs="Courier New"/>
+          <w:color w:val="000000"/>
+          <w:sz w:val="18"/>
+          <w:szCs w:val="18"/>
+        </w:rPr>
+      </w:pPr>
+      <w:r>
+        <w:rPr>
+          <w:rFonts w:ascii="Courier New" w:eastAsia="Times New Roman" w:hAnsi="Courier New" w:cs="Courier New"/>
+          <w:color w:val="800555"/>
+          <w:sz w:val="18"/>
+          <w:szCs w:val="18"/>
+        </w:rPr>
+        <w:t>var</w:t>
+      </w:r>
+      <w:r>
+        <w:rPr>
+          <w:rFonts w:ascii="Courier New" w:eastAsia="Times New Roman" w:hAnsi="Courier New" w:cs="Courier New"/>
+          <w:color w:val="000000"/>
+          <w:sz w:val="18"/>
+          <w:szCs w:val="18"/>
+        </w:rPr>
+        <w:t> </w:t>
+      </w:r>
+      <w:proofErr w:type="spellStart"/>
+      <w:r>
+        <w:rPr>
+          <w:rFonts w:ascii="Courier New" w:eastAsia="Times New Roman" w:hAnsi="Courier New" w:cs="Courier New"/>
+          <w:color w:val="001188"/>
+          <w:sz w:val="18"/>
+          <w:szCs w:val="18"/>
+        </w:rPr>
+        <w:t>jsonData</w:t>
+      </w:r>
+      <w:proofErr w:type="spellEnd"/>
+      <w:r>
+        <w:rPr>
+          <w:rFonts w:ascii="Courier New" w:eastAsia="Times New Roman" w:hAnsi="Courier New" w:cs="Courier New"/>
+          <w:color w:val="000000"/>
+          <w:sz w:val="18"/>
+          <w:szCs w:val="18"/>
+        </w:rPr>
+        <w:t> </w:t>
+      </w:r>
+      <w:r>
+        <w:rPr>
+          <w:rFonts w:ascii="Courier New" w:eastAsia="Times New Roman" w:hAnsi="Courier New" w:cs="Courier New"/>
+          <w:b/>
+          <w:bCs/>
+          <w:color w:val="800555"/>
+          <w:sz w:val="18"/>
+          <w:szCs w:val="18"/>
+        </w:rPr>
+        <w:t>=</w:t>
+      </w:r>
+      <w:r>
+        <w:rPr>
+          <w:rFonts w:ascii="Courier New" w:eastAsia="Times New Roman" w:hAnsi="Courier New" w:cs="Courier New"/>
+          <w:color w:val="000000"/>
+          <w:sz w:val="18"/>
+          <w:szCs w:val="18"/>
+        </w:rPr>
+        <w:t> </w:t>
+      </w:r>
+      <w:proofErr w:type="spellStart"/>
+      <w:r>
+        <w:rPr>
+          <w:rFonts w:ascii="Courier New" w:eastAsia="Times New Roman" w:hAnsi="Courier New" w:cs="Courier New"/>
+          <w:color w:val="001188"/>
+          <w:sz w:val="18"/>
+          <w:szCs w:val="18"/>
+        </w:rPr>
+        <w:t>pm</w:t>
+      </w:r>
+      <w:r>
+        <w:rPr>
+          <w:rFonts w:ascii="Courier New" w:eastAsia="Times New Roman" w:hAnsi="Courier New" w:cs="Courier New"/>
+          <w:color w:val="000000"/>
+          <w:sz w:val="18"/>
+          <w:szCs w:val="18"/>
+        </w:rPr>
+        <w:t>.</w:t>
+      </w:r>
+      <w:r>
+        <w:rPr>
+          <w:rFonts w:ascii="Courier New" w:eastAsia="Times New Roman" w:hAnsi="Courier New" w:cs="Courier New"/>
+          <w:color w:val="001188"/>
+          <w:sz w:val="18"/>
+          <w:szCs w:val="18"/>
+        </w:rPr>
+        <w:t>response</w:t>
+      </w:r>
+      <w:r>
+        <w:rPr>
+          <w:rFonts w:ascii="Courier New" w:eastAsia="Times New Roman" w:hAnsi="Courier New" w:cs="Courier New"/>
+          <w:color w:val="000000"/>
+          <w:sz w:val="18"/>
+          <w:szCs w:val="18"/>
+        </w:rPr>
+        <w:t>.json</w:t>
+      </w:r>
+      <w:proofErr w:type="spellEnd"/>
+      <w:r>
+        <w:rPr>
+          <w:rFonts w:ascii="Courier New" w:eastAsia="Times New Roman" w:hAnsi="Courier New" w:cs="Courier New"/>
+          <w:color w:val="000000"/>
+          <w:sz w:val="18"/>
+          <w:szCs w:val="18"/>
+        </w:rPr>
+        <w:t>();</w:t>
+      </w:r>
+    </w:p>
+    <w:p>
+      <w:pPr>
+        <w:shd w:val="clear" w:color="auto" w:fill="FFFFFE"/>
+        <w:spacing w:after="0" w:line="270" w:lineRule="atLeast"/>
+        <w:rPr>
+          <w:rFonts w:ascii="Courier New" w:eastAsia="Times New Roman" w:hAnsi="Courier New" w:cs="Courier New"/>
+          <w:color w:val="000000"/>
+          <w:sz w:val="18"/>
+          <w:szCs w:val="18"/>
+        </w:rPr>
+      </w:pPr>
+      <w:r>
+        <w:rPr>
+          <w:rFonts w:ascii="Courier New" w:eastAsia="Times New Roman" w:hAnsi="Courier New" w:cs="Courier New"/>
+          <w:color w:val="000000"/>
+          <w:sz w:val="18"/>
+          <w:szCs w:val="18"/>
+        </w:rPr>
+        <w:t>    </w:t>
+      </w:r>
+      <w:r>
+        <w:rPr>
+          <w:rFonts w:ascii="Courier New" w:eastAsia="Times New Roman" w:hAnsi="Courier New" w:cs="Courier New"/>
+          <w:color w:val="800555"/>
+          <w:sz w:val="18"/>
+          <w:szCs w:val="18"/>
+        </w:rPr>
+        <w:t>var</w:t>
+      </w:r>
+      <w:r>
+        <w:rPr>
+          <w:rFonts w:ascii="Courier New" w:eastAsia="Times New Roman" w:hAnsi="Courier New" w:cs="Courier New"/>
+          <w:color w:val="000000"/>
+          <w:sz w:val="18"/>
+          <w:szCs w:val="18"/>
+        </w:rPr>
+        <w:t> </w:t>
+      </w:r>
+      <w:proofErr w:type="spellStart"/>
+      <w:r>
+        <w:rPr>
+          <w:rFonts w:ascii="Courier New" w:eastAsia="Times New Roman" w:hAnsi="Courier New" w:cs="Courier New"/>
+          <w:color w:val="001188"/>
+          <w:sz w:val="18"/>
+          <w:szCs w:val="18"/>
+        </w:rPr>
+        <w:t>i</w:t>
+      </w:r>
+      <w:proofErr w:type="spellEnd"/>
+      <w:r>
+        <w:rPr>
+          <w:rFonts w:ascii="Courier New" w:eastAsia="Times New Roman" w:hAnsi="Courier New" w:cs="Courier New"/>
+          <w:b/>
+          <w:bCs/>
+          <w:color w:val="800555"/>
+          <w:sz w:val="18"/>
+          <w:szCs w:val="18"/>
+        </w:rPr>
+        <w:t>=</w:t>
+      </w:r>
+      <w:r>
+        <w:rPr>
+          <w:rFonts w:ascii="Courier New" w:eastAsia="Times New Roman" w:hAnsi="Courier New" w:cs="Courier New"/>
+          <w:color w:val="FF00AA"/>
+          <w:sz w:val="18"/>
+          <w:szCs w:val="18"/>
+        </w:rPr>
+        <w:t>0</w:t>
+      </w:r>
+      <w:r>
+        <w:rPr>
+          <w:rFonts w:ascii="Courier New" w:eastAsia="Times New Roman" w:hAnsi="Courier New" w:cs="Courier New"/>
+          <w:color w:val="000000"/>
+          <w:sz w:val="18"/>
+          <w:szCs w:val="18"/>
+        </w:rPr>
+        <w:t>;</w:t>
+      </w:r>
+    </w:p>
+    <w:p>
+      <w:pPr>
+        <w:shd w:val="clear" w:color="auto" w:fill="FFFFFE"/>
+        <w:spacing w:after="0" w:line="270" w:lineRule="atLeast"/>
+        <w:rPr>
+          <w:rFonts w:ascii="Courier New" w:eastAsia="Times New Roman" w:hAnsi="Courier New" w:cs="Courier New"/>
+          <w:color w:val="000000"/>
+          <w:sz w:val="18"/>
+          <w:szCs w:val="18"/>
+        </w:rPr>
+      </w:pPr>
+      <w:r>
+        <w:rPr>
+          <w:rFonts w:ascii="Courier New" w:eastAsia="Times New Roman" w:hAnsi="Courier New" w:cs="Courier New"/>
+          <w:color w:val="000000"/>
+          <w:sz w:val="18"/>
+          <w:szCs w:val="18"/>
+        </w:rPr>
+        <w:t>    </w:t>
+      </w:r>
+      <w:r>
+        <w:rPr>
+          <w:rFonts w:ascii="Courier New" w:eastAsia="Times New Roman" w:hAnsi="Courier New" w:cs="Courier New"/>
+          <w:b/>
+          <w:bCs/>
+          <w:color w:val="800555"/>
+          <w:sz w:val="18"/>
+          <w:szCs w:val="18"/>
+        </w:rPr>
+        <w:t>while</w:t>
+      </w:r>
+      <w:r>
+        <w:rPr>
+          <w:rFonts w:ascii="Courier New" w:eastAsia="Times New Roman" w:hAnsi="Courier New" w:cs="Courier New"/>
+          <w:color w:val="000000"/>
+          <w:sz w:val="18"/>
+          <w:szCs w:val="18"/>
+        </w:rPr>
+        <w:t>(</w:t>
+      </w:r>
+      <w:proofErr w:type="spellStart"/>
+      <w:r>
+        <w:rPr>
+          <w:rFonts w:ascii="Courier New" w:eastAsia="Times New Roman" w:hAnsi="Courier New" w:cs="Courier New"/>
+          <w:color w:val="001188"/>
+          <w:sz w:val="18"/>
+          <w:szCs w:val="18"/>
+        </w:rPr>
+        <w:t>i</w:t>
+      </w:r>
+      <w:proofErr w:type="spellEnd"/>
+      <w:r>
+        <w:rPr>
+          <w:rFonts w:ascii="Courier New" w:eastAsia="Times New Roman" w:hAnsi="Courier New" w:cs="Courier New"/>
+          <w:b/>
+          <w:bCs/>
+          <w:color w:val="800555"/>
+          <w:sz w:val="18"/>
+          <w:szCs w:val="18"/>
+        </w:rPr>
+        <w:t>&lt;</w:t>
+      </w:r>
+      <w:proofErr w:type="spellStart"/>
+      <w:r>
+        <w:rPr>
+          <w:rFonts w:ascii="Courier New" w:eastAsia="Times New Roman" w:hAnsi="Courier New" w:cs="Courier New"/>
+          <w:color w:val="001188"/>
+          <w:sz w:val="18"/>
+          <w:szCs w:val="18"/>
+        </w:rPr>
+        <w:t>jsonData</w:t>
+      </w:r>
+      <w:r>
+        <w:rPr>
+          <w:rFonts w:ascii="Courier New" w:eastAsia="Times New Roman" w:hAnsi="Courier New" w:cs="Courier New"/>
+          <w:color w:val="000000"/>
+          <w:sz w:val="18"/>
+          <w:szCs w:val="18"/>
+        </w:rPr>
+        <w:t>.</w:t>
+      </w:r>
+      <w:r>
+        <w:rPr>
+          <w:rFonts w:ascii="Courier New" w:eastAsia="Times New Roman" w:hAnsi="Courier New" w:cs="Courier New"/>
+          <w:color w:val="336633"/>
+          <w:sz w:val="18"/>
+          <w:szCs w:val="18"/>
+        </w:rPr>
+        <w:t>length</w:t>
+      </w:r>
+      <w:proofErr w:type="spellEnd"/>
+      <w:r>
+        <w:rPr>
+          <w:rFonts w:ascii="Courier New" w:eastAsia="Times New Roman" w:hAnsi="Courier New" w:cs="Courier New"/>
+          <w:color w:val="000000"/>
+          <w:sz w:val="18"/>
+          <w:szCs w:val="18"/>
+        </w:rPr>
+        <w:t>){</w:t>
+      </w:r>
+    </w:p>
+    <w:p>
+      <w:pPr>
+        <w:shd w:val="clear" w:color="auto" w:fill="FFFFFE"/>
+        <w:spacing w:after="0" w:line="270" w:lineRule="atLeast"/>
+        <w:rPr>
+          <w:rFonts w:ascii="Courier New" w:eastAsia="Times New Roman" w:hAnsi="Courier New" w:cs="Courier New"/>
+          <w:color w:val="000000"/>
+          <w:sz w:val="18"/>
+          <w:szCs w:val="18"/>
+        </w:rPr>
+      </w:pPr>
+      <w:r>
+        <w:rPr>
+          <w:rFonts w:ascii="Courier New" w:eastAsia="Times New Roman" w:hAnsi="Courier New" w:cs="Courier New"/>
+          <w:color w:val="000000"/>
+          <w:sz w:val="18"/>
+          <w:szCs w:val="18"/>
+        </w:rPr>
+        <w:t>        </w:t>
+      </w:r>
+      <w:proofErr w:type="spellStart"/>
+      <w:r>
+        <w:rPr>
+          <w:rFonts w:ascii="Courier New" w:eastAsia="Times New Roman" w:hAnsi="Courier New" w:cs="Courier New"/>
+          <w:color w:val="001188"/>
+          <w:sz w:val="18"/>
+          <w:szCs w:val="18"/>
+        </w:rPr>
+        <w:t>pm</w:t>
+      </w:r>
+      <w:r>
+        <w:rPr>
+          <w:rFonts w:ascii="Courier New" w:eastAsia="Times New Roman" w:hAnsi="Courier New" w:cs="Courier New"/>
+          <w:color w:val="000000"/>
+          <w:sz w:val="18"/>
+          <w:szCs w:val="18"/>
+        </w:rPr>
+        <w:t>.expect</w:t>
+      </w:r>
+      <w:proofErr w:type="spellEnd"/>
+      <w:r>
+        <w:rPr>
+          <w:rFonts w:ascii="Courier New" w:eastAsia="Times New Roman" w:hAnsi="Courier New" w:cs="Courier New"/>
+          <w:color w:val="000000"/>
+          <w:sz w:val="18"/>
+          <w:szCs w:val="18"/>
+        </w:rPr>
+        <w:t>(</w:t>
+      </w:r>
+      <w:proofErr w:type="spellStart"/>
+      <w:r>
+        <w:rPr>
+          <w:rFonts w:ascii="Courier New" w:eastAsia="Times New Roman" w:hAnsi="Courier New" w:cs="Courier New"/>
+          <w:color w:val="001188"/>
+          <w:sz w:val="18"/>
+          <w:szCs w:val="18"/>
+        </w:rPr>
+        <w:t>jsonData</w:t>
+      </w:r>
+      <w:proofErr w:type="spellEnd"/>
+      <w:r>
+        <w:rPr>
+          <w:rFonts w:ascii="Courier New" w:eastAsia="Times New Roman" w:hAnsi="Courier New" w:cs="Courier New"/>
+          <w:color w:val="000000"/>
+          <w:sz w:val="18"/>
+          <w:szCs w:val="18"/>
+        </w:rPr>
+        <w:t>[</w:t>
+      </w:r>
+      <w:proofErr w:type="spellStart"/>
+      <w:r>
+        <w:rPr>
+          <w:rFonts w:ascii="Courier New" w:eastAsia="Times New Roman" w:hAnsi="Courier New" w:cs="Courier New"/>
+          <w:color w:val="001188"/>
+          <w:sz w:val="18"/>
+          <w:szCs w:val="18"/>
+        </w:rPr>
+        <w:t>i</w:t>
+      </w:r>
+      <w:proofErr w:type="spellEnd"/>
+      <w:r>
+        <w:rPr>
+          <w:rFonts w:ascii="Courier New" w:eastAsia="Times New Roman" w:hAnsi="Courier New" w:cs="Courier New"/>
+          <w:color w:val="000000"/>
+          <w:sz w:val="18"/>
+          <w:szCs w:val="18"/>
+        </w:rPr>
+        <w:t>].</w:t>
+      </w:r>
+      <w:r>
+        <w:rPr>
+          <w:rFonts w:ascii="Courier New" w:eastAsia="Times New Roman" w:hAnsi="Courier New" w:cs="Courier New"/>
+          <w:color w:val="336633"/>
+          <w:sz w:val="18"/>
+          <w:szCs w:val="18"/>
+        </w:rPr>
+        <w:t>title</w:t>
+      </w:r>
+      <w:r>
+        <w:rPr>
+          <w:rFonts w:ascii="Courier New" w:eastAsia="Times New Roman" w:hAnsi="Courier New" w:cs="Courier New"/>
+          <w:color w:val="000000"/>
+          <w:sz w:val="18"/>
+          <w:szCs w:val="18"/>
+        </w:rPr>
+        <w:t>).</w:t>
+      </w:r>
+      <w:proofErr w:type="spellStart"/>
+      <w:r>
+        <w:rPr>
+          <w:rFonts w:ascii="Courier New" w:eastAsia="Times New Roman" w:hAnsi="Courier New" w:cs="Courier New"/>
+          <w:color w:val="001188"/>
+          <w:sz w:val="18"/>
+          <w:szCs w:val="18"/>
+        </w:rPr>
+        <w:t>to</w:t>
+      </w:r>
+      <w:r>
+        <w:rPr>
+          <w:rFonts w:ascii="Courier New" w:eastAsia="Times New Roman" w:hAnsi="Courier New" w:cs="Courier New"/>
+          <w:color w:val="000000"/>
+          <w:sz w:val="18"/>
+          <w:szCs w:val="18"/>
+        </w:rPr>
+        <w:t>.</w:t>
+      </w:r>
+      <w:r>
+        <w:rPr>
+          <w:rFonts w:ascii="Courier New" w:eastAsia="Times New Roman" w:hAnsi="Courier New" w:cs="Courier New"/>
+          <w:color w:val="001188"/>
+          <w:sz w:val="18"/>
+          <w:szCs w:val="18"/>
+        </w:rPr>
+        <w:t>be</w:t>
+      </w:r>
+      <w:r>
+        <w:rPr>
+          <w:rFonts w:ascii="Courier New" w:eastAsia="Times New Roman" w:hAnsi="Courier New" w:cs="Courier New"/>
+          <w:color w:val="000000"/>
+          <w:sz w:val="18"/>
+          <w:szCs w:val="18"/>
+        </w:rPr>
+        <w:t>.a</w:t>
+      </w:r>
+      <w:proofErr w:type="spellEnd"/>
+      <w:r>
+        <w:rPr>
+          <w:rFonts w:ascii="Courier New" w:eastAsia="Times New Roman" w:hAnsi="Courier New" w:cs="Courier New"/>
+          <w:color w:val="000000"/>
+          <w:sz w:val="18"/>
+          <w:szCs w:val="18"/>
+        </w:rPr>
+        <w:t>(</w:t>
+      </w:r>
+      <w:r>
+        <w:rPr>
+          <w:rFonts w:ascii="Courier New" w:eastAsia="Times New Roman" w:hAnsi="Courier New" w:cs="Courier New"/>
+          <w:color w:val="2A00FF"/>
+          <w:sz w:val="18"/>
+          <w:szCs w:val="18"/>
+        </w:rPr>
+        <w:t>'String'</w:t>
+      </w:r>
+      <w:r>
+        <w:rPr>
+          <w:rFonts w:ascii="Courier New" w:eastAsia="Times New Roman" w:hAnsi="Courier New" w:cs="Courier New"/>
+          <w:color w:val="000000"/>
+          <w:sz w:val="18"/>
+          <w:szCs w:val="18"/>
+        </w:rPr>
+        <w:t>)</w:t>
+      </w:r>
+    </w:p>
+    <w:p>
+      <w:pPr>
+        <w:shd w:val="clear" w:color="auto" w:fill="FFFFFE"/>
+        <w:spacing w:after="0" w:line="270" w:lineRule="atLeast"/>
+        <w:rPr>
+          <w:rFonts w:ascii="Courier New" w:eastAsia="Times New Roman" w:hAnsi="Courier New" w:cs="Courier New"/>
+          <w:color w:val="000000"/>
+          <w:sz w:val="18"/>
+          <w:szCs w:val="18"/>
+        </w:rPr>
+      </w:pPr>
+      <w:r>
+        <w:rPr>
+          <w:rFonts w:ascii="Courier New" w:eastAsia="Times New Roman" w:hAnsi="Courier New" w:cs="Courier New"/>
+          <w:color w:val="000000"/>
+          <w:sz w:val="18"/>
+          <w:szCs w:val="18"/>
+        </w:rPr>
+        <w:t>        </w:t>
+      </w:r>
+      <w:r>
+        <w:rPr>
+          <w:rFonts w:ascii="Courier New" w:eastAsia="Times New Roman" w:hAnsi="Courier New" w:cs="Courier New"/>
+          <w:b/>
+          <w:bCs/>
+          <w:color w:val="800555"/>
+          <w:sz w:val="18"/>
+          <w:szCs w:val="18"/>
+        </w:rPr>
+        <w:t>++</w:t>
+      </w:r>
+      <w:proofErr w:type="spellStart"/>
+      <w:r>
+        <w:rPr>
+          <w:rFonts w:ascii="Courier New" w:eastAsia="Times New Roman" w:hAnsi="Courier New" w:cs="Courier New"/>
+          <w:color w:val="001188"/>
+          <w:sz w:val="18"/>
+          <w:szCs w:val="18"/>
+        </w:rPr>
+        <w:t>i</w:t>
+      </w:r>
+      <w:proofErr w:type="spellEnd"/>
+      <w:r>
+        <w:rPr>
+          <w:rFonts w:ascii="Courier New" w:eastAsia="Times New Roman" w:hAnsi="Courier New" w:cs="Courier New"/>
+          <w:color w:val="000000"/>
+          <w:sz w:val="18"/>
+          <w:szCs w:val="18"/>
+        </w:rPr>
+        <w:t>;</w:t>
+      </w:r>
+    </w:p>
+    <w:p>
+      <w:pPr>
+        <w:shd w:val="clear" w:color="auto" w:fill="FFFFFE"/>
+        <w:spacing w:after="0" w:line="270" w:lineRule="atLeast"/>
+        <w:rPr>
+          <w:rFonts w:ascii="Courier New" w:eastAsia="Times New Roman" w:hAnsi="Courier New" w:cs="Courier New"/>
+          <w:color w:val="000000"/>
+          <w:sz w:val="18"/>
+          <w:szCs w:val="18"/>
+        </w:rPr>
+      </w:pPr>
+      <w:r>
+        <w:rPr>
+          <w:rFonts w:ascii="Courier New" w:eastAsia="Times New Roman" w:hAnsi="Courier New" w:cs="Courier New"/>
+          <w:color w:val="000000"/>
+          <w:sz w:val="18"/>
+          <w:szCs w:val="18"/>
+        </w:rPr>
+        <w:t>    }</w:t>
+      </w:r>
+    </w:p>
+    <w:p>
+      <w:pPr>
+        <w:shd w:val="clear" w:color="auto" w:fill="FFFFFE"/>
+        <w:spacing w:after="0" w:line="270" w:lineRule="atLeast"/>
+        <w:rPr>
+          <w:rFonts w:ascii="Courier New" w:eastAsia="Times New Roman" w:hAnsi="Courier New" w:cs="Courier New"/>
+          <w:color w:val="000000"/>
+          <w:sz w:val="18"/>
+          <w:szCs w:val="18"/>
+        </w:rPr>
+      </w:pPr>
+      <w:r>
+        <w:rPr>
+          <w:rFonts w:ascii="Courier New" w:eastAsia="Times New Roman" w:hAnsi="Courier New" w:cs="Courier New"/>
+          <w:color w:val="000000"/>
+          <w:sz w:val="18"/>
+          <w:szCs w:val="18"/>
+        </w:rPr>
+        <w:t>});</w:t>
+      </w:r>
+    </w:p>
+    <w:p>
+      <w:pPr>
+        <w:shd w:val="clear" w:color="auto" w:fill="FFFFFE"/>
+        <w:spacing w:after="0" w:line="270" w:lineRule="atLeast"/>
+        <w:rPr>
+          <w:rFonts w:ascii="Courier New" w:eastAsia="Times New Roman" w:hAnsi="Courier New" w:cs="Courier New"/>
+          <w:color w:val="000000"/>
+          <w:sz w:val="18"/>
+          <w:szCs w:val="18"/>
+        </w:rPr>
+      </w:pPr>
+      <w:r>
+        <w:rPr>
+          <w:rFonts w:ascii="Courier New" w:eastAsia="Times New Roman" w:hAnsi="Courier New" w:cs="Courier New"/>
+          <w:color w:val="000000"/>
+          <w:sz w:val="18"/>
+          <w:szCs w:val="18"/>
+        </w:rPr>
+        <w:t> </w:t>
+      </w:r>
+    </w:p>
+    <w:p>
+      <w:pPr>
+        <w:shd w:val="clear" w:color="auto" w:fill="FFFFFE"/>
+        <w:spacing w:after="0" w:line="270" w:lineRule="atLeast"/>
+        <w:rPr>
+          <w:rFonts w:ascii="Courier New" w:eastAsia="Times New Roman" w:hAnsi="Courier New" w:cs="Courier New"/>
+          <w:color w:val="000000"/>
+          <w:sz w:val="18"/>
+          <w:szCs w:val="18"/>
+        </w:rPr>
+      </w:pPr>
+      <w:proofErr w:type="spellStart"/>
+      <w:r>
+        <w:rPr>
+          <w:rFonts w:ascii="Courier New" w:eastAsia="Times New Roman" w:hAnsi="Courier New" w:cs="Courier New"/>
+          <w:color w:val="001188"/>
+          <w:sz w:val="18"/>
+          <w:szCs w:val="18"/>
+        </w:rPr>
+        <w:t>pm</w:t>
+      </w:r>
+      <w:r>
+        <w:rPr>
+          <w:rFonts w:ascii="Courier New" w:eastAsia="Times New Roman" w:hAnsi="Courier New" w:cs="Courier New"/>
+          <w:color w:val="000000"/>
+          <w:sz w:val="18"/>
+          <w:szCs w:val="18"/>
+        </w:rPr>
+        <w:t>.</w:t>
+      </w:r>
+      <w:r>
+        <w:rPr>
+          <w:rFonts w:ascii="Courier New" w:eastAsia="Times New Roman" w:hAnsi="Courier New" w:cs="Courier New"/>
+          <w:b/>
+          <w:bCs/>
+          <w:color w:val="642880"/>
+          <w:sz w:val="18"/>
+          <w:szCs w:val="18"/>
+        </w:rPr>
+        <w:t>test</w:t>
+      </w:r>
+      <w:proofErr w:type="spellEnd"/>
+      <w:r>
+        <w:rPr>
+          <w:rFonts w:ascii="Courier New" w:eastAsia="Times New Roman" w:hAnsi="Courier New" w:cs="Courier New"/>
+          <w:color w:val="000000"/>
+          <w:sz w:val="18"/>
+          <w:szCs w:val="18"/>
+        </w:rPr>
+        <w:t>(</w:t>
+      </w:r>
+      <w:r>
+        <w:rPr>
+          <w:rFonts w:ascii="Courier New" w:eastAsia="Times New Roman" w:hAnsi="Courier New" w:cs="Courier New"/>
+          <w:color w:val="2A00FF"/>
+          <w:sz w:val="18"/>
+          <w:szCs w:val="18"/>
+        </w:rPr>
+        <w:t>"</w:t>
+      </w:r>
+      <w:proofErr w:type="spellStart"/>
+      <w:r>
+        <w:rPr>
+          <w:rFonts w:ascii="Courier New" w:eastAsia="Times New Roman" w:hAnsi="Courier New" w:cs="Courier New"/>
+          <w:color w:val="2A00FF"/>
+          <w:sz w:val="18"/>
+          <w:szCs w:val="18"/>
+        </w:rPr>
+        <w:t>Http_check</w:t>
+      </w:r>
+      <w:proofErr w:type="spellEnd"/>
+      <w:r>
+        <w:rPr>
+          <w:rFonts w:ascii="Courier New" w:eastAsia="Times New Roman" w:hAnsi="Courier New" w:cs="Courier New"/>
+          <w:color w:val="2A00FF"/>
+          <w:sz w:val="18"/>
+          <w:szCs w:val="18"/>
+        </w:rPr>
+        <w:t>"</w:t>
+      </w:r>
+      <w:r>
+        <w:rPr>
+          <w:rFonts w:ascii="Courier New" w:eastAsia="Times New Roman" w:hAnsi="Courier New" w:cs="Courier New"/>
+          <w:color w:val="000000"/>
+          <w:sz w:val="18"/>
+          <w:szCs w:val="18"/>
+        </w:rPr>
+        <w:t>, </w:t>
+      </w:r>
+      <w:r>
+        <w:rPr>
+          <w:rFonts w:ascii="Courier New" w:eastAsia="Times New Roman" w:hAnsi="Courier New" w:cs="Courier New"/>
+          <w:b/>
+          <w:bCs/>
+          <w:color w:val="800555"/>
+          <w:sz w:val="18"/>
+          <w:szCs w:val="18"/>
+        </w:rPr>
+        <w:t>function</w:t>
+      </w:r>
+      <w:r>
+        <w:rPr>
+          <w:rFonts w:ascii="Courier New" w:eastAsia="Times New Roman" w:hAnsi="Courier New" w:cs="Courier New"/>
+          <w:color w:val="000000"/>
+          <w:sz w:val="18"/>
+          <w:szCs w:val="18"/>
+        </w:rPr>
+        <w:t>(){</w:t>
+      </w:r>
+    </w:p>
+    <w:p>
+      <w:pPr>
+        <w:shd w:val="clear" w:color="auto" w:fill="FFFFFE"/>
+        <w:spacing w:after="0" w:line="270" w:lineRule="atLeast"/>
+        <w:rPr>
+          <w:rFonts w:ascii="Courier New" w:eastAsia="Times New Roman" w:hAnsi="Courier New" w:cs="Courier New"/>
+          <w:color w:val="000000"/>
+          <w:sz w:val="18"/>
+          <w:szCs w:val="18"/>
+        </w:rPr>
+      </w:pPr>
+      <w:r>
+        <w:rPr>
+          <w:rFonts w:ascii="Courier New" w:eastAsia="Times New Roman" w:hAnsi="Courier New" w:cs="Courier New"/>
+          <w:color w:val="000000"/>
+          <w:sz w:val="18"/>
+          <w:szCs w:val="18"/>
+        </w:rPr>
+        <w:t>    </w:t>
+      </w:r>
+      <w:proofErr w:type="spellStart"/>
+      <w:r>
+        <w:rPr>
+          <w:rFonts w:ascii="Courier New" w:eastAsia="Times New Roman" w:hAnsi="Courier New" w:cs="Courier New"/>
+          <w:color w:val="001188"/>
+          <w:sz w:val="18"/>
+          <w:szCs w:val="18"/>
+        </w:rPr>
+        <w:t>pm</w:t>
+      </w:r>
+      <w:r>
+        <w:rPr>
+          <w:rFonts w:ascii="Courier New" w:eastAsia="Times New Roman" w:hAnsi="Courier New" w:cs="Courier New"/>
+          <w:color w:val="000000"/>
+          <w:sz w:val="18"/>
+          <w:szCs w:val="18"/>
+        </w:rPr>
+        <w:t>.</w:t>
+      </w:r>
+      <w:r>
+        <w:rPr>
+          <w:rFonts w:ascii="Courier New" w:eastAsia="Times New Roman" w:hAnsi="Courier New" w:cs="Courier New"/>
+          <w:color w:val="001188"/>
+          <w:sz w:val="18"/>
+          <w:szCs w:val="18"/>
+        </w:rPr>
+        <w:t>response</w:t>
+      </w:r>
+      <w:r>
+        <w:rPr>
+          <w:rFonts w:ascii="Courier New" w:eastAsia="Times New Roman" w:hAnsi="Courier New" w:cs="Courier New"/>
+          <w:color w:val="000000"/>
+          <w:sz w:val="18"/>
+          <w:szCs w:val="18"/>
+        </w:rPr>
+        <w:t>.</w:t>
+      </w:r>
+      <w:r>
+        <w:rPr>
+          <w:rFonts w:ascii="Courier New" w:eastAsia="Times New Roman" w:hAnsi="Courier New" w:cs="Courier New"/>
+          <w:color w:val="001188"/>
+          <w:sz w:val="18"/>
+          <w:szCs w:val="18"/>
+        </w:rPr>
+        <w:t>to</w:t>
+      </w:r>
+      <w:r>
+        <w:rPr>
+          <w:rFonts w:ascii="Courier New" w:eastAsia="Times New Roman" w:hAnsi="Courier New" w:cs="Courier New"/>
+          <w:color w:val="000000"/>
+          <w:sz w:val="18"/>
+          <w:szCs w:val="18"/>
+        </w:rPr>
+        <w:t>.</w:t>
+      </w:r>
+      <w:r>
+        <w:rPr>
+          <w:rFonts w:ascii="Courier New" w:eastAsia="Times New Roman" w:hAnsi="Courier New" w:cs="Courier New"/>
+          <w:color w:val="001188"/>
+          <w:sz w:val="18"/>
+          <w:szCs w:val="18"/>
+        </w:rPr>
+        <w:t>have</w:t>
+      </w:r>
+      <w:r>
+        <w:rPr>
+          <w:rFonts w:ascii="Courier New" w:eastAsia="Times New Roman" w:hAnsi="Courier New" w:cs="Courier New"/>
+          <w:color w:val="000000"/>
+          <w:sz w:val="18"/>
+          <w:szCs w:val="18"/>
+        </w:rPr>
+        <w:t>.status</w:t>
+      </w:r>
+      <w:proofErr w:type="spellEnd"/>
+      <w:r>
+        <w:rPr>
+          <w:rFonts w:ascii="Courier New" w:eastAsia="Times New Roman" w:hAnsi="Courier New" w:cs="Courier New"/>
+          <w:color w:val="000000"/>
+          <w:sz w:val="18"/>
+          <w:szCs w:val="18"/>
+        </w:rPr>
+        <w:t>(</w:t>
+      </w:r>
+      <w:r>
+        <w:rPr>
+          <w:rFonts w:ascii="Courier New" w:eastAsia="Times New Roman" w:hAnsi="Courier New" w:cs="Courier New"/>
+          <w:color w:val="FF00AA"/>
+          <w:sz w:val="18"/>
+          <w:szCs w:val="18"/>
+        </w:rPr>
+        <w:t>200</w:t>
+      </w:r>
+      <w:r>
+        <w:rPr>
+          <w:rFonts w:ascii="Courier New" w:eastAsia="Times New Roman" w:hAnsi="Courier New" w:cs="Courier New"/>
+          <w:color w:val="000000"/>
+          <w:sz w:val="18"/>
+          <w:szCs w:val="18"/>
+        </w:rPr>
+        <w:t>);</w:t>
+      </w:r>
+    </w:p>
+    <w:p>
+      <w:pPr>
+        <w:shd w:val="clear" w:color="auto" w:fill="FFFFFE"/>
+        <w:spacing w:after="0" w:line="270" w:lineRule="atLeast"/>
+        <w:rPr>
+          <w:rFonts w:ascii="Courier New" w:eastAsia="Times New Roman" w:hAnsi="Courier New" w:cs="Courier New"/>
+          <w:color w:val="000000"/>
+          <w:sz w:val="18"/>
+          <w:szCs w:val="18"/>
+        </w:rPr>
+      </w:pPr>
+      <w:r>
+        <w:rPr>
+          <w:rFonts w:ascii="Courier New" w:eastAsia="Times New Roman" w:hAnsi="Courier New" w:cs="Courier New"/>
+          <w:color w:val="000000"/>
+          <w:sz w:val="18"/>
+          <w:szCs w:val="18"/>
+        </w:rPr>
+        <w:t>});</w:t>
+      </w:r>
+    </w:p>
+    <w:p>
+      <w:pPr>
+        <w:shd w:val="clear" w:color="auto" w:fill="FFFFFE"/>
+        <w:spacing w:after="0" w:line="270" w:lineRule="atLeast"/>
+        <w:rPr>
+          <w:rFonts w:ascii="Courier New" w:eastAsia="Times New Roman" w:hAnsi="Courier New" w:cs="Courier New"/>
+          <w:color w:val="000000"/>
+          <w:sz w:val="18"/>
+          <w:szCs w:val="18"/>
+        </w:rPr>
+      </w:pPr>
+      <w:r>
+        <w:rPr>
+          <w:rFonts w:ascii="Courier New" w:eastAsia="Times New Roman" w:hAnsi="Courier New" w:cs="Courier New"/>
+          <w:color w:val="000000"/>
+          <w:sz w:val="18"/>
+          <w:szCs w:val="18"/>
+        </w:rPr>
+        <w:t> </w:t>
+      </w:r>
+    </w:p>
+    <w:p>
+      <w:pPr>
+        <w:shd w:val="clear" w:color="auto" w:fill="FFFFFE"/>
+        <w:spacing w:after="0" w:line="270" w:lineRule="atLeast"/>
+        <w:rPr>
+          <w:rFonts w:ascii="Courier New" w:eastAsia="Times New Roman" w:hAnsi="Courier New" w:cs="Courier New"/>
+          <w:color w:val="000000"/>
+          <w:sz w:val="18"/>
+          <w:szCs w:val="18"/>
+        </w:rPr>
+      </w:pPr>
+      <w:proofErr w:type="spellStart"/>
+      <w:r>
+        <w:rPr>
+          <w:rFonts w:ascii="Courier New" w:eastAsia="Times New Roman" w:hAnsi="Courier New" w:cs="Courier New"/>
+          <w:color w:val="001188"/>
+          <w:sz w:val="18"/>
+          <w:szCs w:val="18"/>
+        </w:rPr>
+        <w:t>pm</w:t>
+      </w:r>
+      <w:r>
+        <w:rPr>
+          <w:rFonts w:ascii="Courier New" w:eastAsia="Times New Roman" w:hAnsi="Courier New" w:cs="Courier New"/>
+          <w:color w:val="000000"/>
+          <w:sz w:val="18"/>
+          <w:szCs w:val="18"/>
+        </w:rPr>
+        <w:t>.</w:t>
+      </w:r>
+      <w:r>
+        <w:rPr>
+          <w:rFonts w:ascii="Courier New" w:eastAsia="Times New Roman" w:hAnsi="Courier New" w:cs="Courier New"/>
+          <w:b/>
+          <w:bCs/>
+          <w:color w:val="642880"/>
+          <w:sz w:val="18"/>
+          <w:szCs w:val="18"/>
+        </w:rPr>
+        <w:t>test</w:t>
+      </w:r>
+      <w:proofErr w:type="spellEnd"/>
+      <w:r>
+        <w:rPr>
+          <w:rFonts w:ascii="Courier New" w:eastAsia="Times New Roman" w:hAnsi="Courier New" w:cs="Courier New"/>
+          <w:color w:val="000000"/>
+          <w:sz w:val="18"/>
+          <w:szCs w:val="18"/>
+        </w:rPr>
+        <w:t>(</w:t>
+      </w:r>
+      <w:r>
+        <w:rPr>
+          <w:rFonts w:ascii="Courier New" w:eastAsia="Times New Roman" w:hAnsi="Courier New" w:cs="Courier New"/>
+          <w:color w:val="2A00FF"/>
+          <w:sz w:val="18"/>
+          <w:szCs w:val="18"/>
+        </w:rPr>
+        <w:t>"Content-</w:t>
+      </w:r>
+      <w:proofErr w:type="spellStart"/>
+      <w:r>
+        <w:rPr>
+          <w:rFonts w:ascii="Courier New" w:eastAsia="Times New Roman" w:hAnsi="Courier New" w:cs="Courier New"/>
+          <w:color w:val="2A00FF"/>
+          <w:sz w:val="18"/>
+          <w:szCs w:val="18"/>
+        </w:rPr>
+        <w:t>Type_check</w:t>
+      </w:r>
+      <w:proofErr w:type="spellEnd"/>
+      <w:r>
+        <w:rPr>
+          <w:rFonts w:ascii="Courier New" w:eastAsia="Times New Roman" w:hAnsi="Courier New" w:cs="Courier New"/>
+          <w:color w:val="2A00FF"/>
+          <w:sz w:val="18"/>
+          <w:szCs w:val="18"/>
+        </w:rPr>
+        <w:t>"</w:t>
+      </w:r>
+      <w:r>
+        <w:rPr>
+          <w:rFonts w:ascii="Courier New" w:eastAsia="Times New Roman" w:hAnsi="Courier New" w:cs="Courier New"/>
+          <w:color w:val="000000"/>
+          <w:sz w:val="18"/>
+          <w:szCs w:val="18"/>
+        </w:rPr>
+        <w:t>, </w:t>
+      </w:r>
+      <w:r>
+        <w:rPr>
+          <w:rFonts w:ascii="Courier New" w:eastAsia="Times New Roman" w:hAnsi="Courier New" w:cs="Courier New"/>
+          <w:b/>
+          <w:bCs/>
+          <w:color w:val="800555"/>
+          <w:sz w:val="18"/>
+          <w:szCs w:val="18"/>
+        </w:rPr>
+        <w:t>function</w:t>
+      </w:r>
+      <w:r>
+        <w:rPr>
+          <w:rFonts w:ascii="Courier New" w:eastAsia="Times New Roman" w:hAnsi="Courier New" w:cs="Courier New"/>
+          <w:color w:val="000000"/>
+          <w:sz w:val="18"/>
+          <w:szCs w:val="18"/>
+        </w:rPr>
+        <w:t> () {</w:t>
+      </w:r>
+    </w:p>
+    <w:p>
+      <w:pPr>
+        <w:shd w:val="clear" w:color="auto" w:fill="FFFFFE"/>
+        <w:spacing w:after="0" w:line="270" w:lineRule="atLeast"/>
+        <w:rPr>
+          <w:rFonts w:ascii="Courier New" w:eastAsia="Times New Roman" w:hAnsi="Courier New" w:cs="Courier New"/>
+          <w:color w:val="000000"/>
+          <w:sz w:val="18"/>
+          <w:szCs w:val="18"/>
+        </w:rPr>
+      </w:pPr>
+      <w:r>
+        <w:rPr>
+          <w:rFonts w:ascii="Courier New" w:eastAsia="Times New Roman" w:hAnsi="Courier New" w:cs="Courier New"/>
+          <w:color w:val="000000"/>
+          <w:sz w:val="18"/>
+          <w:szCs w:val="18"/>
+        </w:rPr>
+        <w:t>    </w:t>
+      </w:r>
+      <w:proofErr w:type="spellStart"/>
+      <w:r>
+        <w:rPr>
+          <w:rFonts w:ascii="Courier New" w:eastAsia="Times New Roman" w:hAnsi="Courier New" w:cs="Courier New"/>
+          <w:color w:val="001188"/>
+          <w:sz w:val="18"/>
+          <w:szCs w:val="18"/>
+        </w:rPr>
+        <w:t>pm</w:t>
+      </w:r>
+      <w:r>
+        <w:rPr>
+          <w:rFonts w:ascii="Courier New" w:eastAsia="Times New Roman" w:hAnsi="Courier New" w:cs="Courier New"/>
+          <w:color w:val="000000"/>
+          <w:sz w:val="18"/>
+          <w:szCs w:val="18"/>
+        </w:rPr>
+        <w:t>.</w:t>
+      </w:r>
+      <w:r>
+        <w:rPr>
+          <w:rFonts w:ascii="Courier New" w:eastAsia="Times New Roman" w:hAnsi="Courier New" w:cs="Courier New"/>
+          <w:color w:val="001188"/>
+          <w:sz w:val="18"/>
+          <w:szCs w:val="18"/>
+        </w:rPr>
+        <w:t>response</w:t>
+      </w:r>
+      <w:r>
+        <w:rPr>
+          <w:rFonts w:ascii="Courier New" w:eastAsia="Times New Roman" w:hAnsi="Courier New" w:cs="Courier New"/>
+          <w:color w:val="000000"/>
+          <w:sz w:val="18"/>
+          <w:szCs w:val="18"/>
+        </w:rPr>
+        <w:t>.</w:t>
+      </w:r>
+      <w:r>
+        <w:rPr>
+          <w:rFonts w:ascii="Courier New" w:eastAsia="Times New Roman" w:hAnsi="Courier New" w:cs="Courier New"/>
+          <w:color w:val="001188"/>
+          <w:sz w:val="18"/>
+          <w:szCs w:val="18"/>
+        </w:rPr>
+        <w:t>to</w:t>
+      </w:r>
+      <w:r>
+        <w:rPr>
+          <w:rFonts w:ascii="Courier New" w:eastAsia="Times New Roman" w:hAnsi="Courier New" w:cs="Courier New"/>
+          <w:color w:val="000000"/>
+          <w:sz w:val="18"/>
+          <w:szCs w:val="18"/>
+        </w:rPr>
+        <w:t>.</w:t>
+      </w:r>
+      <w:r>
+        <w:rPr>
+          <w:rFonts w:ascii="Courier New" w:eastAsia="Times New Roman" w:hAnsi="Courier New" w:cs="Courier New"/>
+          <w:color w:val="001188"/>
+          <w:sz w:val="18"/>
+          <w:szCs w:val="18"/>
+        </w:rPr>
+        <w:t>have</w:t>
+      </w:r>
+      <w:r>
+        <w:rPr>
+          <w:rFonts w:ascii="Courier New" w:eastAsia="Times New Roman" w:hAnsi="Courier New" w:cs="Courier New"/>
+          <w:color w:val="000000"/>
+          <w:sz w:val="18"/>
+          <w:szCs w:val="18"/>
+        </w:rPr>
+        <w:t>.header</w:t>
+      </w:r>
+      <w:proofErr w:type="spellEnd"/>
+      <w:r>
+        <w:rPr>
+          <w:rFonts w:ascii="Courier New" w:eastAsia="Times New Roman" w:hAnsi="Courier New" w:cs="Courier New"/>
+          <w:color w:val="000000"/>
+          <w:sz w:val="18"/>
+          <w:szCs w:val="18"/>
+        </w:rPr>
+        <w:t>(</w:t>
+      </w:r>
+      <w:r>
+        <w:rPr>
+          <w:rFonts w:ascii="Courier New" w:eastAsia="Times New Roman" w:hAnsi="Courier New" w:cs="Courier New"/>
+          <w:color w:val="2A00FF"/>
+          <w:sz w:val="18"/>
+          <w:szCs w:val="18"/>
+        </w:rPr>
+        <w:t>"Content-Type"</w:t>
+      </w:r>
+      <w:r>
+        <w:rPr>
+          <w:rFonts w:ascii="Courier New" w:eastAsia="Times New Roman" w:hAnsi="Courier New" w:cs="Courier New"/>
+          <w:color w:val="000000"/>
+          <w:sz w:val="18"/>
+          <w:szCs w:val="18"/>
+        </w:rPr>
+        <w:t>);</w:t>
+      </w:r>
+    </w:p>
+    <w:p>
+      <w:pPr>
+        <w:shd w:val="clear" w:color="auto" w:fill="FFFFFE"/>
+        <w:spacing w:after="0" w:line="270" w:lineRule="atLeast"/>
+        <w:rPr>
+          <w:rFonts w:ascii="Courier New" w:eastAsia="Times New Roman" w:hAnsi="Courier New" w:cs="Courier New"/>
+          <w:color w:val="000000"/>
+          <w:sz w:val="18"/>
+          <w:szCs w:val="18"/>
+        </w:rPr>
+      </w:pPr>
+      <w:r>
+        <w:rPr>
+          <w:rFonts w:ascii="Courier New" w:eastAsia="Times New Roman" w:hAnsi="Courier New" w:cs="Courier New"/>
+          <w:color w:val="000000"/>
+          <w:sz w:val="18"/>
+          <w:szCs w:val="18"/>
+        </w:rPr>
+        <w:t>});</w:t>
+      </w:r>
+    </w:p>
+    <w:p>
+      <w:pPr>
+        <w:shd w:val="clear" w:color="auto" w:fill="FFFFFE"/>
+        <w:spacing w:after="0" w:line="270" w:lineRule="atLeast"/>
+        <w:rPr>
+          <w:rFonts w:ascii="Courier New" w:eastAsia="Times New Roman" w:hAnsi="Courier New" w:cs="Courier New"/>
+          <w:color w:val="000000"/>
+          <w:sz w:val="18"/>
+          <w:szCs w:val="18"/>
+        </w:rPr>
+      </w:pPr>
+      <w:r>
+        <w:rPr>
+          <w:rFonts w:ascii="Courier New" w:eastAsia="Times New Roman" w:hAnsi="Courier New" w:cs="Courier New"/>
+          <w:color w:val="000000"/>
+          <w:sz w:val="18"/>
+          <w:szCs w:val="18"/>
+        </w:rPr>
+        <w:t> </w:t>
+      </w:r>
+    </w:p>
+    <w:p>
+      <w:pPr>
+        <w:shd w:val="clear" w:color="auto" w:fill="FFFFFE"/>
+        <w:spacing w:after="0" w:line="270" w:lineRule="atLeast"/>
+        <w:rPr>
+          <w:rFonts w:ascii="Courier New" w:eastAsia="Times New Roman" w:hAnsi="Courier New" w:cs="Courier New"/>
+          <w:color w:val="000000"/>
+          <w:sz w:val="18"/>
+          <w:szCs w:val="18"/>
+        </w:rPr>
+      </w:pPr>
+      <w:proofErr w:type="spellStart"/>
+      <w:r>
+        <w:rPr>
+          <w:rFonts w:ascii="Courier New" w:eastAsia="Times New Roman" w:hAnsi="Courier New" w:cs="Courier New"/>
+          <w:color w:val="001188"/>
+          <w:sz w:val="18"/>
+          <w:szCs w:val="18"/>
+        </w:rPr>
+        <w:t>pm</w:t>
+      </w:r>
+      <w:r>
+        <w:rPr>
+          <w:rFonts w:ascii="Courier New" w:eastAsia="Times New Roman" w:hAnsi="Courier New" w:cs="Courier New"/>
+          <w:color w:val="000000"/>
+          <w:sz w:val="18"/>
+          <w:szCs w:val="18"/>
+        </w:rPr>
+        <w:t>.</w:t>
+      </w:r>
+      <w:r>
+        <w:rPr>
+          <w:rFonts w:ascii="Courier New" w:eastAsia="Times New Roman" w:hAnsi="Courier New" w:cs="Courier New"/>
+          <w:b/>
+          <w:bCs/>
+          <w:color w:val="642880"/>
+          <w:sz w:val="18"/>
+          <w:szCs w:val="18"/>
+        </w:rPr>
+        <w:t>test</w:t>
+      </w:r>
+      <w:proofErr w:type="spellEnd"/>
+      <w:r>
+        <w:rPr>
+          <w:rFonts w:ascii="Courier New" w:eastAsia="Times New Roman" w:hAnsi="Courier New" w:cs="Courier New"/>
+          <w:color w:val="000000"/>
+          <w:sz w:val="18"/>
+          <w:szCs w:val="18"/>
+        </w:rPr>
+        <w:t>(</w:t>
+      </w:r>
+      <w:r>
+        <w:rPr>
+          <w:rFonts w:ascii="Courier New" w:eastAsia="Times New Roman" w:hAnsi="Courier New" w:cs="Courier New"/>
+          <w:color w:val="2A00FF"/>
+          <w:sz w:val="18"/>
+          <w:szCs w:val="18"/>
+        </w:rPr>
+        <w:t>"Response_time_less_than_1000ms"</w:t>
+      </w:r>
+      <w:r>
+        <w:rPr>
+          <w:rFonts w:ascii="Courier New" w:eastAsia="Times New Roman" w:hAnsi="Courier New" w:cs="Courier New"/>
+          <w:color w:val="000000"/>
+          <w:sz w:val="18"/>
+          <w:szCs w:val="18"/>
+        </w:rPr>
+        <w:t>, </w:t>
+      </w:r>
+      <w:r>
+        <w:rPr>
+          <w:rFonts w:ascii="Courier New" w:eastAsia="Times New Roman" w:hAnsi="Courier New" w:cs="Courier New"/>
+          <w:b/>
+          <w:bCs/>
+          <w:color w:val="800555"/>
+          <w:sz w:val="18"/>
+          <w:szCs w:val="18"/>
+        </w:rPr>
+        <w:t>function</w:t>
+      </w:r>
+      <w:r>
+        <w:rPr>
+          <w:rFonts w:ascii="Courier New" w:eastAsia="Times New Roman" w:hAnsi="Courier New" w:cs="Courier New"/>
+          <w:color w:val="000000"/>
+          <w:sz w:val="18"/>
+          <w:szCs w:val="18"/>
+        </w:rPr>
+        <w:t> () {</w:t>
+      </w:r>
+    </w:p>
+    <w:p>
+      <w:pPr>
+        <w:shd w:val="clear" w:color="auto" w:fill="FFFFFE"/>
+        <w:spacing w:after="0" w:line="270" w:lineRule="atLeast"/>
+        <w:rPr>
+          <w:rFonts w:ascii="Courier New" w:eastAsia="Times New Roman" w:hAnsi="Courier New" w:cs="Courier New"/>
+          <w:color w:val="000000"/>
+          <w:sz w:val="18"/>
+          <w:szCs w:val="18"/>
+        </w:rPr>
+      </w:pPr>
+      <w:r>
+        <w:rPr>
+          <w:rFonts w:ascii="Courier New" w:eastAsia="Times New Roman" w:hAnsi="Courier New" w:cs="Courier New"/>
+          <w:color w:val="000000"/>
+          <w:sz w:val="18"/>
+          <w:szCs w:val="18"/>
+        </w:rPr>
+        <w:t>    </w:t>
+      </w:r>
+      <w:proofErr w:type="spellStart"/>
+      <w:r>
+        <w:rPr>
+          <w:rFonts w:ascii="Courier New" w:eastAsia="Times New Roman" w:hAnsi="Courier New" w:cs="Courier New"/>
+          <w:color w:val="001188"/>
+          <w:sz w:val="18"/>
+          <w:szCs w:val="18"/>
+        </w:rPr>
+        <w:t>pm</w:t>
+      </w:r>
+      <w:r>
+        <w:rPr>
+          <w:rFonts w:ascii="Courier New" w:eastAsia="Times New Roman" w:hAnsi="Courier New" w:cs="Courier New"/>
+          <w:color w:val="000000"/>
+          <w:sz w:val="18"/>
+          <w:szCs w:val="18"/>
+        </w:rPr>
+        <w:t>.expect</w:t>
+      </w:r>
+      <w:proofErr w:type="spellEnd"/>
+      <w:r>
+        <w:rPr>
+          <w:rFonts w:ascii="Courier New" w:eastAsia="Times New Roman" w:hAnsi="Courier New" w:cs="Courier New"/>
+          <w:color w:val="000000"/>
+          <w:sz w:val="18"/>
+          <w:szCs w:val="18"/>
+        </w:rPr>
+        <w:t>(</w:t>
+      </w:r>
+      <w:proofErr w:type="spellStart"/>
+      <w:r>
+        <w:rPr>
+          <w:rFonts w:ascii="Courier New" w:eastAsia="Times New Roman" w:hAnsi="Courier New" w:cs="Courier New"/>
+          <w:color w:val="001188"/>
+          <w:sz w:val="18"/>
+          <w:szCs w:val="18"/>
+        </w:rPr>
+        <w:t>pm</w:t>
+      </w:r>
+      <w:r>
+        <w:rPr>
+          <w:rFonts w:ascii="Courier New" w:eastAsia="Times New Roman" w:hAnsi="Courier New" w:cs="Courier New"/>
+          <w:color w:val="000000"/>
+          <w:sz w:val="18"/>
+          <w:szCs w:val="18"/>
+        </w:rPr>
+        <w:t>.</w:t>
+      </w:r>
+      <w:r>
+        <w:rPr>
+          <w:rFonts w:ascii="Courier New" w:eastAsia="Times New Roman" w:hAnsi="Courier New" w:cs="Courier New"/>
+          <w:color w:val="001188"/>
+          <w:sz w:val="18"/>
+          <w:szCs w:val="18"/>
+        </w:rPr>
+        <w:t>response</w:t>
+      </w:r>
+      <w:r>
+        <w:rPr>
+          <w:rFonts w:ascii="Courier New" w:eastAsia="Times New Roman" w:hAnsi="Courier New" w:cs="Courier New"/>
+          <w:color w:val="000000"/>
+          <w:sz w:val="18"/>
+          <w:szCs w:val="18"/>
+        </w:rPr>
+        <w:t>.</w:t>
+      </w:r>
+      <w:r>
+        <w:rPr>
+          <w:rFonts w:ascii="Courier New" w:eastAsia="Times New Roman" w:hAnsi="Courier New" w:cs="Courier New"/>
+          <w:color w:val="333333"/>
+          <w:sz w:val="18"/>
+          <w:szCs w:val="18"/>
+        </w:rPr>
+        <w:t>responseTime</w:t>
+      </w:r>
+      <w:proofErr w:type="spellEnd"/>
+      <w:r>
+        <w:rPr>
+          <w:rFonts w:ascii="Courier New" w:eastAsia="Times New Roman" w:hAnsi="Courier New" w:cs="Courier New"/>
+          <w:color w:val="000000"/>
+          <w:sz w:val="18"/>
+          <w:szCs w:val="18"/>
+        </w:rPr>
+        <w:t>).</w:t>
+      </w:r>
+      <w:proofErr w:type="spellStart"/>
+      <w:r>
+        <w:rPr>
+          <w:rFonts w:ascii="Courier New" w:eastAsia="Times New Roman" w:hAnsi="Courier New" w:cs="Courier New"/>
+          <w:color w:val="001188"/>
+          <w:sz w:val="18"/>
+          <w:szCs w:val="18"/>
+        </w:rPr>
+        <w:t>to</w:t>
+      </w:r>
+      <w:r>
+        <w:rPr>
+          <w:rFonts w:ascii="Courier New" w:eastAsia="Times New Roman" w:hAnsi="Courier New" w:cs="Courier New"/>
+          <w:color w:val="000000"/>
+          <w:sz w:val="18"/>
+          <w:szCs w:val="18"/>
+        </w:rPr>
+        <w:t>.</w:t>
+      </w:r>
+      <w:r>
+        <w:rPr>
+          <w:rFonts w:ascii="Courier New" w:eastAsia="Times New Roman" w:hAnsi="Courier New" w:cs="Courier New"/>
+          <w:color w:val="001188"/>
+          <w:sz w:val="18"/>
+          <w:szCs w:val="18"/>
+        </w:rPr>
+        <w:t>be</w:t>
+      </w:r>
+      <w:r>
+        <w:rPr>
+          <w:rFonts w:ascii="Courier New" w:eastAsia="Times New Roman" w:hAnsi="Courier New" w:cs="Courier New"/>
+          <w:color w:val="000000"/>
+          <w:sz w:val="18"/>
+          <w:szCs w:val="18"/>
+        </w:rPr>
+        <w:t>.below</w:t>
+      </w:r>
+      <w:proofErr w:type="spellEnd"/>
+      <w:r>
+        <w:rPr>
+          <w:rFonts w:ascii="Courier New" w:eastAsia="Times New Roman" w:hAnsi="Courier New" w:cs="Courier New"/>
+          <w:color w:val="000000"/>
+          <w:sz w:val="18"/>
+          <w:szCs w:val="18"/>
+        </w:rPr>
+        <w:t>(</w:t>
+      </w:r>
+      <w:r>
+        <w:rPr>
+          <w:rFonts w:ascii="Courier New" w:eastAsia="Times New Roman" w:hAnsi="Courier New" w:cs="Courier New"/>
+          <w:color w:val="FF00AA"/>
+          <w:sz w:val="18"/>
+          <w:szCs w:val="18"/>
+        </w:rPr>
+        <w:t>1000</w:t>
+      </w:r>
+      <w:r>
+        <w:rPr>
+          <w:rFonts w:ascii="Courier New" w:eastAsia="Times New Roman" w:hAnsi="Courier New" w:cs="Courier New"/>
+          <w:color w:val="000000"/>
+          <w:sz w:val="18"/>
+          <w:szCs w:val="18"/>
+        </w:rPr>
+        <w:t>);</w:t>
+      </w:r>
+    </w:p>
+    <w:p>
+      <w:pPr>
+        <w:shd w:val="clear" w:color="auto" w:fill="FFFFFE"/>
+        <w:spacing w:after="0" w:line="270" w:lineRule="atLeast"/>
+        <w:rPr>
+          <w:rFonts w:ascii="Courier New" w:eastAsia="Times New Roman" w:hAnsi="Courier New" w:cs="Courier New"/>
+          <w:color w:val="000000"/>
+          <w:sz w:val="18"/>
+          <w:szCs w:val="18"/>
+        </w:rPr>
+      </w:pPr>
+      <w:r>
+        <w:rPr>
+          <w:rFonts w:ascii="Courier New" w:eastAsia="Times New Roman" w:hAnsi="Courier New" w:cs="Courier New"/>
+          <w:color w:val="000000"/>
+          <w:sz w:val="18"/>
+          <w:szCs w:val="18"/>
+        </w:rPr>
+        <w:t>});</w:t>
+      </w:r>
+    </w:p>
+    <w:p>
+      <w:pPr>
+        <w:shd w:val="clear" w:color="auto" w:fill="FFFFFE"/>
+        <w:spacing w:after="0" w:line="270" w:lineRule="atLeast"/>
+        <w:rPr>
+          <w:rFonts w:ascii="Courier New" w:eastAsia="Times New Roman" w:hAnsi="Courier New" w:cs="Courier New"/>
+          <w:color w:val="000000"/>
+          <w:sz w:val="18"/>
+          <w:szCs w:val="18"/>
+        </w:rPr>
+      </w:pPr>
+    </w:p>
+    <w:p>
+      <w:pPr>
+        <w:rPr>
+          <w:sz w:val="32"/>
+          <w:szCs w:val="32"/>
+          <w:u w:val="single"/>
+        </w:rPr>
+      </w:pPr>
+    </w:p>
+    <w:p>
+      <w:pPr>
+        <w:rPr>
+          <w:sz w:val="32"/>
+          <w:szCs w:val="32"/>
+          <w:u w:val="single"/>
+        </w:rPr>
+      </w:pPr>
+    </w:p>
+    <w:p>
+      <w:pPr>
+        <w:rPr>
+          <w:sz w:val="32"/>
+          <w:szCs w:val="32"/>
+          <w:u w:val="single"/>
+        </w:rPr>
+      </w:pPr>
+      <w:r>
+        <w:rPr>
+          <w:noProof/>
+          <w:sz w:val="32"/>
+          <w:szCs w:val="32"/>
+          <w:u w:val="single"/>
+        </w:rPr>
+        <w:lastRenderedPageBreak/>
+        <w:drawing>
+          <wp:inline distT="0" distB="0" distL="0" distR="0" wp14:anchorId="008B3F7B" wp14:editId="46A3C805">
+            <wp:extent cx="5943600" cy="3343275"/>
+            <wp:effectExtent l="0" t="0" r="0" b="9525"/>
+            <wp:docPr id="9" name="Picture 9" descr="Graphical user interface, text, application&#10;&#10;Description automatically generated"/>
+            <wp:cNvGraphicFramePr>
+              <a:graphicFrameLocks xmlns:a="http://schemas.openxmlformats.org/drawingml/2006/main" noChangeAspect="1"/>
+            </wp:cNvGraphicFramePr>
+            <a:graphic xmlns:a="http://schemas.openxmlformats.org/drawingml/2006/main">
+              <a:graphicData uri="http://schemas.openxmlformats.org/drawingml/2006/picture">
+                <pic:pic xmlns:pic="http://schemas.openxmlformats.org/drawingml/2006/picture">
+                  <pic:nvPicPr>
+                    <pic:cNvPr id="9" name="Picture 9" descr="Graphical user interface, text, application&#10;&#10;Description automatically generated"/>
+                    <pic:cNvPicPr/>
+                  </pic:nvPicPr>
+                  <pic:blipFill>
+                    <a:blip r:embed="rId10" cstate="print">
+                      <a:extLst>
+                        <a:ext uri="{28A0092B-C50C-407E-A947-70E740481C1C}">
+                          <a14:useLocalDpi xmlns:a14="http://schemas.microsoft.com/office/drawing/2010/main" val="0"/>
+                        </a:ext>
+                      </a:extLst>
+                    </a:blip>
+                    <a:stretch>
+                      <a:fillRect/>
+                    </a:stretch>
+                  </pic:blipFill>
+                  <pic:spPr>
+                    <a:xfrm>
+                      <a:off x="0" y="0"/>
+                      <a:ext cx="5943600" cy="3343275"/>
+                    </a:xfrm>
+                    <a:prstGeom prst="rect">
+                      <a:avLst/>
+                    </a:prstGeom>
+                  </pic:spPr>
+                </pic:pic>
+              </a:graphicData>
+            </a:graphic>
+          </wp:inline>
+        </w:drawing>
+      </w:r>
+    </w:p>
+    <w:p>
+      <w:pPr>
+        <w:rPr>
+          <w:sz w:val="32"/>
+          <w:szCs w:val="32"/>
+          <w:u w:val="single"/>
+        </w:rPr>
+      </w:pPr>
+    </w:p>
+    <w:p>
+      <w:pPr>
+        <w:rPr>
+          <w:sz w:val="36"/>
+          <w:szCs w:val="36"/>
+          <w:u w:val="single"/>
+        </w:rPr>
+      </w:pPr>
+      <w:r>
+        <w:rPr>
+          <w:sz w:val="36"/>
+          <w:szCs w:val="36"/>
+          <w:u w:val="single"/>
+        </w:rPr>
+        <w:t>MILESTONE 4 and MILESTONE 6</w:t>
+      </w:r>
+    </w:p>
+    <w:p>
+      <w:pPr>
+        <w:rPr>
+          <w:sz w:val="36"/>
+          <w:szCs w:val="36"/>
           <w:u w:val="single"/>
         </w:rPr>
       </w:pPr>

</xml_diff>

<commit_message>
part-b milestone 4 with 6 done
</commit_message>
<xml_diff>
--- a/IE-Major-Asg-Aditya-Mishra.docx
+++ b/IE-Major-Asg-Aditya-Mishra.docx
@@ -546,8 +546,13 @@
       </w:r>
     </w:p>
     <w:p>
-      <w:r>
-        <w:t>GET : https://jsonplaceholder.typicode.com/posts • Response payload: (1 point) [ { "</w:t>
+      <w:proofErr w:type="gramStart"/>
+      <w:r>
+        <w:t>GET :</w:t>
+      </w:r>
+      <w:proofErr w:type="gramEnd"/>
+      <w:r>
+        <w:t xml:space="preserve"> https://jsonplaceholder.typicode.com/posts • Response payload: (1 point) [ { "</w:t>
       </w:r>
       <w:proofErr w:type="spellStart"/>
       <w:r>
@@ -617,13 +622,23 @@
     <w:p/>
     <w:p>
       <w:r>
-        <w:t>Also perform the common validations listed , on each API response. (4 points each) • HTTP status code • Content type • Response time is less than 1000ms</w:t>
-      </w:r>
-    </w:p>
-    <w:p>
+        <w:t xml:space="preserve">Also perform the common validations </w:t>
+      </w:r>
+      <w:proofErr w:type="gramStart"/>
+      <w:r>
+        <w:t>listed ,</w:t>
+      </w:r>
+      <w:proofErr w:type="gramEnd"/>
+      <w:r>
+        <w:t xml:space="preserve"> on each API response. (4 points each) • HTTP status code • Content type • Response time is less than 1000ms</w:t>
+      </w:r>
+    </w:p>
+    <w:p>
+      <w:proofErr w:type="gramStart"/>
       <w:r>
         <w:t>Script:-</w:t>
       </w:r>
+      <w:proofErr w:type="gramEnd"/>
     </w:p>
     <w:p>
       <w:pPr>
@@ -655,6 +670,7 @@
         </w:rPr>
         <w:t>.</w:t>
       </w:r>
+      <w:proofErr w:type="gramStart"/>
       <w:r>
         <w:rPr>
           <w:rFonts w:ascii="Courier New" w:eastAsia="Times New Roman" w:hAnsi="Courier New" w:cs="Courier New"/>
@@ -676,6 +692,7 @@
         </w:rPr>
         <w:t>(</w:t>
       </w:r>
+      <w:proofErr w:type="gramEnd"/>
       <w:r>
         <w:rPr>
           <w:rFonts w:ascii="Courier New" w:eastAsia="Times New Roman" w:hAnsi="Courier New" w:cs="Courier New"/>
@@ -805,6 +822,7 @@
         <w:t> </w:t>
       </w:r>
       <w:proofErr w:type="spellStart"/>
+      <w:proofErr w:type="gramStart"/>
       <w:r>
         <w:rPr>
           <w:rFonts w:ascii="Courier New" w:eastAsia="Times New Roman" w:hAnsi="Courier New" w:cs="Courier New"/>
@@ -832,6 +850,7 @@
         </w:rPr>
         <w:t>response</w:t>
       </w:r>
+      <w:proofErr w:type="gramEnd"/>
       <w:r>
         <w:rPr>
           <w:rFonts w:ascii="Courier New" w:eastAsia="Times New Roman" w:hAnsi="Courier New" w:cs="Courier New"/>
@@ -912,6 +931,7 @@
         </w:rPr>
         <w:t>=</w:t>
       </w:r>
+      <w:proofErr w:type="gramStart"/>
       <w:r>
         <w:rPr>
           <w:rFonts w:ascii="Courier New" w:eastAsia="Times New Roman" w:hAnsi="Courier New" w:cs="Courier New"/>
@@ -930,6 +950,7 @@
         </w:rPr>
         <w:t>;</w:t>
       </w:r>
+      <w:proofErr w:type="gramEnd"/>
     </w:p>
     <w:p>
       <w:pPr>
@@ -951,6 +972,7 @@
         </w:rPr>
         <w:t>    </w:t>
       </w:r>
+      <w:proofErr w:type="gramStart"/>
       <w:r>
         <w:rPr>
           <w:rFonts w:ascii="Courier New" w:eastAsia="Times New Roman" w:hAnsi="Courier New" w:cs="Courier New"/>
@@ -972,6 +994,7 @@
         <w:t>(</w:t>
       </w:r>
       <w:proofErr w:type="spellStart"/>
+      <w:proofErr w:type="gramEnd"/>
       <w:r>
         <w:rPr>
           <w:rFonts w:ascii="Courier New" w:eastAsia="Times New Roman" w:hAnsi="Courier New" w:cs="Courier New"/>
@@ -1190,6 +1213,7 @@
         <w:t>          </w:t>
       </w:r>
       <w:proofErr w:type="spellStart"/>
+      <w:proofErr w:type="gramStart"/>
       <w:r>
         <w:rPr>
           <w:rFonts w:ascii="Courier New" w:eastAsia="Times New Roman" w:hAnsi="Courier New" w:cs="Courier New"/>
@@ -1209,6 +1233,7 @@
         <w:t>.expect</w:t>
       </w:r>
       <w:proofErr w:type="spellEnd"/>
+      <w:proofErr w:type="gramEnd"/>
       <w:r>
         <w:rPr>
           <w:rFonts w:ascii="Courier New" w:eastAsia="Times New Roman" w:hAnsi="Courier New" w:cs="Courier New"/>
@@ -1358,6 +1383,7 @@
         <w:t>++</w:t>
       </w:r>
       <w:proofErr w:type="spellStart"/>
+      <w:proofErr w:type="gramStart"/>
       <w:r>
         <w:rPr>
           <w:rFonts w:ascii="Courier New" w:eastAsia="Times New Roman" w:hAnsi="Courier New" w:cs="Courier New"/>
@@ -1377,6 +1403,7 @@
         </w:rPr>
         <w:t>;</w:t>
       </w:r>
+      <w:proofErr w:type="gramEnd"/>
     </w:p>
     <w:p>
       <w:pPr>
@@ -1471,6 +1498,7 @@
         </w:rPr>
         <w:t>.</w:t>
       </w:r>
+      <w:proofErr w:type="gramStart"/>
       <w:r>
         <w:rPr>
           <w:rFonts w:ascii="Courier New" w:eastAsia="Times New Roman" w:hAnsi="Courier New" w:cs="Courier New"/>
@@ -1492,6 +1520,7 @@
         </w:rPr>
         <w:t>(</w:t>
       </w:r>
+      <w:proofErr w:type="gramEnd"/>
       <w:r>
         <w:rPr>
           <w:rFonts w:ascii="Courier New" w:eastAsia="Times New Roman" w:hAnsi="Courier New" w:cs="Courier New"/>
@@ -1621,6 +1650,7 @@
         <w:t> </w:t>
       </w:r>
       <w:proofErr w:type="spellStart"/>
+      <w:proofErr w:type="gramStart"/>
       <w:r>
         <w:rPr>
           <w:rFonts w:ascii="Courier New" w:eastAsia="Times New Roman" w:hAnsi="Courier New" w:cs="Courier New"/>
@@ -1648,6 +1678,7 @@
         </w:rPr>
         <w:t>response</w:t>
       </w:r>
+      <w:proofErr w:type="gramEnd"/>
       <w:r>
         <w:rPr>
           <w:rFonts w:ascii="Courier New" w:eastAsia="Times New Roman" w:hAnsi="Courier New" w:cs="Courier New"/>
@@ -1728,6 +1759,7 @@
         </w:rPr>
         <w:t>=</w:t>
       </w:r>
+      <w:proofErr w:type="gramStart"/>
       <w:r>
         <w:rPr>
           <w:rFonts w:ascii="Courier New" w:eastAsia="Times New Roman" w:hAnsi="Courier New" w:cs="Courier New"/>
@@ -1746,6 +1778,7 @@
         </w:rPr>
         <w:t>;</w:t>
       </w:r>
+      <w:proofErr w:type="gramEnd"/>
     </w:p>
     <w:p>
       <w:pPr>
@@ -1767,6 +1800,7 @@
         </w:rPr>
         <w:t>    </w:t>
       </w:r>
+      <w:proofErr w:type="gramStart"/>
       <w:r>
         <w:rPr>
           <w:rFonts w:ascii="Courier New" w:eastAsia="Times New Roman" w:hAnsi="Courier New" w:cs="Courier New"/>
@@ -1788,6 +1822,7 @@
         <w:t>(</w:t>
       </w:r>
       <w:proofErr w:type="spellStart"/>
+      <w:proofErr w:type="gramEnd"/>
       <w:r>
         <w:rPr>
           <w:rFonts w:ascii="Courier New" w:eastAsia="Times New Roman" w:hAnsi="Courier New" w:cs="Courier New"/>
@@ -1869,6 +1904,7 @@
         <w:t>        </w:t>
       </w:r>
       <w:proofErr w:type="spellStart"/>
+      <w:proofErr w:type="gramStart"/>
       <w:r>
         <w:rPr>
           <w:rFonts w:ascii="Courier New" w:eastAsia="Times New Roman" w:hAnsi="Courier New" w:cs="Courier New"/>
@@ -1888,6 +1924,7 @@
         <w:t>.expect</w:t>
       </w:r>
       <w:proofErr w:type="spellEnd"/>
+      <w:proofErr w:type="gramEnd"/>
       <w:r>
         <w:rPr>
           <w:rFonts w:ascii="Courier New" w:eastAsia="Times New Roman" w:hAnsi="Courier New" w:cs="Courier New"/>
@@ -2053,6 +2090,7 @@
         <w:t>++</w:t>
       </w:r>
       <w:proofErr w:type="spellStart"/>
+      <w:proofErr w:type="gramStart"/>
       <w:r>
         <w:rPr>
           <w:rFonts w:ascii="Courier New" w:eastAsia="Times New Roman" w:hAnsi="Courier New" w:cs="Courier New"/>
@@ -2072,6 +2110,7 @@
         </w:rPr>
         <w:t>;</w:t>
       </w:r>
+      <w:proofErr w:type="gramEnd"/>
     </w:p>
     <w:p>
       <w:pPr>
@@ -2166,6 +2205,7 @@
         </w:rPr>
         <w:t>.</w:t>
       </w:r>
+      <w:proofErr w:type="gramStart"/>
       <w:r>
         <w:rPr>
           <w:rFonts w:ascii="Courier New" w:eastAsia="Times New Roman" w:hAnsi="Courier New" w:cs="Courier New"/>
@@ -2187,6 +2227,7 @@
         </w:rPr>
         <w:t>(</w:t>
       </w:r>
+      <w:proofErr w:type="gramEnd"/>
       <w:r>
         <w:rPr>
           <w:rFonts w:ascii="Courier New" w:eastAsia="Times New Roman" w:hAnsi="Courier New" w:cs="Courier New"/>
@@ -2267,6 +2308,7 @@
         <w:t>    </w:t>
       </w:r>
       <w:proofErr w:type="spellStart"/>
+      <w:proofErr w:type="gramStart"/>
       <w:r>
         <w:rPr>
           <w:rFonts w:ascii="Courier New" w:eastAsia="Times New Roman" w:hAnsi="Courier New" w:cs="Courier New"/>
@@ -2330,6 +2372,7 @@
         </w:rPr>
         <w:t>have</w:t>
       </w:r>
+      <w:proofErr w:type="gramEnd"/>
       <w:r>
         <w:rPr>
           <w:rFonts w:ascii="Courier New" w:eastAsia="Times New Roman" w:hAnsi="Courier New" w:cs="Courier New"/>
@@ -2440,6 +2483,7 @@
         </w:rPr>
         <w:t>.</w:t>
       </w:r>
+      <w:proofErr w:type="gramStart"/>
       <w:r>
         <w:rPr>
           <w:rFonts w:ascii="Courier New" w:eastAsia="Times New Roman" w:hAnsi="Courier New" w:cs="Courier New"/>
@@ -2461,6 +2505,7 @@
         </w:rPr>
         <w:t>(</w:t>
       </w:r>
+      <w:proofErr w:type="gramEnd"/>
       <w:r>
         <w:rPr>
           <w:rFonts w:ascii="Courier New" w:eastAsia="Times New Roman" w:hAnsi="Courier New" w:cs="Courier New"/>
@@ -2541,6 +2586,7 @@
         <w:t>    </w:t>
       </w:r>
       <w:proofErr w:type="spellStart"/>
+      <w:proofErr w:type="gramStart"/>
       <w:r>
         <w:rPr>
           <w:rFonts w:ascii="Courier New" w:eastAsia="Times New Roman" w:hAnsi="Courier New" w:cs="Courier New"/>
@@ -2604,6 +2650,7 @@
         </w:rPr>
         <w:t>have</w:t>
       </w:r>
+      <w:proofErr w:type="gramEnd"/>
       <w:r>
         <w:rPr>
           <w:rFonts w:ascii="Courier New" w:eastAsia="Times New Roman" w:hAnsi="Courier New" w:cs="Courier New"/>
@@ -2714,6 +2761,7 @@
         </w:rPr>
         <w:t>.</w:t>
       </w:r>
+      <w:proofErr w:type="gramStart"/>
       <w:r>
         <w:rPr>
           <w:rFonts w:ascii="Courier New" w:eastAsia="Times New Roman" w:hAnsi="Courier New" w:cs="Courier New"/>
@@ -2735,6 +2783,7 @@
         </w:rPr>
         <w:t>(</w:t>
       </w:r>
+      <w:proofErr w:type="gramEnd"/>
       <w:r>
         <w:rPr>
           <w:rFonts w:ascii="Courier New" w:eastAsia="Times New Roman" w:hAnsi="Courier New" w:cs="Courier New"/>
@@ -2795,6 +2844,7 @@
         <w:t>    </w:t>
       </w:r>
       <w:proofErr w:type="spellStart"/>
+      <w:proofErr w:type="gramStart"/>
       <w:r>
         <w:rPr>
           <w:rFonts w:ascii="Courier New" w:eastAsia="Times New Roman" w:hAnsi="Courier New" w:cs="Courier New"/>
@@ -2814,6 +2864,7 @@
         <w:t>.expect</w:t>
       </w:r>
       <w:proofErr w:type="spellEnd"/>
+      <w:proofErr w:type="gramEnd"/>
       <w:r>
         <w:rPr>
           <w:rFonts w:ascii="Courier New" w:eastAsia="Times New Roman" w:hAnsi="Courier New" w:cs="Courier New"/>
@@ -3063,6 +3114,64 @@
           <w:u w:val="single"/>
         </w:rPr>
       </w:pPr>
+      <w:r>
+        <w:rPr>
+          <w:noProof/>
+          <w:sz w:val="32"/>
+          <w:szCs w:val="32"/>
+          <w:u w:val="single"/>
+        </w:rPr>
+        <w:drawing>
+          <wp:inline distT="0" distB="0" distL="0" distR="0" wp14:anchorId="15BA5D05" wp14:editId="487364EB">
+            <wp:extent cx="5943600" cy="3343275"/>
+            <wp:effectExtent l="0" t="0" r="0" b="9525"/>
+            <wp:docPr id="10" name="Picture 10" descr="Graphical user interface, text, application&#10;&#10;Description automatically generated"/>
+            <wp:cNvGraphicFramePr>
+              <a:graphicFrameLocks xmlns:a="http://schemas.openxmlformats.org/drawingml/2006/main" noChangeAspect="1"/>
+            </wp:cNvGraphicFramePr>
+            <a:graphic xmlns:a="http://schemas.openxmlformats.org/drawingml/2006/main">
+              <a:graphicData uri="http://schemas.openxmlformats.org/drawingml/2006/picture">
+                <pic:pic xmlns:pic="http://schemas.openxmlformats.org/drawingml/2006/picture">
+                  <pic:nvPicPr>
+                    <pic:cNvPr id="10" name="Picture 10" descr="Graphical user interface, text, application&#10;&#10;Description automatically generated"/>
+                    <pic:cNvPicPr/>
+                  </pic:nvPicPr>
+                  <pic:blipFill>
+                    <a:blip r:embed="rId11" cstate="print">
+                      <a:extLst>
+                        <a:ext uri="{28A0092B-C50C-407E-A947-70E740481C1C}">
+                          <a14:useLocalDpi xmlns:a14="http://schemas.microsoft.com/office/drawing/2010/main" val="0"/>
+                        </a:ext>
+                      </a:extLst>
+                    </a:blip>
+                    <a:stretch>
+                      <a:fillRect/>
+                    </a:stretch>
+                  </pic:blipFill>
+                  <pic:spPr>
+                    <a:xfrm>
+                      <a:off x="0" y="0"/>
+                      <a:ext cx="5943600" cy="3343275"/>
+                    </a:xfrm>
+                    <a:prstGeom prst="rect">
+                      <a:avLst/>
+                    </a:prstGeom>
+                  </pic:spPr>
+                </pic:pic>
+              </a:graphicData>
+            </a:graphic>
+          </wp:inline>
+        </w:drawing>
+      </w:r>
+    </w:p>
+    <w:p>
+      <w:pPr>
+        <w:rPr>
+          <w:sz w:val="32"/>
+          <w:szCs w:val="32"/>
+          <w:u w:val="single"/>
+        </w:rPr>
+      </w:pPr>
     </w:p>
     <w:p>
       <w:pPr>
@@ -3072,14 +3181,1741 @@
           <w:u w:val="single"/>
         </w:rPr>
       </w:pPr>
-      <w:r>
+    </w:p>
+    <w:p>
+      <w:pPr>
         <w:rPr>
           <w:sz w:val="36"/>
           <w:szCs w:val="36"/>
           <w:u w:val="single"/>
         </w:rPr>
+      </w:pPr>
+    </w:p>
+    <w:p>
+      <w:pPr>
+        <w:rPr>
+          <w:sz w:val="36"/>
+          <w:szCs w:val="36"/>
+          <w:u w:val="single"/>
+        </w:rPr>
+      </w:pPr>
+      <w:r>
+        <w:rPr>
+          <w:sz w:val="36"/>
+          <w:szCs w:val="36"/>
+          <w:u w:val="single"/>
+        </w:rPr>
+        <w:lastRenderedPageBreak/>
         <w:t>MILESTONE 4 and MILESTONE 6</w:t>
       </w:r>
+    </w:p>
+    <w:p>
+      <w:r>
+        <w:t xml:space="preserve">POST: https://reqres.in/api/users • Request payload: (1 point) </w:t>
+      </w:r>
+      <w:proofErr w:type="gramStart"/>
+      <w:r>
+        <w:t>{ "</w:t>
+      </w:r>
+      <w:proofErr w:type="gramEnd"/>
+      <w:r>
+        <w:t>email": "amith.k@reqres.in", "</w:t>
+      </w:r>
+      <w:proofErr w:type="spellStart"/>
+      <w:r>
+        <w:t>first_name</w:t>
+      </w:r>
+      <w:proofErr w:type="spellEnd"/>
+      <w:r>
+        <w:t>": "Amit", "</w:t>
+      </w:r>
+      <w:proofErr w:type="spellStart"/>
+      <w:r>
+        <w:t>last_name</w:t>
+      </w:r>
+      <w:proofErr w:type="spellEnd"/>
+      <w:r>
+        <w:t>": "K", 5 "avatar": "" } • Set the 'email' and '</w:t>
+      </w:r>
+      <w:proofErr w:type="spellStart"/>
+      <w:r>
+        <w:t>first_name</w:t>
+      </w:r>
+      <w:proofErr w:type="spellEnd"/>
+      <w:r>
+        <w:t>’ values in Environment before sending the request. (2 points) • Verify the “email’ and ‘</w:t>
+      </w:r>
+      <w:proofErr w:type="spellStart"/>
+      <w:r>
+        <w:t>first_name</w:t>
+      </w:r>
+      <w:proofErr w:type="spellEnd"/>
+      <w:r>
+        <w:t xml:space="preserve">’ values match with </w:t>
+      </w:r>
+      <w:proofErr w:type="gramStart"/>
+      <w:r>
+        <w:t>response.(</w:t>
+      </w:r>
+      <w:proofErr w:type="gramEnd"/>
+      <w:r>
+        <w:t>2 point)</w:t>
+      </w:r>
+    </w:p>
+    <w:p>
+      <w:r>
+        <w:t xml:space="preserve">Also perform the common validations </w:t>
+      </w:r>
+      <w:proofErr w:type="gramStart"/>
+      <w:r>
+        <w:t>listed ,</w:t>
+      </w:r>
+      <w:proofErr w:type="gramEnd"/>
+      <w:r>
+        <w:t xml:space="preserve"> on each API response. (4 points each) • HTTP status code • Content type • Response time is less than 1000ms</w:t>
+      </w:r>
+    </w:p>
+    <w:p>
+      <w:r>
+        <w:t>Script:</w:t>
+      </w:r>
+    </w:p>
+    <w:p>
+      <w:pPr>
+        <w:shd w:val="clear" w:color="auto" w:fill="FFFFFE"/>
+        <w:spacing w:after="0" w:line="270" w:lineRule="atLeast"/>
+        <w:rPr>
+          <w:rFonts w:ascii="Courier New" w:eastAsia="Times New Roman" w:hAnsi="Courier New" w:cs="Courier New"/>
+          <w:color w:val="000000"/>
+          <w:sz w:val="18"/>
+          <w:szCs w:val="18"/>
+        </w:rPr>
+      </w:pPr>
+      <w:proofErr w:type="spellStart"/>
+      <w:r>
+        <w:rPr>
+          <w:rFonts w:ascii="Courier New" w:eastAsia="Times New Roman" w:hAnsi="Courier New" w:cs="Courier New"/>
+          <w:color w:val="001188"/>
+          <w:sz w:val="18"/>
+          <w:szCs w:val="18"/>
+        </w:rPr>
+        <w:t>pm</w:t>
+      </w:r>
+      <w:r>
+        <w:rPr>
+          <w:rFonts w:ascii="Courier New" w:eastAsia="Times New Roman" w:hAnsi="Courier New" w:cs="Courier New"/>
+          <w:color w:val="000000"/>
+          <w:sz w:val="18"/>
+          <w:szCs w:val="18"/>
+        </w:rPr>
+        <w:t>.</w:t>
+      </w:r>
+      <w:proofErr w:type="gramStart"/>
+      <w:r>
+        <w:rPr>
+          <w:rFonts w:ascii="Courier New" w:eastAsia="Times New Roman" w:hAnsi="Courier New" w:cs="Courier New"/>
+          <w:b/>
+          <w:bCs/>
+          <w:color w:val="642880"/>
+          <w:sz w:val="18"/>
+          <w:szCs w:val="18"/>
+        </w:rPr>
+        <w:t>test</w:t>
+      </w:r>
+      <w:proofErr w:type="spellEnd"/>
+      <w:r>
+        <w:rPr>
+          <w:rFonts w:ascii="Courier New" w:eastAsia="Times New Roman" w:hAnsi="Courier New" w:cs="Courier New"/>
+          <w:color w:val="000000"/>
+          <w:sz w:val="18"/>
+          <w:szCs w:val="18"/>
+        </w:rPr>
+        <w:t>(</w:t>
+      </w:r>
+      <w:proofErr w:type="gramEnd"/>
+      <w:r>
+        <w:rPr>
+          <w:rFonts w:ascii="Courier New" w:eastAsia="Times New Roman" w:hAnsi="Courier New" w:cs="Courier New"/>
+          <w:color w:val="2A00FF"/>
+          <w:sz w:val="18"/>
+          <w:szCs w:val="18"/>
+        </w:rPr>
+        <w:t>"Check String"</w:t>
+      </w:r>
+      <w:r>
+        <w:rPr>
+          <w:rFonts w:ascii="Courier New" w:eastAsia="Times New Roman" w:hAnsi="Courier New" w:cs="Courier New"/>
+          <w:color w:val="000000"/>
+          <w:sz w:val="18"/>
+          <w:szCs w:val="18"/>
+        </w:rPr>
+        <w:t>, </w:t>
+      </w:r>
+      <w:r>
+        <w:rPr>
+          <w:rFonts w:ascii="Courier New" w:eastAsia="Times New Roman" w:hAnsi="Courier New" w:cs="Courier New"/>
+          <w:b/>
+          <w:bCs/>
+          <w:color w:val="800555"/>
+          <w:sz w:val="18"/>
+          <w:szCs w:val="18"/>
+        </w:rPr>
+        <w:t>function</w:t>
+      </w:r>
+      <w:r>
+        <w:rPr>
+          <w:rFonts w:ascii="Courier New" w:eastAsia="Times New Roman" w:hAnsi="Courier New" w:cs="Courier New"/>
+          <w:color w:val="000000"/>
+          <w:sz w:val="18"/>
+          <w:szCs w:val="18"/>
+        </w:rPr>
+        <w:t> () {</w:t>
+      </w:r>
+    </w:p>
+    <w:p>
+      <w:pPr>
+        <w:shd w:val="clear" w:color="auto" w:fill="FFFFFE"/>
+        <w:spacing w:after="0" w:line="270" w:lineRule="atLeast"/>
+        <w:rPr>
+          <w:rFonts w:ascii="Courier New" w:eastAsia="Times New Roman" w:hAnsi="Courier New" w:cs="Courier New"/>
+          <w:color w:val="000000"/>
+          <w:sz w:val="18"/>
+          <w:szCs w:val="18"/>
+        </w:rPr>
+      </w:pPr>
+      <w:r>
+        <w:rPr>
+          <w:rFonts w:ascii="Courier New" w:eastAsia="Times New Roman" w:hAnsi="Courier New" w:cs="Courier New"/>
+          <w:color w:val="000000"/>
+          <w:sz w:val="18"/>
+          <w:szCs w:val="18"/>
+        </w:rPr>
+        <w:t> </w:t>
+      </w:r>
+      <w:r>
+        <w:rPr>
+          <w:rFonts w:ascii="Courier New" w:eastAsia="Times New Roman" w:hAnsi="Courier New" w:cs="Courier New"/>
+          <w:color w:val="800555"/>
+          <w:sz w:val="18"/>
+          <w:szCs w:val="18"/>
+        </w:rPr>
+        <w:t>var</w:t>
+      </w:r>
+      <w:r>
+        <w:rPr>
+          <w:rFonts w:ascii="Courier New" w:eastAsia="Times New Roman" w:hAnsi="Courier New" w:cs="Courier New"/>
+          <w:color w:val="000000"/>
+          <w:sz w:val="18"/>
+          <w:szCs w:val="18"/>
+        </w:rPr>
+        <w:t> </w:t>
+      </w:r>
+      <w:proofErr w:type="spellStart"/>
+      <w:r>
+        <w:rPr>
+          <w:rFonts w:ascii="Courier New" w:eastAsia="Times New Roman" w:hAnsi="Courier New" w:cs="Courier New"/>
+          <w:color w:val="001188"/>
+          <w:sz w:val="18"/>
+          <w:szCs w:val="18"/>
+        </w:rPr>
+        <w:t>jsonData</w:t>
+      </w:r>
+      <w:proofErr w:type="spellEnd"/>
+      <w:r>
+        <w:rPr>
+          <w:rFonts w:ascii="Courier New" w:eastAsia="Times New Roman" w:hAnsi="Courier New" w:cs="Courier New"/>
+          <w:color w:val="000000"/>
+          <w:sz w:val="18"/>
+          <w:szCs w:val="18"/>
+        </w:rPr>
+        <w:t> </w:t>
+      </w:r>
+      <w:r>
+        <w:rPr>
+          <w:rFonts w:ascii="Courier New" w:eastAsia="Times New Roman" w:hAnsi="Courier New" w:cs="Courier New"/>
+          <w:b/>
+          <w:bCs/>
+          <w:color w:val="800555"/>
+          <w:sz w:val="18"/>
+          <w:szCs w:val="18"/>
+        </w:rPr>
+        <w:t>=</w:t>
+      </w:r>
+      <w:r>
+        <w:rPr>
+          <w:rFonts w:ascii="Courier New" w:eastAsia="Times New Roman" w:hAnsi="Courier New" w:cs="Courier New"/>
+          <w:color w:val="000000"/>
+          <w:sz w:val="18"/>
+          <w:szCs w:val="18"/>
+        </w:rPr>
+        <w:t> </w:t>
+      </w:r>
+      <w:proofErr w:type="spellStart"/>
+      <w:proofErr w:type="gramStart"/>
+      <w:r>
+        <w:rPr>
+          <w:rFonts w:ascii="Courier New" w:eastAsia="Times New Roman" w:hAnsi="Courier New" w:cs="Courier New"/>
+          <w:color w:val="001188"/>
+          <w:sz w:val="18"/>
+          <w:szCs w:val="18"/>
+        </w:rPr>
+        <w:t>pm</w:t>
+      </w:r>
+      <w:r>
+        <w:rPr>
+          <w:rFonts w:ascii="Courier New" w:eastAsia="Times New Roman" w:hAnsi="Courier New" w:cs="Courier New"/>
+          <w:color w:val="000000"/>
+          <w:sz w:val="18"/>
+          <w:szCs w:val="18"/>
+        </w:rPr>
+        <w:t>.</w:t>
+      </w:r>
+      <w:r>
+        <w:rPr>
+          <w:rFonts w:ascii="Courier New" w:eastAsia="Times New Roman" w:hAnsi="Courier New" w:cs="Courier New"/>
+          <w:color w:val="001188"/>
+          <w:sz w:val="18"/>
+          <w:szCs w:val="18"/>
+        </w:rPr>
+        <w:t>response</w:t>
+      </w:r>
+      <w:proofErr w:type="gramEnd"/>
+      <w:r>
+        <w:rPr>
+          <w:rFonts w:ascii="Courier New" w:eastAsia="Times New Roman" w:hAnsi="Courier New" w:cs="Courier New"/>
+          <w:color w:val="000000"/>
+          <w:sz w:val="18"/>
+          <w:szCs w:val="18"/>
+        </w:rPr>
+        <w:t>.json</w:t>
+      </w:r>
+      <w:proofErr w:type="spellEnd"/>
+      <w:r>
+        <w:rPr>
+          <w:rFonts w:ascii="Courier New" w:eastAsia="Times New Roman" w:hAnsi="Courier New" w:cs="Courier New"/>
+          <w:color w:val="000000"/>
+          <w:sz w:val="18"/>
+          <w:szCs w:val="18"/>
+        </w:rPr>
+        <w:t>();</w:t>
+      </w:r>
+    </w:p>
+    <w:p>
+      <w:pPr>
+        <w:shd w:val="clear" w:color="auto" w:fill="FFFFFE"/>
+        <w:spacing w:after="0" w:line="270" w:lineRule="atLeast"/>
+        <w:rPr>
+          <w:rFonts w:ascii="Courier New" w:eastAsia="Times New Roman" w:hAnsi="Courier New" w:cs="Courier New"/>
+          <w:color w:val="000000"/>
+          <w:sz w:val="18"/>
+          <w:szCs w:val="18"/>
+        </w:rPr>
+      </w:pPr>
+      <w:r>
+        <w:rPr>
+          <w:rFonts w:ascii="Courier New" w:eastAsia="Times New Roman" w:hAnsi="Courier New" w:cs="Courier New"/>
+          <w:color w:val="000000"/>
+          <w:sz w:val="18"/>
+          <w:szCs w:val="18"/>
+        </w:rPr>
+        <w:t> </w:t>
+      </w:r>
+      <w:proofErr w:type="gramStart"/>
+      <w:r>
+        <w:rPr>
+          <w:rFonts w:ascii="Courier New" w:eastAsia="Times New Roman" w:hAnsi="Courier New" w:cs="Courier New"/>
+          <w:color w:val="001188"/>
+          <w:sz w:val="18"/>
+          <w:szCs w:val="18"/>
+        </w:rPr>
+        <w:t>pm</w:t>
+      </w:r>
+      <w:r>
+        <w:rPr>
+          <w:rFonts w:ascii="Courier New" w:eastAsia="Times New Roman" w:hAnsi="Courier New" w:cs="Courier New"/>
+          <w:color w:val="000000"/>
+          <w:sz w:val="18"/>
+          <w:szCs w:val="18"/>
+        </w:rPr>
+        <w:t>.expect</w:t>
+      </w:r>
+      <w:proofErr w:type="gramEnd"/>
+      <w:r>
+        <w:rPr>
+          <w:rFonts w:ascii="Courier New" w:eastAsia="Times New Roman" w:hAnsi="Courier New" w:cs="Courier New"/>
+          <w:color w:val="000000"/>
+          <w:sz w:val="18"/>
+          <w:szCs w:val="18"/>
+        </w:rPr>
+        <w:t>(</w:t>
+      </w:r>
+      <w:r>
+        <w:rPr>
+          <w:rFonts w:ascii="Courier New" w:eastAsia="Times New Roman" w:hAnsi="Courier New" w:cs="Courier New"/>
+          <w:color w:val="001188"/>
+          <w:sz w:val="18"/>
+          <w:szCs w:val="18"/>
+        </w:rPr>
+        <w:t>jsonData</w:t>
+      </w:r>
+      <w:r>
+        <w:rPr>
+          <w:rFonts w:ascii="Courier New" w:eastAsia="Times New Roman" w:hAnsi="Courier New" w:cs="Courier New"/>
+          <w:color w:val="000000"/>
+          <w:sz w:val="18"/>
+          <w:szCs w:val="18"/>
+        </w:rPr>
+        <w:t>.</w:t>
+      </w:r>
+      <w:r>
+        <w:rPr>
+          <w:rFonts w:ascii="Courier New" w:eastAsia="Times New Roman" w:hAnsi="Courier New" w:cs="Courier New"/>
+          <w:color w:val="333333"/>
+          <w:sz w:val="18"/>
+          <w:szCs w:val="18"/>
+        </w:rPr>
+        <w:t>first_name</w:t>
+      </w:r>
+      <w:r>
+        <w:rPr>
+          <w:rFonts w:ascii="Courier New" w:eastAsia="Times New Roman" w:hAnsi="Courier New" w:cs="Courier New"/>
+          <w:color w:val="000000"/>
+          <w:sz w:val="18"/>
+          <w:szCs w:val="18"/>
+        </w:rPr>
+        <w:t>).</w:t>
+      </w:r>
+      <w:r>
+        <w:rPr>
+          <w:rFonts w:ascii="Courier New" w:eastAsia="Times New Roman" w:hAnsi="Courier New" w:cs="Courier New"/>
+          <w:color w:val="001188"/>
+          <w:sz w:val="18"/>
+          <w:szCs w:val="18"/>
+        </w:rPr>
+        <w:t>to</w:t>
+      </w:r>
+      <w:r>
+        <w:rPr>
+          <w:rFonts w:ascii="Courier New" w:eastAsia="Times New Roman" w:hAnsi="Courier New" w:cs="Courier New"/>
+          <w:color w:val="000000"/>
+          <w:sz w:val="18"/>
+          <w:szCs w:val="18"/>
+        </w:rPr>
+        <w:t>.equal(</w:t>
+      </w:r>
+      <w:r>
+        <w:rPr>
+          <w:rFonts w:ascii="Courier New" w:eastAsia="Times New Roman" w:hAnsi="Courier New" w:cs="Courier New"/>
+          <w:color w:val="001188"/>
+          <w:sz w:val="18"/>
+          <w:szCs w:val="18"/>
+        </w:rPr>
+        <w:t>pm</w:t>
+      </w:r>
+      <w:r>
+        <w:rPr>
+          <w:rFonts w:ascii="Courier New" w:eastAsia="Times New Roman" w:hAnsi="Courier New" w:cs="Courier New"/>
+          <w:color w:val="000000"/>
+          <w:sz w:val="18"/>
+          <w:szCs w:val="18"/>
+        </w:rPr>
+        <w:t>.</w:t>
+      </w:r>
+      <w:r>
+        <w:rPr>
+          <w:rFonts w:ascii="Courier New" w:eastAsia="Times New Roman" w:hAnsi="Courier New" w:cs="Courier New"/>
+          <w:color w:val="001188"/>
+          <w:sz w:val="18"/>
+          <w:szCs w:val="18"/>
+        </w:rPr>
+        <w:t>environment</w:t>
+      </w:r>
+      <w:r>
+        <w:rPr>
+          <w:rFonts w:ascii="Courier New" w:eastAsia="Times New Roman" w:hAnsi="Courier New" w:cs="Courier New"/>
+          <w:color w:val="000000"/>
+          <w:sz w:val="18"/>
+          <w:szCs w:val="18"/>
+        </w:rPr>
+        <w:t>.</w:t>
+      </w:r>
+      <w:r>
+        <w:rPr>
+          <w:rFonts w:ascii="Courier New" w:eastAsia="Times New Roman" w:hAnsi="Courier New" w:cs="Courier New"/>
+          <w:b/>
+          <w:bCs/>
+          <w:color w:val="642880"/>
+          <w:sz w:val="18"/>
+          <w:szCs w:val="18"/>
+        </w:rPr>
+        <w:t>get</w:t>
+      </w:r>
+      <w:r>
+        <w:rPr>
+          <w:rFonts w:ascii="Courier New" w:eastAsia="Times New Roman" w:hAnsi="Courier New" w:cs="Courier New"/>
+          <w:color w:val="000000"/>
+          <w:sz w:val="18"/>
+          <w:szCs w:val="18"/>
+        </w:rPr>
+        <w:t>(</w:t>
+      </w:r>
+      <w:r>
+        <w:rPr>
+          <w:rFonts w:ascii="Courier New" w:eastAsia="Times New Roman" w:hAnsi="Courier New" w:cs="Courier New"/>
+          <w:color w:val="2A00FF"/>
+          <w:sz w:val="18"/>
+          <w:szCs w:val="18"/>
+        </w:rPr>
+        <w:t>"first_name"</w:t>
+      </w:r>
+      <w:r>
+        <w:rPr>
+          <w:rFonts w:ascii="Courier New" w:eastAsia="Times New Roman" w:hAnsi="Courier New" w:cs="Courier New"/>
+          <w:color w:val="000000"/>
+          <w:sz w:val="18"/>
+          <w:szCs w:val="18"/>
+        </w:rPr>
+        <w:t>));</w:t>
+      </w:r>
+    </w:p>
+    <w:p>
+      <w:pPr>
+        <w:shd w:val="clear" w:color="auto" w:fill="FFFFFE"/>
+        <w:spacing w:after="0" w:line="270" w:lineRule="atLeast"/>
+        <w:rPr>
+          <w:rFonts w:ascii="Courier New" w:eastAsia="Times New Roman" w:hAnsi="Courier New" w:cs="Courier New"/>
+          <w:color w:val="000000"/>
+          <w:sz w:val="18"/>
+          <w:szCs w:val="18"/>
+        </w:rPr>
+      </w:pPr>
+      <w:proofErr w:type="spellStart"/>
+      <w:proofErr w:type="gramStart"/>
+      <w:r>
+        <w:rPr>
+          <w:rFonts w:ascii="Courier New" w:eastAsia="Times New Roman" w:hAnsi="Courier New" w:cs="Courier New"/>
+          <w:color w:val="001188"/>
+          <w:sz w:val="18"/>
+          <w:szCs w:val="18"/>
+        </w:rPr>
+        <w:t>pm</w:t>
+      </w:r>
+      <w:r>
+        <w:rPr>
+          <w:rFonts w:ascii="Courier New" w:eastAsia="Times New Roman" w:hAnsi="Courier New" w:cs="Courier New"/>
+          <w:color w:val="000000"/>
+          <w:sz w:val="18"/>
+          <w:szCs w:val="18"/>
+        </w:rPr>
+        <w:t>.expect</w:t>
+      </w:r>
+      <w:proofErr w:type="spellEnd"/>
+      <w:proofErr w:type="gramEnd"/>
+      <w:r>
+        <w:rPr>
+          <w:rFonts w:ascii="Courier New" w:eastAsia="Times New Roman" w:hAnsi="Courier New" w:cs="Courier New"/>
+          <w:color w:val="000000"/>
+          <w:sz w:val="18"/>
+          <w:szCs w:val="18"/>
+        </w:rPr>
+        <w:t>(</w:t>
+      </w:r>
+      <w:proofErr w:type="spellStart"/>
+      <w:r>
+        <w:rPr>
+          <w:rFonts w:ascii="Courier New" w:eastAsia="Times New Roman" w:hAnsi="Courier New" w:cs="Courier New"/>
+          <w:color w:val="001188"/>
+          <w:sz w:val="18"/>
+          <w:szCs w:val="18"/>
+        </w:rPr>
+        <w:t>jsonData</w:t>
+      </w:r>
+      <w:r>
+        <w:rPr>
+          <w:rFonts w:ascii="Courier New" w:eastAsia="Times New Roman" w:hAnsi="Courier New" w:cs="Courier New"/>
+          <w:color w:val="000000"/>
+          <w:sz w:val="18"/>
+          <w:szCs w:val="18"/>
+        </w:rPr>
+        <w:t>.</w:t>
+      </w:r>
+      <w:r>
+        <w:rPr>
+          <w:rFonts w:ascii="Courier New" w:eastAsia="Times New Roman" w:hAnsi="Courier New" w:cs="Courier New"/>
+          <w:color w:val="333333"/>
+          <w:sz w:val="18"/>
+          <w:szCs w:val="18"/>
+        </w:rPr>
+        <w:t>email</w:t>
+      </w:r>
+      <w:proofErr w:type="spellEnd"/>
+      <w:r>
+        <w:rPr>
+          <w:rFonts w:ascii="Courier New" w:eastAsia="Times New Roman" w:hAnsi="Courier New" w:cs="Courier New"/>
+          <w:color w:val="000000"/>
+          <w:sz w:val="18"/>
+          <w:szCs w:val="18"/>
+        </w:rPr>
+        <w:t>).</w:t>
+      </w:r>
+      <w:proofErr w:type="spellStart"/>
+      <w:r>
+        <w:rPr>
+          <w:rFonts w:ascii="Courier New" w:eastAsia="Times New Roman" w:hAnsi="Courier New" w:cs="Courier New"/>
+          <w:color w:val="001188"/>
+          <w:sz w:val="18"/>
+          <w:szCs w:val="18"/>
+        </w:rPr>
+        <w:t>to</w:t>
+      </w:r>
+      <w:r>
+        <w:rPr>
+          <w:rFonts w:ascii="Courier New" w:eastAsia="Times New Roman" w:hAnsi="Courier New" w:cs="Courier New"/>
+          <w:color w:val="000000"/>
+          <w:sz w:val="18"/>
+          <w:szCs w:val="18"/>
+        </w:rPr>
+        <w:t>.equal</w:t>
+      </w:r>
+      <w:proofErr w:type="spellEnd"/>
+      <w:r>
+        <w:rPr>
+          <w:rFonts w:ascii="Courier New" w:eastAsia="Times New Roman" w:hAnsi="Courier New" w:cs="Courier New"/>
+          <w:color w:val="000000"/>
+          <w:sz w:val="18"/>
+          <w:szCs w:val="18"/>
+        </w:rPr>
+        <w:t>(</w:t>
+      </w:r>
+      <w:proofErr w:type="spellStart"/>
+      <w:r>
+        <w:rPr>
+          <w:rFonts w:ascii="Courier New" w:eastAsia="Times New Roman" w:hAnsi="Courier New" w:cs="Courier New"/>
+          <w:color w:val="001188"/>
+          <w:sz w:val="18"/>
+          <w:szCs w:val="18"/>
+        </w:rPr>
+        <w:t>pm</w:t>
+      </w:r>
+      <w:r>
+        <w:rPr>
+          <w:rFonts w:ascii="Courier New" w:eastAsia="Times New Roman" w:hAnsi="Courier New" w:cs="Courier New"/>
+          <w:color w:val="000000"/>
+          <w:sz w:val="18"/>
+          <w:szCs w:val="18"/>
+        </w:rPr>
+        <w:t>.</w:t>
+      </w:r>
+      <w:r>
+        <w:rPr>
+          <w:rFonts w:ascii="Courier New" w:eastAsia="Times New Roman" w:hAnsi="Courier New" w:cs="Courier New"/>
+          <w:color w:val="001188"/>
+          <w:sz w:val="18"/>
+          <w:szCs w:val="18"/>
+        </w:rPr>
+        <w:t>environment</w:t>
+      </w:r>
+      <w:r>
+        <w:rPr>
+          <w:rFonts w:ascii="Courier New" w:eastAsia="Times New Roman" w:hAnsi="Courier New" w:cs="Courier New"/>
+          <w:color w:val="000000"/>
+          <w:sz w:val="18"/>
+          <w:szCs w:val="18"/>
+        </w:rPr>
+        <w:t>.</w:t>
+      </w:r>
+      <w:r>
+        <w:rPr>
+          <w:rFonts w:ascii="Courier New" w:eastAsia="Times New Roman" w:hAnsi="Courier New" w:cs="Courier New"/>
+          <w:b/>
+          <w:bCs/>
+          <w:color w:val="642880"/>
+          <w:sz w:val="18"/>
+          <w:szCs w:val="18"/>
+        </w:rPr>
+        <w:t>get</w:t>
+      </w:r>
+      <w:proofErr w:type="spellEnd"/>
+      <w:r>
+        <w:rPr>
+          <w:rFonts w:ascii="Courier New" w:eastAsia="Times New Roman" w:hAnsi="Courier New" w:cs="Courier New"/>
+          <w:color w:val="000000"/>
+          <w:sz w:val="18"/>
+          <w:szCs w:val="18"/>
+        </w:rPr>
+        <w:t>(</w:t>
+      </w:r>
+      <w:r>
+        <w:rPr>
+          <w:rFonts w:ascii="Courier New" w:eastAsia="Times New Roman" w:hAnsi="Courier New" w:cs="Courier New"/>
+          <w:color w:val="2A00FF"/>
+          <w:sz w:val="18"/>
+          <w:szCs w:val="18"/>
+        </w:rPr>
+        <w:t>"email"</w:t>
+      </w:r>
+      <w:r>
+        <w:rPr>
+          <w:rFonts w:ascii="Courier New" w:eastAsia="Times New Roman" w:hAnsi="Courier New" w:cs="Courier New"/>
+          <w:color w:val="000000"/>
+          <w:sz w:val="18"/>
+          <w:szCs w:val="18"/>
+        </w:rPr>
+        <w:t>));</w:t>
+      </w:r>
+    </w:p>
+    <w:p>
+      <w:pPr>
+        <w:shd w:val="clear" w:color="auto" w:fill="FFFFFE"/>
+        <w:spacing w:after="0" w:line="270" w:lineRule="atLeast"/>
+        <w:rPr>
+          <w:rFonts w:ascii="Courier New" w:eastAsia="Times New Roman" w:hAnsi="Courier New" w:cs="Courier New"/>
+          <w:color w:val="000000"/>
+          <w:sz w:val="18"/>
+          <w:szCs w:val="18"/>
+        </w:rPr>
+      </w:pPr>
+      <w:r>
+        <w:rPr>
+          <w:rFonts w:ascii="Courier New" w:eastAsia="Times New Roman" w:hAnsi="Courier New" w:cs="Courier New"/>
+          <w:color w:val="000000"/>
+          <w:sz w:val="18"/>
+          <w:szCs w:val="18"/>
+        </w:rPr>
+        <w:t>});</w:t>
+      </w:r>
+    </w:p>
+    <w:p>
+      <w:pPr>
+        <w:shd w:val="clear" w:color="auto" w:fill="FFFFFE"/>
+        <w:spacing w:after="0" w:line="270" w:lineRule="atLeast"/>
+        <w:rPr>
+          <w:rFonts w:ascii="Courier New" w:eastAsia="Times New Roman" w:hAnsi="Courier New" w:cs="Courier New"/>
+          <w:color w:val="000000"/>
+          <w:sz w:val="18"/>
+          <w:szCs w:val="18"/>
+        </w:rPr>
+      </w:pPr>
+    </w:p>
+    <w:p>
+      <w:pPr>
+        <w:shd w:val="clear" w:color="auto" w:fill="FFFFFE"/>
+        <w:spacing w:after="0" w:line="270" w:lineRule="atLeast"/>
+        <w:rPr>
+          <w:rFonts w:ascii="Courier New" w:eastAsia="Times New Roman" w:hAnsi="Courier New" w:cs="Courier New"/>
+          <w:color w:val="000000"/>
+          <w:sz w:val="18"/>
+          <w:szCs w:val="18"/>
+        </w:rPr>
+      </w:pPr>
+      <w:proofErr w:type="spellStart"/>
+      <w:r>
+        <w:rPr>
+          <w:rFonts w:ascii="Courier New" w:eastAsia="Times New Roman" w:hAnsi="Courier New" w:cs="Courier New"/>
+          <w:color w:val="001188"/>
+          <w:sz w:val="18"/>
+          <w:szCs w:val="18"/>
+        </w:rPr>
+        <w:t>pm</w:t>
+      </w:r>
+      <w:r>
+        <w:rPr>
+          <w:rFonts w:ascii="Courier New" w:eastAsia="Times New Roman" w:hAnsi="Courier New" w:cs="Courier New"/>
+          <w:color w:val="000000"/>
+          <w:sz w:val="18"/>
+          <w:szCs w:val="18"/>
+        </w:rPr>
+        <w:t>.</w:t>
+      </w:r>
+      <w:proofErr w:type="gramStart"/>
+      <w:r>
+        <w:rPr>
+          <w:rFonts w:ascii="Courier New" w:eastAsia="Times New Roman" w:hAnsi="Courier New" w:cs="Courier New"/>
+          <w:b/>
+          <w:bCs/>
+          <w:color w:val="642880"/>
+          <w:sz w:val="18"/>
+          <w:szCs w:val="18"/>
+        </w:rPr>
+        <w:t>test</w:t>
+      </w:r>
+      <w:proofErr w:type="spellEnd"/>
+      <w:r>
+        <w:rPr>
+          <w:rFonts w:ascii="Courier New" w:eastAsia="Times New Roman" w:hAnsi="Courier New" w:cs="Courier New"/>
+          <w:color w:val="000000"/>
+          <w:sz w:val="18"/>
+          <w:szCs w:val="18"/>
+        </w:rPr>
+        <w:t>(</w:t>
+      </w:r>
+      <w:proofErr w:type="gramEnd"/>
+      <w:r>
+        <w:rPr>
+          <w:rFonts w:ascii="Courier New" w:eastAsia="Times New Roman" w:hAnsi="Courier New" w:cs="Courier New"/>
+          <w:color w:val="2A00FF"/>
+          <w:sz w:val="18"/>
+          <w:szCs w:val="18"/>
+        </w:rPr>
+        <w:t>"</w:t>
+      </w:r>
+      <w:proofErr w:type="spellStart"/>
+      <w:r>
+        <w:rPr>
+          <w:rFonts w:ascii="Courier New" w:eastAsia="Times New Roman" w:hAnsi="Courier New" w:cs="Courier New"/>
+          <w:color w:val="2A00FF"/>
+          <w:sz w:val="18"/>
+          <w:szCs w:val="18"/>
+        </w:rPr>
+        <w:t>Http_check</w:t>
+      </w:r>
+      <w:proofErr w:type="spellEnd"/>
+      <w:r>
+        <w:rPr>
+          <w:rFonts w:ascii="Courier New" w:eastAsia="Times New Roman" w:hAnsi="Courier New" w:cs="Courier New"/>
+          <w:color w:val="2A00FF"/>
+          <w:sz w:val="18"/>
+          <w:szCs w:val="18"/>
+        </w:rPr>
+        <w:t>"</w:t>
+      </w:r>
+      <w:r>
+        <w:rPr>
+          <w:rFonts w:ascii="Courier New" w:eastAsia="Times New Roman" w:hAnsi="Courier New" w:cs="Courier New"/>
+          <w:color w:val="000000"/>
+          <w:sz w:val="18"/>
+          <w:szCs w:val="18"/>
+        </w:rPr>
+        <w:t>, </w:t>
+      </w:r>
+      <w:r>
+        <w:rPr>
+          <w:rFonts w:ascii="Courier New" w:eastAsia="Times New Roman" w:hAnsi="Courier New" w:cs="Courier New"/>
+          <w:b/>
+          <w:bCs/>
+          <w:color w:val="800555"/>
+          <w:sz w:val="18"/>
+          <w:szCs w:val="18"/>
+        </w:rPr>
+        <w:t>function</w:t>
+      </w:r>
+      <w:r>
+        <w:rPr>
+          <w:rFonts w:ascii="Courier New" w:eastAsia="Times New Roman" w:hAnsi="Courier New" w:cs="Courier New"/>
+          <w:color w:val="000000"/>
+          <w:sz w:val="18"/>
+          <w:szCs w:val="18"/>
+        </w:rPr>
+        <w:t>(){</w:t>
+      </w:r>
+    </w:p>
+    <w:p>
+      <w:pPr>
+        <w:shd w:val="clear" w:color="auto" w:fill="FFFFFE"/>
+        <w:spacing w:after="0" w:line="270" w:lineRule="atLeast"/>
+        <w:rPr>
+          <w:rFonts w:ascii="Courier New" w:eastAsia="Times New Roman" w:hAnsi="Courier New" w:cs="Courier New"/>
+          <w:color w:val="000000"/>
+          <w:sz w:val="18"/>
+          <w:szCs w:val="18"/>
+        </w:rPr>
+      </w:pPr>
+      <w:r>
+        <w:rPr>
+          <w:rFonts w:ascii="Courier New" w:eastAsia="Times New Roman" w:hAnsi="Courier New" w:cs="Courier New"/>
+          <w:color w:val="000000"/>
+          <w:sz w:val="18"/>
+          <w:szCs w:val="18"/>
+        </w:rPr>
+        <w:t>    </w:t>
+      </w:r>
+      <w:proofErr w:type="spellStart"/>
+      <w:proofErr w:type="gramStart"/>
+      <w:r>
+        <w:rPr>
+          <w:rFonts w:ascii="Courier New" w:eastAsia="Times New Roman" w:hAnsi="Courier New" w:cs="Courier New"/>
+          <w:color w:val="001188"/>
+          <w:sz w:val="18"/>
+          <w:szCs w:val="18"/>
+        </w:rPr>
+        <w:t>pm</w:t>
+      </w:r>
+      <w:r>
+        <w:rPr>
+          <w:rFonts w:ascii="Courier New" w:eastAsia="Times New Roman" w:hAnsi="Courier New" w:cs="Courier New"/>
+          <w:color w:val="000000"/>
+          <w:sz w:val="18"/>
+          <w:szCs w:val="18"/>
+        </w:rPr>
+        <w:t>.</w:t>
+      </w:r>
+      <w:r>
+        <w:rPr>
+          <w:rFonts w:ascii="Courier New" w:eastAsia="Times New Roman" w:hAnsi="Courier New" w:cs="Courier New"/>
+          <w:color w:val="001188"/>
+          <w:sz w:val="18"/>
+          <w:szCs w:val="18"/>
+        </w:rPr>
+        <w:t>response</w:t>
+      </w:r>
+      <w:r>
+        <w:rPr>
+          <w:rFonts w:ascii="Courier New" w:eastAsia="Times New Roman" w:hAnsi="Courier New" w:cs="Courier New"/>
+          <w:color w:val="000000"/>
+          <w:sz w:val="18"/>
+          <w:szCs w:val="18"/>
+        </w:rPr>
+        <w:t>.</w:t>
+      </w:r>
+      <w:r>
+        <w:rPr>
+          <w:rFonts w:ascii="Courier New" w:eastAsia="Times New Roman" w:hAnsi="Courier New" w:cs="Courier New"/>
+          <w:color w:val="001188"/>
+          <w:sz w:val="18"/>
+          <w:szCs w:val="18"/>
+        </w:rPr>
+        <w:t>to</w:t>
+      </w:r>
+      <w:r>
+        <w:rPr>
+          <w:rFonts w:ascii="Courier New" w:eastAsia="Times New Roman" w:hAnsi="Courier New" w:cs="Courier New"/>
+          <w:color w:val="000000"/>
+          <w:sz w:val="18"/>
+          <w:szCs w:val="18"/>
+        </w:rPr>
+        <w:t>.</w:t>
+      </w:r>
+      <w:r>
+        <w:rPr>
+          <w:rFonts w:ascii="Courier New" w:eastAsia="Times New Roman" w:hAnsi="Courier New" w:cs="Courier New"/>
+          <w:color w:val="001188"/>
+          <w:sz w:val="18"/>
+          <w:szCs w:val="18"/>
+        </w:rPr>
+        <w:t>have</w:t>
+      </w:r>
+      <w:proofErr w:type="gramEnd"/>
+      <w:r>
+        <w:rPr>
+          <w:rFonts w:ascii="Courier New" w:eastAsia="Times New Roman" w:hAnsi="Courier New" w:cs="Courier New"/>
+          <w:color w:val="000000"/>
+          <w:sz w:val="18"/>
+          <w:szCs w:val="18"/>
+        </w:rPr>
+        <w:t>.status</w:t>
+      </w:r>
+      <w:proofErr w:type="spellEnd"/>
+      <w:r>
+        <w:rPr>
+          <w:rFonts w:ascii="Courier New" w:eastAsia="Times New Roman" w:hAnsi="Courier New" w:cs="Courier New"/>
+          <w:color w:val="000000"/>
+          <w:sz w:val="18"/>
+          <w:szCs w:val="18"/>
+        </w:rPr>
+        <w:t>(</w:t>
+      </w:r>
+      <w:r>
+        <w:rPr>
+          <w:rFonts w:ascii="Courier New" w:eastAsia="Times New Roman" w:hAnsi="Courier New" w:cs="Courier New"/>
+          <w:color w:val="FF00AA"/>
+          <w:sz w:val="18"/>
+          <w:szCs w:val="18"/>
+        </w:rPr>
+        <w:t>201</w:t>
+      </w:r>
+      <w:r>
+        <w:rPr>
+          <w:rFonts w:ascii="Courier New" w:eastAsia="Times New Roman" w:hAnsi="Courier New" w:cs="Courier New"/>
+          <w:color w:val="000000"/>
+          <w:sz w:val="18"/>
+          <w:szCs w:val="18"/>
+        </w:rPr>
+        <w:t>);</w:t>
+      </w:r>
+    </w:p>
+    <w:p>
+      <w:pPr>
+        <w:shd w:val="clear" w:color="auto" w:fill="FFFFFE"/>
+        <w:spacing w:after="0" w:line="270" w:lineRule="atLeast"/>
+        <w:rPr>
+          <w:rFonts w:ascii="Courier New" w:eastAsia="Times New Roman" w:hAnsi="Courier New" w:cs="Courier New"/>
+          <w:color w:val="000000"/>
+          <w:sz w:val="18"/>
+          <w:szCs w:val="18"/>
+        </w:rPr>
+      </w:pPr>
+      <w:r>
+        <w:rPr>
+          <w:rFonts w:ascii="Courier New" w:eastAsia="Times New Roman" w:hAnsi="Courier New" w:cs="Courier New"/>
+          <w:color w:val="000000"/>
+          <w:sz w:val="18"/>
+          <w:szCs w:val="18"/>
+        </w:rPr>
+        <w:t>});</w:t>
+      </w:r>
+    </w:p>
+    <w:p>
+      <w:pPr>
+        <w:shd w:val="clear" w:color="auto" w:fill="FFFFFE"/>
+        <w:spacing w:after="0" w:line="270" w:lineRule="atLeast"/>
+        <w:rPr>
+          <w:rFonts w:ascii="Courier New" w:eastAsia="Times New Roman" w:hAnsi="Courier New" w:cs="Courier New"/>
+          <w:color w:val="000000"/>
+          <w:sz w:val="18"/>
+          <w:szCs w:val="18"/>
+        </w:rPr>
+      </w:pPr>
+      <w:proofErr w:type="spellStart"/>
+      <w:r>
+        <w:rPr>
+          <w:rFonts w:ascii="Courier New" w:eastAsia="Times New Roman" w:hAnsi="Courier New" w:cs="Courier New"/>
+          <w:color w:val="001188"/>
+          <w:sz w:val="18"/>
+          <w:szCs w:val="18"/>
+        </w:rPr>
+        <w:t>pm</w:t>
+      </w:r>
+      <w:r>
+        <w:rPr>
+          <w:rFonts w:ascii="Courier New" w:eastAsia="Times New Roman" w:hAnsi="Courier New" w:cs="Courier New"/>
+          <w:color w:val="000000"/>
+          <w:sz w:val="18"/>
+          <w:szCs w:val="18"/>
+        </w:rPr>
+        <w:t>.</w:t>
+      </w:r>
+      <w:proofErr w:type="gramStart"/>
+      <w:r>
+        <w:rPr>
+          <w:rFonts w:ascii="Courier New" w:eastAsia="Times New Roman" w:hAnsi="Courier New" w:cs="Courier New"/>
+          <w:b/>
+          <w:bCs/>
+          <w:color w:val="642880"/>
+          <w:sz w:val="18"/>
+          <w:szCs w:val="18"/>
+        </w:rPr>
+        <w:t>test</w:t>
+      </w:r>
+      <w:proofErr w:type="spellEnd"/>
+      <w:r>
+        <w:rPr>
+          <w:rFonts w:ascii="Courier New" w:eastAsia="Times New Roman" w:hAnsi="Courier New" w:cs="Courier New"/>
+          <w:color w:val="000000"/>
+          <w:sz w:val="18"/>
+          <w:szCs w:val="18"/>
+        </w:rPr>
+        <w:t>(</w:t>
+      </w:r>
+      <w:proofErr w:type="gramEnd"/>
+      <w:r>
+        <w:rPr>
+          <w:rFonts w:ascii="Courier New" w:eastAsia="Times New Roman" w:hAnsi="Courier New" w:cs="Courier New"/>
+          <w:color w:val="2A00FF"/>
+          <w:sz w:val="18"/>
+          <w:szCs w:val="18"/>
+        </w:rPr>
+        <w:t>"Content-</w:t>
+      </w:r>
+      <w:proofErr w:type="spellStart"/>
+      <w:r>
+        <w:rPr>
+          <w:rFonts w:ascii="Courier New" w:eastAsia="Times New Roman" w:hAnsi="Courier New" w:cs="Courier New"/>
+          <w:color w:val="2A00FF"/>
+          <w:sz w:val="18"/>
+          <w:szCs w:val="18"/>
+        </w:rPr>
+        <w:t>Type_check</w:t>
+      </w:r>
+      <w:proofErr w:type="spellEnd"/>
+      <w:r>
+        <w:rPr>
+          <w:rFonts w:ascii="Courier New" w:eastAsia="Times New Roman" w:hAnsi="Courier New" w:cs="Courier New"/>
+          <w:color w:val="2A00FF"/>
+          <w:sz w:val="18"/>
+          <w:szCs w:val="18"/>
+        </w:rPr>
+        <w:t>"</w:t>
+      </w:r>
+      <w:r>
+        <w:rPr>
+          <w:rFonts w:ascii="Courier New" w:eastAsia="Times New Roman" w:hAnsi="Courier New" w:cs="Courier New"/>
+          <w:color w:val="000000"/>
+          <w:sz w:val="18"/>
+          <w:szCs w:val="18"/>
+        </w:rPr>
+        <w:t>, </w:t>
+      </w:r>
+      <w:r>
+        <w:rPr>
+          <w:rFonts w:ascii="Courier New" w:eastAsia="Times New Roman" w:hAnsi="Courier New" w:cs="Courier New"/>
+          <w:b/>
+          <w:bCs/>
+          <w:color w:val="800555"/>
+          <w:sz w:val="18"/>
+          <w:szCs w:val="18"/>
+        </w:rPr>
+        <w:t>function</w:t>
+      </w:r>
+      <w:r>
+        <w:rPr>
+          <w:rFonts w:ascii="Courier New" w:eastAsia="Times New Roman" w:hAnsi="Courier New" w:cs="Courier New"/>
+          <w:color w:val="000000"/>
+          <w:sz w:val="18"/>
+          <w:szCs w:val="18"/>
+        </w:rPr>
+        <w:t> () {</w:t>
+      </w:r>
+    </w:p>
+    <w:p>
+      <w:pPr>
+        <w:shd w:val="clear" w:color="auto" w:fill="FFFFFE"/>
+        <w:spacing w:after="0" w:line="270" w:lineRule="atLeast"/>
+        <w:rPr>
+          <w:rFonts w:ascii="Courier New" w:eastAsia="Times New Roman" w:hAnsi="Courier New" w:cs="Courier New"/>
+          <w:color w:val="000000"/>
+          <w:sz w:val="18"/>
+          <w:szCs w:val="18"/>
+        </w:rPr>
+      </w:pPr>
+      <w:r>
+        <w:rPr>
+          <w:rFonts w:ascii="Courier New" w:eastAsia="Times New Roman" w:hAnsi="Courier New" w:cs="Courier New"/>
+          <w:color w:val="000000"/>
+          <w:sz w:val="18"/>
+          <w:szCs w:val="18"/>
+        </w:rPr>
+        <w:t>    </w:t>
+      </w:r>
+      <w:proofErr w:type="spellStart"/>
+      <w:proofErr w:type="gramStart"/>
+      <w:r>
+        <w:rPr>
+          <w:rFonts w:ascii="Courier New" w:eastAsia="Times New Roman" w:hAnsi="Courier New" w:cs="Courier New"/>
+          <w:color w:val="001188"/>
+          <w:sz w:val="18"/>
+          <w:szCs w:val="18"/>
+        </w:rPr>
+        <w:t>pm</w:t>
+      </w:r>
+      <w:r>
+        <w:rPr>
+          <w:rFonts w:ascii="Courier New" w:eastAsia="Times New Roman" w:hAnsi="Courier New" w:cs="Courier New"/>
+          <w:color w:val="000000"/>
+          <w:sz w:val="18"/>
+          <w:szCs w:val="18"/>
+        </w:rPr>
+        <w:t>.</w:t>
+      </w:r>
+      <w:r>
+        <w:rPr>
+          <w:rFonts w:ascii="Courier New" w:eastAsia="Times New Roman" w:hAnsi="Courier New" w:cs="Courier New"/>
+          <w:color w:val="001188"/>
+          <w:sz w:val="18"/>
+          <w:szCs w:val="18"/>
+        </w:rPr>
+        <w:t>response</w:t>
+      </w:r>
+      <w:r>
+        <w:rPr>
+          <w:rFonts w:ascii="Courier New" w:eastAsia="Times New Roman" w:hAnsi="Courier New" w:cs="Courier New"/>
+          <w:color w:val="000000"/>
+          <w:sz w:val="18"/>
+          <w:szCs w:val="18"/>
+        </w:rPr>
+        <w:t>.</w:t>
+      </w:r>
+      <w:r>
+        <w:rPr>
+          <w:rFonts w:ascii="Courier New" w:eastAsia="Times New Roman" w:hAnsi="Courier New" w:cs="Courier New"/>
+          <w:color w:val="001188"/>
+          <w:sz w:val="18"/>
+          <w:szCs w:val="18"/>
+        </w:rPr>
+        <w:t>to</w:t>
+      </w:r>
+      <w:r>
+        <w:rPr>
+          <w:rFonts w:ascii="Courier New" w:eastAsia="Times New Roman" w:hAnsi="Courier New" w:cs="Courier New"/>
+          <w:color w:val="000000"/>
+          <w:sz w:val="18"/>
+          <w:szCs w:val="18"/>
+        </w:rPr>
+        <w:t>.</w:t>
+      </w:r>
+      <w:r>
+        <w:rPr>
+          <w:rFonts w:ascii="Courier New" w:eastAsia="Times New Roman" w:hAnsi="Courier New" w:cs="Courier New"/>
+          <w:color w:val="001188"/>
+          <w:sz w:val="18"/>
+          <w:szCs w:val="18"/>
+        </w:rPr>
+        <w:t>have</w:t>
+      </w:r>
+      <w:proofErr w:type="gramEnd"/>
+      <w:r>
+        <w:rPr>
+          <w:rFonts w:ascii="Courier New" w:eastAsia="Times New Roman" w:hAnsi="Courier New" w:cs="Courier New"/>
+          <w:color w:val="000000"/>
+          <w:sz w:val="18"/>
+          <w:szCs w:val="18"/>
+        </w:rPr>
+        <w:t>.header</w:t>
+      </w:r>
+      <w:proofErr w:type="spellEnd"/>
+      <w:r>
+        <w:rPr>
+          <w:rFonts w:ascii="Courier New" w:eastAsia="Times New Roman" w:hAnsi="Courier New" w:cs="Courier New"/>
+          <w:color w:val="000000"/>
+          <w:sz w:val="18"/>
+          <w:szCs w:val="18"/>
+        </w:rPr>
+        <w:t>(</w:t>
+      </w:r>
+      <w:r>
+        <w:rPr>
+          <w:rFonts w:ascii="Courier New" w:eastAsia="Times New Roman" w:hAnsi="Courier New" w:cs="Courier New"/>
+          <w:color w:val="2A00FF"/>
+          <w:sz w:val="18"/>
+          <w:szCs w:val="18"/>
+        </w:rPr>
+        <w:t>"Content-Type"</w:t>
+      </w:r>
+      <w:r>
+        <w:rPr>
+          <w:rFonts w:ascii="Courier New" w:eastAsia="Times New Roman" w:hAnsi="Courier New" w:cs="Courier New"/>
+          <w:color w:val="000000"/>
+          <w:sz w:val="18"/>
+          <w:szCs w:val="18"/>
+        </w:rPr>
+        <w:t>);</w:t>
+      </w:r>
+    </w:p>
+    <w:p>
+      <w:pPr>
+        <w:shd w:val="clear" w:color="auto" w:fill="FFFFFE"/>
+        <w:spacing w:after="0" w:line="270" w:lineRule="atLeast"/>
+        <w:rPr>
+          <w:rFonts w:ascii="Courier New" w:eastAsia="Times New Roman" w:hAnsi="Courier New" w:cs="Courier New"/>
+          <w:color w:val="000000"/>
+          <w:sz w:val="18"/>
+          <w:szCs w:val="18"/>
+        </w:rPr>
+      </w:pPr>
+      <w:r>
+        <w:rPr>
+          <w:rFonts w:ascii="Courier New" w:eastAsia="Times New Roman" w:hAnsi="Courier New" w:cs="Courier New"/>
+          <w:color w:val="000000"/>
+          <w:sz w:val="18"/>
+          <w:szCs w:val="18"/>
+        </w:rPr>
+        <w:t>});</w:t>
+      </w:r>
+    </w:p>
+    <w:p>
+      <w:pPr>
+        <w:shd w:val="clear" w:color="auto" w:fill="FFFFFE"/>
+        <w:spacing w:after="0" w:line="270" w:lineRule="atLeast"/>
+        <w:rPr>
+          <w:rFonts w:ascii="Courier New" w:eastAsia="Times New Roman" w:hAnsi="Courier New" w:cs="Courier New"/>
+          <w:color w:val="000000"/>
+          <w:sz w:val="18"/>
+          <w:szCs w:val="18"/>
+        </w:rPr>
+      </w:pPr>
+      <w:r>
+        <w:rPr>
+          <w:rFonts w:ascii="Courier New" w:eastAsia="Times New Roman" w:hAnsi="Courier New" w:cs="Courier New"/>
+          <w:color w:val="000000"/>
+          <w:sz w:val="18"/>
+          <w:szCs w:val="18"/>
+        </w:rPr>
+        <w:t> </w:t>
+      </w:r>
+    </w:p>
+    <w:p>
+      <w:pPr>
+        <w:shd w:val="clear" w:color="auto" w:fill="FFFFFE"/>
+        <w:spacing w:after="0" w:line="270" w:lineRule="atLeast"/>
+        <w:rPr>
+          <w:rFonts w:ascii="Courier New" w:eastAsia="Times New Roman" w:hAnsi="Courier New" w:cs="Courier New"/>
+          <w:color w:val="000000"/>
+          <w:sz w:val="18"/>
+          <w:szCs w:val="18"/>
+        </w:rPr>
+      </w:pPr>
+      <w:proofErr w:type="spellStart"/>
+      <w:r>
+        <w:rPr>
+          <w:rFonts w:ascii="Courier New" w:eastAsia="Times New Roman" w:hAnsi="Courier New" w:cs="Courier New"/>
+          <w:color w:val="001188"/>
+          <w:sz w:val="18"/>
+          <w:szCs w:val="18"/>
+        </w:rPr>
+        <w:t>pm</w:t>
+      </w:r>
+      <w:r>
+        <w:rPr>
+          <w:rFonts w:ascii="Courier New" w:eastAsia="Times New Roman" w:hAnsi="Courier New" w:cs="Courier New"/>
+          <w:color w:val="000000"/>
+          <w:sz w:val="18"/>
+          <w:szCs w:val="18"/>
+        </w:rPr>
+        <w:t>.</w:t>
+      </w:r>
+      <w:proofErr w:type="gramStart"/>
+      <w:r>
+        <w:rPr>
+          <w:rFonts w:ascii="Courier New" w:eastAsia="Times New Roman" w:hAnsi="Courier New" w:cs="Courier New"/>
+          <w:b/>
+          <w:bCs/>
+          <w:color w:val="642880"/>
+          <w:sz w:val="18"/>
+          <w:szCs w:val="18"/>
+        </w:rPr>
+        <w:t>test</w:t>
+      </w:r>
+      <w:proofErr w:type="spellEnd"/>
+      <w:r>
+        <w:rPr>
+          <w:rFonts w:ascii="Courier New" w:eastAsia="Times New Roman" w:hAnsi="Courier New" w:cs="Courier New"/>
+          <w:color w:val="000000"/>
+          <w:sz w:val="18"/>
+          <w:szCs w:val="18"/>
+        </w:rPr>
+        <w:t>(</w:t>
+      </w:r>
+      <w:proofErr w:type="gramEnd"/>
+      <w:r>
+        <w:rPr>
+          <w:rFonts w:ascii="Courier New" w:eastAsia="Times New Roman" w:hAnsi="Courier New" w:cs="Courier New"/>
+          <w:color w:val="2A00FF"/>
+          <w:sz w:val="18"/>
+          <w:szCs w:val="18"/>
+        </w:rPr>
+        <w:t>"Response_time_less_than_1000ms"</w:t>
+      </w:r>
+      <w:r>
+        <w:rPr>
+          <w:rFonts w:ascii="Courier New" w:eastAsia="Times New Roman" w:hAnsi="Courier New" w:cs="Courier New"/>
+          <w:color w:val="000000"/>
+          <w:sz w:val="18"/>
+          <w:szCs w:val="18"/>
+        </w:rPr>
+        <w:t>, </w:t>
+      </w:r>
+      <w:r>
+        <w:rPr>
+          <w:rFonts w:ascii="Courier New" w:eastAsia="Times New Roman" w:hAnsi="Courier New" w:cs="Courier New"/>
+          <w:b/>
+          <w:bCs/>
+          <w:color w:val="800555"/>
+          <w:sz w:val="18"/>
+          <w:szCs w:val="18"/>
+        </w:rPr>
+        <w:t>function</w:t>
+      </w:r>
+      <w:r>
+        <w:rPr>
+          <w:rFonts w:ascii="Courier New" w:eastAsia="Times New Roman" w:hAnsi="Courier New" w:cs="Courier New"/>
+          <w:color w:val="000000"/>
+          <w:sz w:val="18"/>
+          <w:szCs w:val="18"/>
+        </w:rPr>
+        <w:t> () {</w:t>
+      </w:r>
+    </w:p>
+    <w:p>
+      <w:pPr>
+        <w:shd w:val="clear" w:color="auto" w:fill="FFFFFE"/>
+        <w:spacing w:after="0" w:line="270" w:lineRule="atLeast"/>
+        <w:rPr>
+          <w:rFonts w:ascii="Courier New" w:eastAsia="Times New Roman" w:hAnsi="Courier New" w:cs="Courier New"/>
+          <w:color w:val="000000"/>
+          <w:sz w:val="18"/>
+          <w:szCs w:val="18"/>
+        </w:rPr>
+      </w:pPr>
+      <w:r>
+        <w:rPr>
+          <w:rFonts w:ascii="Courier New" w:eastAsia="Times New Roman" w:hAnsi="Courier New" w:cs="Courier New"/>
+          <w:color w:val="000000"/>
+          <w:sz w:val="18"/>
+          <w:szCs w:val="18"/>
+        </w:rPr>
+        <w:t>    </w:t>
+      </w:r>
+      <w:proofErr w:type="spellStart"/>
+      <w:proofErr w:type="gramStart"/>
+      <w:r>
+        <w:rPr>
+          <w:rFonts w:ascii="Courier New" w:eastAsia="Times New Roman" w:hAnsi="Courier New" w:cs="Courier New"/>
+          <w:color w:val="001188"/>
+          <w:sz w:val="18"/>
+          <w:szCs w:val="18"/>
+        </w:rPr>
+        <w:t>pm</w:t>
+      </w:r>
+      <w:r>
+        <w:rPr>
+          <w:rFonts w:ascii="Courier New" w:eastAsia="Times New Roman" w:hAnsi="Courier New" w:cs="Courier New"/>
+          <w:color w:val="000000"/>
+          <w:sz w:val="18"/>
+          <w:szCs w:val="18"/>
+        </w:rPr>
+        <w:t>.expect</w:t>
+      </w:r>
+      <w:proofErr w:type="spellEnd"/>
+      <w:proofErr w:type="gramEnd"/>
+      <w:r>
+        <w:rPr>
+          <w:rFonts w:ascii="Courier New" w:eastAsia="Times New Roman" w:hAnsi="Courier New" w:cs="Courier New"/>
+          <w:color w:val="000000"/>
+          <w:sz w:val="18"/>
+          <w:szCs w:val="18"/>
+        </w:rPr>
+        <w:t>(</w:t>
+      </w:r>
+      <w:proofErr w:type="spellStart"/>
+      <w:r>
+        <w:rPr>
+          <w:rFonts w:ascii="Courier New" w:eastAsia="Times New Roman" w:hAnsi="Courier New" w:cs="Courier New"/>
+          <w:color w:val="001188"/>
+          <w:sz w:val="18"/>
+          <w:szCs w:val="18"/>
+        </w:rPr>
+        <w:t>pm</w:t>
+      </w:r>
+      <w:r>
+        <w:rPr>
+          <w:rFonts w:ascii="Courier New" w:eastAsia="Times New Roman" w:hAnsi="Courier New" w:cs="Courier New"/>
+          <w:color w:val="000000"/>
+          <w:sz w:val="18"/>
+          <w:szCs w:val="18"/>
+        </w:rPr>
+        <w:t>.</w:t>
+      </w:r>
+      <w:r>
+        <w:rPr>
+          <w:rFonts w:ascii="Courier New" w:eastAsia="Times New Roman" w:hAnsi="Courier New" w:cs="Courier New"/>
+          <w:color w:val="001188"/>
+          <w:sz w:val="18"/>
+          <w:szCs w:val="18"/>
+        </w:rPr>
+        <w:t>response</w:t>
+      </w:r>
+      <w:r>
+        <w:rPr>
+          <w:rFonts w:ascii="Courier New" w:eastAsia="Times New Roman" w:hAnsi="Courier New" w:cs="Courier New"/>
+          <w:color w:val="000000"/>
+          <w:sz w:val="18"/>
+          <w:szCs w:val="18"/>
+        </w:rPr>
+        <w:t>.</w:t>
+      </w:r>
+      <w:r>
+        <w:rPr>
+          <w:rFonts w:ascii="Courier New" w:eastAsia="Times New Roman" w:hAnsi="Courier New" w:cs="Courier New"/>
+          <w:color w:val="333333"/>
+          <w:sz w:val="18"/>
+          <w:szCs w:val="18"/>
+        </w:rPr>
+        <w:t>responseTime</w:t>
+      </w:r>
+      <w:proofErr w:type="spellEnd"/>
+      <w:r>
+        <w:rPr>
+          <w:rFonts w:ascii="Courier New" w:eastAsia="Times New Roman" w:hAnsi="Courier New" w:cs="Courier New"/>
+          <w:color w:val="000000"/>
+          <w:sz w:val="18"/>
+          <w:szCs w:val="18"/>
+        </w:rPr>
+        <w:t>).</w:t>
+      </w:r>
+      <w:proofErr w:type="spellStart"/>
+      <w:r>
+        <w:rPr>
+          <w:rFonts w:ascii="Courier New" w:eastAsia="Times New Roman" w:hAnsi="Courier New" w:cs="Courier New"/>
+          <w:color w:val="001188"/>
+          <w:sz w:val="18"/>
+          <w:szCs w:val="18"/>
+        </w:rPr>
+        <w:t>to</w:t>
+      </w:r>
+      <w:r>
+        <w:rPr>
+          <w:rFonts w:ascii="Courier New" w:eastAsia="Times New Roman" w:hAnsi="Courier New" w:cs="Courier New"/>
+          <w:color w:val="000000"/>
+          <w:sz w:val="18"/>
+          <w:szCs w:val="18"/>
+        </w:rPr>
+        <w:t>.</w:t>
+      </w:r>
+      <w:r>
+        <w:rPr>
+          <w:rFonts w:ascii="Courier New" w:eastAsia="Times New Roman" w:hAnsi="Courier New" w:cs="Courier New"/>
+          <w:color w:val="001188"/>
+          <w:sz w:val="18"/>
+          <w:szCs w:val="18"/>
+        </w:rPr>
+        <w:t>be</w:t>
+      </w:r>
+      <w:r>
+        <w:rPr>
+          <w:rFonts w:ascii="Courier New" w:eastAsia="Times New Roman" w:hAnsi="Courier New" w:cs="Courier New"/>
+          <w:color w:val="000000"/>
+          <w:sz w:val="18"/>
+          <w:szCs w:val="18"/>
+        </w:rPr>
+        <w:t>.below</w:t>
+      </w:r>
+      <w:proofErr w:type="spellEnd"/>
+      <w:r>
+        <w:rPr>
+          <w:rFonts w:ascii="Courier New" w:eastAsia="Times New Roman" w:hAnsi="Courier New" w:cs="Courier New"/>
+          <w:color w:val="000000"/>
+          <w:sz w:val="18"/>
+          <w:szCs w:val="18"/>
+        </w:rPr>
+        <w:t>(</w:t>
+      </w:r>
+      <w:r>
+        <w:rPr>
+          <w:rFonts w:ascii="Courier New" w:eastAsia="Times New Roman" w:hAnsi="Courier New" w:cs="Courier New"/>
+          <w:color w:val="FF00AA"/>
+          <w:sz w:val="18"/>
+          <w:szCs w:val="18"/>
+        </w:rPr>
+        <w:t>1000</w:t>
+      </w:r>
+      <w:r>
+        <w:rPr>
+          <w:rFonts w:ascii="Courier New" w:eastAsia="Times New Roman" w:hAnsi="Courier New" w:cs="Courier New"/>
+          <w:color w:val="000000"/>
+          <w:sz w:val="18"/>
+          <w:szCs w:val="18"/>
+        </w:rPr>
+        <w:t>);</w:t>
+      </w:r>
+    </w:p>
+    <w:p>
+      <w:pPr>
+        <w:shd w:val="clear" w:color="auto" w:fill="FFFFFE"/>
+        <w:spacing w:after="0" w:line="270" w:lineRule="atLeast"/>
+        <w:rPr>
+          <w:rFonts w:ascii="Courier New" w:eastAsia="Times New Roman" w:hAnsi="Courier New" w:cs="Courier New"/>
+          <w:color w:val="000000"/>
+          <w:sz w:val="18"/>
+          <w:szCs w:val="18"/>
+        </w:rPr>
+      </w:pPr>
+      <w:r>
+        <w:rPr>
+          <w:rFonts w:ascii="Courier New" w:eastAsia="Times New Roman" w:hAnsi="Courier New" w:cs="Courier New"/>
+          <w:color w:val="000000"/>
+          <w:sz w:val="18"/>
+          <w:szCs w:val="18"/>
+        </w:rPr>
+        <w:t>});</w:t>
+      </w:r>
+    </w:p>
+    <w:p>
+      <w:pPr>
+        <w:shd w:val="clear" w:color="auto" w:fill="FFFFFE"/>
+        <w:spacing w:after="240" w:line="270" w:lineRule="atLeast"/>
+        <w:rPr>
+          <w:rFonts w:ascii="Courier New" w:eastAsia="Times New Roman" w:hAnsi="Courier New" w:cs="Courier New"/>
+          <w:color w:val="000000"/>
+          <w:sz w:val="18"/>
+          <w:szCs w:val="18"/>
+        </w:rPr>
+      </w:pPr>
+      <w:r>
+        <w:rPr>
+          <w:rFonts w:ascii="Courier New" w:eastAsia="Times New Roman" w:hAnsi="Courier New" w:cs="Courier New"/>
+          <w:color w:val="000000"/>
+          <w:sz w:val="18"/>
+          <w:szCs w:val="18"/>
+        </w:rPr>
+        <w:br/>
+      </w:r>
+    </w:p>
+    <w:p/>
+    <w:p/>
+    <w:p>
+      <w:pPr>
+        <w:rPr>
+          <w:sz w:val="36"/>
+          <w:szCs w:val="36"/>
+          <w:u w:val="single"/>
+        </w:rPr>
+      </w:pPr>
+      <w:r>
+        <w:rPr>
+          <w:noProof/>
+          <w:sz w:val="36"/>
+          <w:szCs w:val="36"/>
+          <w:u w:val="single"/>
+        </w:rPr>
+        <w:lastRenderedPageBreak/>
+        <w:drawing>
+          <wp:inline distT="0" distB="0" distL="0" distR="0" wp14:anchorId="39F1EA0A" wp14:editId="0381C9B7">
+            <wp:extent cx="5943600" cy="3343275"/>
+            <wp:effectExtent l="0" t="0" r="0" b="9525"/>
+            <wp:docPr id="11" name="Picture 11" descr="Graphical user interface, application&#10;&#10;Description automatically generated"/>
+            <wp:cNvGraphicFramePr>
+              <a:graphicFrameLocks xmlns:a="http://schemas.openxmlformats.org/drawingml/2006/main" noChangeAspect="1"/>
+            </wp:cNvGraphicFramePr>
+            <a:graphic xmlns:a="http://schemas.openxmlformats.org/drawingml/2006/main">
+              <a:graphicData uri="http://schemas.openxmlformats.org/drawingml/2006/picture">
+                <pic:pic xmlns:pic="http://schemas.openxmlformats.org/drawingml/2006/picture">
+                  <pic:nvPicPr>
+                    <pic:cNvPr id="11" name="Picture 11" descr="Graphical user interface, application&#10;&#10;Description automatically generated"/>
+                    <pic:cNvPicPr/>
+                  </pic:nvPicPr>
+                  <pic:blipFill>
+                    <a:blip r:embed="rId12" cstate="print">
+                      <a:extLst>
+                        <a:ext uri="{28A0092B-C50C-407E-A947-70E740481C1C}">
+                          <a14:useLocalDpi xmlns:a14="http://schemas.microsoft.com/office/drawing/2010/main" val="0"/>
+                        </a:ext>
+                      </a:extLst>
+                    </a:blip>
+                    <a:stretch>
+                      <a:fillRect/>
+                    </a:stretch>
+                  </pic:blipFill>
+                  <pic:spPr>
+                    <a:xfrm>
+                      <a:off x="0" y="0"/>
+                      <a:ext cx="5943600" cy="3343275"/>
+                    </a:xfrm>
+                    <a:prstGeom prst="rect">
+                      <a:avLst/>
+                    </a:prstGeom>
+                  </pic:spPr>
+                </pic:pic>
+              </a:graphicData>
+            </a:graphic>
+          </wp:inline>
+        </w:drawing>
+      </w:r>
+    </w:p>
+    <w:p>
+      <w:pPr>
+        <w:rPr>
+          <w:sz w:val="36"/>
+          <w:szCs w:val="36"/>
+          <w:u w:val="single"/>
+        </w:rPr>
+      </w:pPr>
+      <w:r>
+        <w:rPr>
+          <w:noProof/>
+          <w:sz w:val="36"/>
+          <w:szCs w:val="36"/>
+          <w:u w:val="single"/>
+        </w:rPr>
+        <w:drawing>
+          <wp:inline distT="0" distB="0" distL="0" distR="0" wp14:anchorId="29097E85" wp14:editId="6B58252A">
+            <wp:extent cx="5943600" cy="3343275"/>
+            <wp:effectExtent l="0" t="0" r="0" b="9525"/>
+            <wp:docPr id="13" name="Picture 13" descr="Graphical user interface, text, application&#10;&#10;Description automatically generated"/>
+            <wp:cNvGraphicFramePr>
+              <a:graphicFrameLocks xmlns:a="http://schemas.openxmlformats.org/drawingml/2006/main" noChangeAspect="1"/>
+            </wp:cNvGraphicFramePr>
+            <a:graphic xmlns:a="http://schemas.openxmlformats.org/drawingml/2006/main">
+              <a:graphicData uri="http://schemas.openxmlformats.org/drawingml/2006/picture">
+                <pic:pic xmlns:pic="http://schemas.openxmlformats.org/drawingml/2006/picture">
+                  <pic:nvPicPr>
+                    <pic:cNvPr id="13" name="Picture 13" descr="Graphical user interface, text, application&#10;&#10;Description automatically generated"/>
+                    <pic:cNvPicPr/>
+                  </pic:nvPicPr>
+                  <pic:blipFill>
+                    <a:blip r:embed="rId13" cstate="print">
+                      <a:extLst>
+                        <a:ext uri="{28A0092B-C50C-407E-A947-70E740481C1C}">
+                          <a14:useLocalDpi xmlns:a14="http://schemas.microsoft.com/office/drawing/2010/main" val="0"/>
+                        </a:ext>
+                      </a:extLst>
+                    </a:blip>
+                    <a:stretch>
+                      <a:fillRect/>
+                    </a:stretch>
+                  </pic:blipFill>
+                  <pic:spPr>
+                    <a:xfrm>
+                      <a:off x="0" y="0"/>
+                      <a:ext cx="5943600" cy="3343275"/>
+                    </a:xfrm>
+                    <a:prstGeom prst="rect">
+                      <a:avLst/>
+                    </a:prstGeom>
+                  </pic:spPr>
+                </pic:pic>
+              </a:graphicData>
+            </a:graphic>
+          </wp:inline>
+        </w:drawing>
+      </w:r>
+    </w:p>
+    <w:p>
+      <w:pPr>
+        <w:rPr>
+          <w:sz w:val="36"/>
+          <w:szCs w:val="36"/>
+          <w:u w:val="single"/>
+        </w:rPr>
+      </w:pPr>
+      <w:r>
+        <w:rPr>
+          <w:noProof/>
+        </w:rPr>
+        <w:lastRenderedPageBreak/>
+        <w:drawing>
+          <wp:inline distT="0" distB="0" distL="0" distR="0" wp14:anchorId="09127623" wp14:editId="51543CA4">
+            <wp:extent cx="5943600" cy="3343275"/>
+            <wp:effectExtent l="0" t="0" r="0" b="9525"/>
+            <wp:docPr id="1" name="Picture 1"/>
+            <wp:cNvGraphicFramePr>
+              <a:graphicFrameLocks xmlns:a="http://schemas.openxmlformats.org/drawingml/2006/main" noChangeAspect="1"/>
+            </wp:cNvGraphicFramePr>
+            <a:graphic xmlns:a="http://schemas.openxmlformats.org/drawingml/2006/main">
+              <a:graphicData uri="http://schemas.openxmlformats.org/drawingml/2006/picture">
+                <pic:pic xmlns:pic="http://schemas.openxmlformats.org/drawingml/2006/picture">
+                  <pic:nvPicPr>
+                    <pic:cNvPr id="1" name=""/>
+                    <pic:cNvPicPr/>
+                  </pic:nvPicPr>
+                  <pic:blipFill>
+                    <a:blip r:embed="rId14"/>
+                    <a:stretch>
+                      <a:fillRect/>
+                    </a:stretch>
+                  </pic:blipFill>
+                  <pic:spPr>
+                    <a:xfrm>
+                      <a:off x="0" y="0"/>
+                      <a:ext cx="5943600" cy="3343275"/>
+                    </a:xfrm>
+                    <a:prstGeom prst="rect">
+                      <a:avLst/>
+                    </a:prstGeom>
+                  </pic:spPr>
+                </pic:pic>
+              </a:graphicData>
+            </a:graphic>
+          </wp:inline>
+        </w:drawing>
+      </w:r>
+    </w:p>
+    <w:p>
+      <w:pPr>
+        <w:rPr>
+          <w:sz w:val="36"/>
+          <w:szCs w:val="36"/>
+          <w:u w:val="single"/>
+        </w:rPr>
+      </w:pPr>
     </w:p>
     <w:p>
       <w:pPr>

</xml_diff>

<commit_message>
part-b milestone 5 with 6 done
</commit_message>
<xml_diff>
--- a/IE-Major-Asg-Aditya-Mishra.docx
+++ b/IE-Major-Asg-Aditya-Mishra.docx
@@ -4888,6 +4888,2931 @@
                   </pic:nvPicPr>
                   <pic:blipFill>
                     <a:blip r:embed="rId14"/>
+                    <a:stretch>
+                      <a:fillRect/>
+                    </a:stretch>
+                  </pic:blipFill>
+                  <pic:spPr>
+                    <a:xfrm>
+                      <a:off x="0" y="0"/>
+                      <a:ext cx="5943600" cy="3343275"/>
+                    </a:xfrm>
+                    <a:prstGeom prst="rect">
+                      <a:avLst/>
+                    </a:prstGeom>
+                  </pic:spPr>
+                </pic:pic>
+              </a:graphicData>
+            </a:graphic>
+          </wp:inline>
+        </w:drawing>
+      </w:r>
+    </w:p>
+    <w:p>
+      <w:pPr>
+        <w:rPr>
+          <w:sz w:val="36"/>
+          <w:szCs w:val="36"/>
+          <w:u w:val="single"/>
+        </w:rPr>
+      </w:pPr>
+    </w:p>
+    <w:p>
+      <w:pPr>
+        <w:rPr>
+          <w:sz w:val="36"/>
+          <w:szCs w:val="36"/>
+          <w:u w:val="single"/>
+        </w:rPr>
+      </w:pPr>
+      <w:r>
+        <w:rPr>
+          <w:sz w:val="36"/>
+          <w:szCs w:val="36"/>
+          <w:u w:val="single"/>
+        </w:rPr>
+        <w:t>MILESTONE 5 with MILESTONE 6</w:t>
+      </w:r>
+    </w:p>
+    <w:p>
+      <w:r>
+        <w:t>PUT: https://reqres.in/api/users/ • Request payload: { "email": "amith.kumar@reqres.in", "</w:t>
+      </w:r>
+      <w:proofErr w:type="spellStart"/>
+      <w:r>
+        <w:t>first_name</w:t>
+      </w:r>
+      <w:proofErr w:type="spellEnd"/>
+      <w:r>
+        <w:t>": "</w:t>
+      </w:r>
+      <w:proofErr w:type="spellStart"/>
+      <w:r>
+        <w:t>Amith</w:t>
+      </w:r>
+      <w:proofErr w:type="spellEnd"/>
+      <w:r>
+        <w:t>", "</w:t>
+      </w:r>
+      <w:proofErr w:type="spellStart"/>
+      <w:r>
+        <w:t>last_name</w:t>
+      </w:r>
+      <w:proofErr w:type="spellEnd"/>
+      <w:r>
+        <w:t>": "Kumar", "avatar": "", "id": "664", "</w:t>
+      </w:r>
+      <w:proofErr w:type="spellStart"/>
+      <w:r>
+        <w:t>createdAt</w:t>
+      </w:r>
+      <w:proofErr w:type="spellEnd"/>
+      <w:r>
+        <w:t>": "2022-02-15T15:18:16.933Z" } • Response payload: { "email": "amith.kumar@reqres.in", "</w:t>
+      </w:r>
+      <w:proofErr w:type="spellStart"/>
+      <w:r>
+        <w:t>first_name</w:t>
+      </w:r>
+      <w:proofErr w:type="spellEnd"/>
+      <w:r>
+        <w:t>": "</w:t>
+      </w:r>
+      <w:proofErr w:type="spellStart"/>
+      <w:r>
+        <w:t>Amith</w:t>
+      </w:r>
+      <w:proofErr w:type="spellEnd"/>
+      <w:r>
+        <w:t>", "</w:t>
+      </w:r>
+      <w:proofErr w:type="spellStart"/>
+      <w:r>
+        <w:t>last_name</w:t>
+      </w:r>
+      <w:proofErr w:type="spellEnd"/>
+      <w:r>
+        <w:t>": "Kumar", "avatar": "", "id": "664", "</w:t>
+      </w:r>
+      <w:proofErr w:type="spellStart"/>
+      <w:r>
+        <w:t>createdAt</w:t>
+      </w:r>
+      <w:proofErr w:type="spellEnd"/>
+      <w:r>
+        <w:t>": "2022-02-15T15:18:16.933Z", "</w:t>
+      </w:r>
+      <w:proofErr w:type="spellStart"/>
+      <w:r>
+        <w:t>updatedAt</w:t>
+      </w:r>
+      <w:proofErr w:type="spellEnd"/>
+      <w:r>
+        <w:t>": "2022-02-16T05:42:41.832Z" } • Verify “first_name”,‘</w:t>
+      </w:r>
+      <w:proofErr w:type="spellStart"/>
+      <w:r>
+        <w:t>last_name</w:t>
+      </w:r>
+      <w:proofErr w:type="spellEnd"/>
+      <w:r>
+        <w:t>’ and ‘email’ are updated with correct values. These changed values should be reflected in the environment as well. (4 points) • Check whether the field “</w:t>
+      </w:r>
+      <w:proofErr w:type="spellStart"/>
+      <w:r>
+        <w:t>updatedAt</w:t>
+      </w:r>
+      <w:proofErr w:type="spellEnd"/>
+      <w:r>
+        <w:t>” is present in the response body. (1 point)</w:t>
+      </w:r>
+    </w:p>
+    <w:p>
+      <w:r>
+        <w:t xml:space="preserve">Also perform the common validations </w:t>
+      </w:r>
+      <w:proofErr w:type="gramStart"/>
+      <w:r>
+        <w:t>listed ,</w:t>
+      </w:r>
+      <w:proofErr w:type="gramEnd"/>
+      <w:r>
+        <w:t xml:space="preserve"> on each API response. (4 points each) • HTTP status code • Content type • Response time is less than 1000ms</w:t>
+      </w:r>
+    </w:p>
+    <w:p/>
+    <w:p>
+      <w:proofErr w:type="gramStart"/>
+      <w:r>
+        <w:t>Script:-</w:t>
+      </w:r>
+      <w:proofErr w:type="gramEnd"/>
+    </w:p>
+    <w:p>
+      <w:pPr>
+        <w:shd w:val="clear" w:color="auto" w:fill="FFFFFE"/>
+        <w:spacing w:after="0" w:line="270" w:lineRule="atLeast"/>
+        <w:rPr>
+          <w:rFonts w:ascii="Courier New" w:eastAsia="Times New Roman" w:hAnsi="Courier New" w:cs="Courier New"/>
+          <w:color w:val="000000"/>
+          <w:sz w:val="18"/>
+          <w:szCs w:val="18"/>
+        </w:rPr>
+      </w:pPr>
+      <w:proofErr w:type="spellStart"/>
+      <w:r>
+        <w:rPr>
+          <w:rFonts w:ascii="Courier New" w:eastAsia="Times New Roman" w:hAnsi="Courier New" w:cs="Courier New"/>
+          <w:color w:val="001188"/>
+          <w:sz w:val="18"/>
+          <w:szCs w:val="18"/>
+        </w:rPr>
+        <w:t>pm</w:t>
+      </w:r>
+      <w:r>
+        <w:rPr>
+          <w:rFonts w:ascii="Courier New" w:eastAsia="Times New Roman" w:hAnsi="Courier New" w:cs="Courier New"/>
+          <w:color w:val="000000"/>
+          <w:sz w:val="18"/>
+          <w:szCs w:val="18"/>
+        </w:rPr>
+        <w:t>.</w:t>
+      </w:r>
+      <w:proofErr w:type="gramStart"/>
+      <w:r>
+        <w:rPr>
+          <w:rFonts w:ascii="Courier New" w:eastAsia="Times New Roman" w:hAnsi="Courier New" w:cs="Courier New"/>
+          <w:b/>
+          <w:bCs/>
+          <w:color w:val="642880"/>
+          <w:sz w:val="18"/>
+          <w:szCs w:val="18"/>
+        </w:rPr>
+        <w:t>test</w:t>
+      </w:r>
+      <w:proofErr w:type="spellEnd"/>
+      <w:r>
+        <w:rPr>
+          <w:rFonts w:ascii="Courier New" w:eastAsia="Times New Roman" w:hAnsi="Courier New" w:cs="Courier New"/>
+          <w:color w:val="000000"/>
+          <w:sz w:val="18"/>
+          <w:szCs w:val="18"/>
+        </w:rPr>
+        <w:t>(</w:t>
+      </w:r>
+      <w:proofErr w:type="gramEnd"/>
+      <w:r>
+        <w:rPr>
+          <w:rFonts w:ascii="Courier New" w:eastAsia="Times New Roman" w:hAnsi="Courier New" w:cs="Courier New"/>
+          <w:color w:val="2A00FF"/>
+          <w:sz w:val="18"/>
+          <w:szCs w:val="18"/>
+        </w:rPr>
+        <w:t>"</w:t>
+      </w:r>
+      <w:proofErr w:type="spellStart"/>
+      <w:r>
+        <w:rPr>
+          <w:rFonts w:ascii="Courier New" w:eastAsia="Times New Roman" w:hAnsi="Courier New" w:cs="Courier New"/>
+          <w:color w:val="2A00FF"/>
+          <w:sz w:val="18"/>
+          <w:szCs w:val="18"/>
+        </w:rPr>
+        <w:t>Check_Response_Request</w:t>
+      </w:r>
+      <w:proofErr w:type="spellEnd"/>
+      <w:r>
+        <w:rPr>
+          <w:rFonts w:ascii="Courier New" w:eastAsia="Times New Roman" w:hAnsi="Courier New" w:cs="Courier New"/>
+          <w:color w:val="2A00FF"/>
+          <w:sz w:val="18"/>
+          <w:szCs w:val="18"/>
+        </w:rPr>
+        <w:t>"</w:t>
+      </w:r>
+      <w:r>
+        <w:rPr>
+          <w:rFonts w:ascii="Courier New" w:eastAsia="Times New Roman" w:hAnsi="Courier New" w:cs="Courier New"/>
+          <w:color w:val="000000"/>
+          <w:sz w:val="18"/>
+          <w:szCs w:val="18"/>
+        </w:rPr>
+        <w:t>, </w:t>
+      </w:r>
+      <w:r>
+        <w:rPr>
+          <w:rFonts w:ascii="Courier New" w:eastAsia="Times New Roman" w:hAnsi="Courier New" w:cs="Courier New"/>
+          <w:b/>
+          <w:bCs/>
+          <w:color w:val="800555"/>
+          <w:sz w:val="18"/>
+          <w:szCs w:val="18"/>
+        </w:rPr>
+        <w:t>function</w:t>
+      </w:r>
+      <w:r>
+        <w:rPr>
+          <w:rFonts w:ascii="Courier New" w:eastAsia="Times New Roman" w:hAnsi="Courier New" w:cs="Courier New"/>
+          <w:color w:val="000000"/>
+          <w:sz w:val="18"/>
+          <w:szCs w:val="18"/>
+        </w:rPr>
+        <w:t> () {</w:t>
+      </w:r>
+    </w:p>
+    <w:p>
+      <w:pPr>
+        <w:shd w:val="clear" w:color="auto" w:fill="FFFFFE"/>
+        <w:spacing w:after="0" w:line="270" w:lineRule="atLeast"/>
+        <w:rPr>
+          <w:rFonts w:ascii="Courier New" w:eastAsia="Times New Roman" w:hAnsi="Courier New" w:cs="Courier New"/>
+          <w:color w:val="000000"/>
+          <w:sz w:val="18"/>
+          <w:szCs w:val="18"/>
+        </w:rPr>
+      </w:pPr>
+      <w:r>
+        <w:rPr>
+          <w:rFonts w:ascii="Courier New" w:eastAsia="Times New Roman" w:hAnsi="Courier New" w:cs="Courier New"/>
+          <w:color w:val="000000"/>
+          <w:sz w:val="18"/>
+          <w:szCs w:val="18"/>
+        </w:rPr>
+        <w:t>    </w:t>
+      </w:r>
+      <w:r>
+        <w:rPr>
+          <w:rFonts w:ascii="Courier New" w:eastAsia="Times New Roman" w:hAnsi="Courier New" w:cs="Courier New"/>
+          <w:color w:val="800555"/>
+          <w:sz w:val="18"/>
+          <w:szCs w:val="18"/>
+        </w:rPr>
+        <w:t>var</w:t>
+      </w:r>
+      <w:r>
+        <w:rPr>
+          <w:rFonts w:ascii="Courier New" w:eastAsia="Times New Roman" w:hAnsi="Courier New" w:cs="Courier New"/>
+          <w:color w:val="000000"/>
+          <w:sz w:val="18"/>
+          <w:szCs w:val="18"/>
+        </w:rPr>
+        <w:t> </w:t>
+      </w:r>
+      <w:proofErr w:type="spellStart"/>
+      <w:r>
+        <w:rPr>
+          <w:rFonts w:ascii="Courier New" w:eastAsia="Times New Roman" w:hAnsi="Courier New" w:cs="Courier New"/>
+          <w:color w:val="001188"/>
+          <w:sz w:val="18"/>
+          <w:szCs w:val="18"/>
+        </w:rPr>
+        <w:t>reqbody</w:t>
+      </w:r>
+      <w:proofErr w:type="spellEnd"/>
+      <w:r>
+        <w:rPr>
+          <w:rFonts w:ascii="Courier New" w:eastAsia="Times New Roman" w:hAnsi="Courier New" w:cs="Courier New"/>
+          <w:color w:val="000000"/>
+          <w:sz w:val="18"/>
+          <w:szCs w:val="18"/>
+        </w:rPr>
+        <w:t> </w:t>
+      </w:r>
+      <w:r>
+        <w:rPr>
+          <w:rFonts w:ascii="Courier New" w:eastAsia="Times New Roman" w:hAnsi="Courier New" w:cs="Courier New"/>
+          <w:b/>
+          <w:bCs/>
+          <w:color w:val="800555"/>
+          <w:sz w:val="18"/>
+          <w:szCs w:val="18"/>
+        </w:rPr>
+        <w:t>=</w:t>
+      </w:r>
+      <w:r>
+        <w:rPr>
+          <w:rFonts w:ascii="Courier New" w:eastAsia="Times New Roman" w:hAnsi="Courier New" w:cs="Courier New"/>
+          <w:color w:val="000000"/>
+          <w:sz w:val="18"/>
+          <w:szCs w:val="18"/>
+        </w:rPr>
+        <w:t> </w:t>
+      </w:r>
+      <w:proofErr w:type="spellStart"/>
+      <w:r>
+        <w:rPr>
+          <w:rFonts w:ascii="Courier New" w:eastAsia="Times New Roman" w:hAnsi="Courier New" w:cs="Courier New"/>
+          <w:color w:val="336633"/>
+          <w:sz w:val="18"/>
+          <w:szCs w:val="18"/>
+        </w:rPr>
+        <w:t>JSON</w:t>
+      </w:r>
+      <w:r>
+        <w:rPr>
+          <w:rFonts w:ascii="Courier New" w:eastAsia="Times New Roman" w:hAnsi="Courier New" w:cs="Courier New"/>
+          <w:color w:val="000000"/>
+          <w:sz w:val="18"/>
+          <w:szCs w:val="18"/>
+        </w:rPr>
+        <w:t>.</w:t>
+      </w:r>
+      <w:r>
+        <w:rPr>
+          <w:rFonts w:ascii="Courier New" w:eastAsia="Times New Roman" w:hAnsi="Courier New" w:cs="Courier New"/>
+          <w:b/>
+          <w:bCs/>
+          <w:color w:val="642880"/>
+          <w:sz w:val="18"/>
+          <w:szCs w:val="18"/>
+        </w:rPr>
+        <w:t>parse</w:t>
+      </w:r>
+      <w:proofErr w:type="spellEnd"/>
+      <w:r>
+        <w:rPr>
+          <w:rFonts w:ascii="Courier New" w:eastAsia="Times New Roman" w:hAnsi="Courier New" w:cs="Courier New"/>
+          <w:color w:val="000000"/>
+          <w:sz w:val="18"/>
+          <w:szCs w:val="18"/>
+        </w:rPr>
+        <w:t>(</w:t>
+      </w:r>
+      <w:proofErr w:type="spellStart"/>
+      <w:r>
+        <w:rPr>
+          <w:rFonts w:ascii="Courier New" w:eastAsia="Times New Roman" w:hAnsi="Courier New" w:cs="Courier New"/>
+          <w:color w:val="001188"/>
+          <w:sz w:val="18"/>
+          <w:szCs w:val="18"/>
+        </w:rPr>
+        <w:t>pm</w:t>
+      </w:r>
+      <w:r>
+        <w:rPr>
+          <w:rFonts w:ascii="Courier New" w:eastAsia="Times New Roman" w:hAnsi="Courier New" w:cs="Courier New"/>
+          <w:color w:val="000000"/>
+          <w:sz w:val="18"/>
+          <w:szCs w:val="18"/>
+        </w:rPr>
+        <w:t>.</w:t>
+      </w:r>
+      <w:r>
+        <w:rPr>
+          <w:rFonts w:ascii="Courier New" w:eastAsia="Times New Roman" w:hAnsi="Courier New" w:cs="Courier New"/>
+          <w:color w:val="001188"/>
+          <w:sz w:val="18"/>
+          <w:szCs w:val="18"/>
+        </w:rPr>
+        <w:t>request</w:t>
+      </w:r>
+      <w:r>
+        <w:rPr>
+          <w:rFonts w:ascii="Courier New" w:eastAsia="Times New Roman" w:hAnsi="Courier New" w:cs="Courier New"/>
+          <w:color w:val="000000"/>
+          <w:sz w:val="18"/>
+          <w:szCs w:val="18"/>
+        </w:rPr>
+        <w:t>.</w:t>
+      </w:r>
+      <w:r>
+        <w:rPr>
+          <w:rFonts w:ascii="Courier New" w:eastAsia="Times New Roman" w:hAnsi="Courier New" w:cs="Courier New"/>
+          <w:color w:val="336633"/>
+          <w:sz w:val="18"/>
+          <w:szCs w:val="18"/>
+        </w:rPr>
+        <w:t>body</w:t>
+      </w:r>
+      <w:r>
+        <w:rPr>
+          <w:rFonts w:ascii="Courier New" w:eastAsia="Times New Roman" w:hAnsi="Courier New" w:cs="Courier New"/>
+          <w:color w:val="000000"/>
+          <w:sz w:val="18"/>
+          <w:szCs w:val="18"/>
+        </w:rPr>
+        <w:t>.</w:t>
+      </w:r>
+      <w:r>
+        <w:rPr>
+          <w:rFonts w:ascii="Courier New" w:eastAsia="Times New Roman" w:hAnsi="Courier New" w:cs="Courier New"/>
+          <w:color w:val="333333"/>
+          <w:sz w:val="18"/>
+          <w:szCs w:val="18"/>
+        </w:rPr>
+        <w:t>raw</w:t>
+      </w:r>
+      <w:proofErr w:type="spellEnd"/>
+      <w:r>
+        <w:rPr>
+          <w:rFonts w:ascii="Courier New" w:eastAsia="Times New Roman" w:hAnsi="Courier New" w:cs="Courier New"/>
+          <w:color w:val="000000"/>
+          <w:sz w:val="18"/>
+          <w:szCs w:val="18"/>
+        </w:rPr>
+        <w:t>)</w:t>
+      </w:r>
+    </w:p>
+    <w:p>
+      <w:pPr>
+        <w:shd w:val="clear" w:color="auto" w:fill="FFFFFE"/>
+        <w:spacing w:after="0" w:line="270" w:lineRule="atLeast"/>
+        <w:rPr>
+          <w:rFonts w:ascii="Courier New" w:eastAsia="Times New Roman" w:hAnsi="Courier New" w:cs="Courier New"/>
+          <w:color w:val="000000"/>
+          <w:sz w:val="18"/>
+          <w:szCs w:val="18"/>
+        </w:rPr>
+      </w:pPr>
+      <w:r>
+        <w:rPr>
+          <w:rFonts w:ascii="Courier New" w:eastAsia="Times New Roman" w:hAnsi="Courier New" w:cs="Courier New"/>
+          <w:color w:val="000000"/>
+          <w:sz w:val="18"/>
+          <w:szCs w:val="18"/>
+        </w:rPr>
+        <w:t>    </w:t>
+      </w:r>
+      <w:r>
+        <w:rPr>
+          <w:rFonts w:ascii="Courier New" w:eastAsia="Times New Roman" w:hAnsi="Courier New" w:cs="Courier New"/>
+          <w:color w:val="800555"/>
+          <w:sz w:val="18"/>
+          <w:szCs w:val="18"/>
+        </w:rPr>
+        <w:t>var</w:t>
+      </w:r>
+      <w:r>
+        <w:rPr>
+          <w:rFonts w:ascii="Courier New" w:eastAsia="Times New Roman" w:hAnsi="Courier New" w:cs="Courier New"/>
+          <w:color w:val="000000"/>
+          <w:sz w:val="18"/>
+          <w:szCs w:val="18"/>
+        </w:rPr>
+        <w:t> </w:t>
+      </w:r>
+      <w:proofErr w:type="spellStart"/>
+      <w:r>
+        <w:rPr>
+          <w:rFonts w:ascii="Courier New" w:eastAsia="Times New Roman" w:hAnsi="Courier New" w:cs="Courier New"/>
+          <w:color w:val="001188"/>
+          <w:sz w:val="18"/>
+          <w:szCs w:val="18"/>
+        </w:rPr>
+        <w:t>jsonData</w:t>
+      </w:r>
+      <w:proofErr w:type="spellEnd"/>
+      <w:r>
+        <w:rPr>
+          <w:rFonts w:ascii="Courier New" w:eastAsia="Times New Roman" w:hAnsi="Courier New" w:cs="Courier New"/>
+          <w:color w:val="000000"/>
+          <w:sz w:val="18"/>
+          <w:szCs w:val="18"/>
+        </w:rPr>
+        <w:t> </w:t>
+      </w:r>
+      <w:r>
+        <w:rPr>
+          <w:rFonts w:ascii="Courier New" w:eastAsia="Times New Roman" w:hAnsi="Courier New" w:cs="Courier New"/>
+          <w:b/>
+          <w:bCs/>
+          <w:color w:val="800555"/>
+          <w:sz w:val="18"/>
+          <w:szCs w:val="18"/>
+        </w:rPr>
+        <w:t>=</w:t>
+      </w:r>
+      <w:r>
+        <w:rPr>
+          <w:rFonts w:ascii="Courier New" w:eastAsia="Times New Roman" w:hAnsi="Courier New" w:cs="Courier New"/>
+          <w:color w:val="000000"/>
+          <w:sz w:val="18"/>
+          <w:szCs w:val="18"/>
+        </w:rPr>
+        <w:t> </w:t>
+      </w:r>
+      <w:proofErr w:type="spellStart"/>
+      <w:proofErr w:type="gramStart"/>
+      <w:r>
+        <w:rPr>
+          <w:rFonts w:ascii="Courier New" w:eastAsia="Times New Roman" w:hAnsi="Courier New" w:cs="Courier New"/>
+          <w:color w:val="001188"/>
+          <w:sz w:val="18"/>
+          <w:szCs w:val="18"/>
+        </w:rPr>
+        <w:t>pm</w:t>
+      </w:r>
+      <w:r>
+        <w:rPr>
+          <w:rFonts w:ascii="Courier New" w:eastAsia="Times New Roman" w:hAnsi="Courier New" w:cs="Courier New"/>
+          <w:color w:val="000000"/>
+          <w:sz w:val="18"/>
+          <w:szCs w:val="18"/>
+        </w:rPr>
+        <w:t>.</w:t>
+      </w:r>
+      <w:r>
+        <w:rPr>
+          <w:rFonts w:ascii="Courier New" w:eastAsia="Times New Roman" w:hAnsi="Courier New" w:cs="Courier New"/>
+          <w:color w:val="001188"/>
+          <w:sz w:val="18"/>
+          <w:szCs w:val="18"/>
+        </w:rPr>
+        <w:t>response</w:t>
+      </w:r>
+      <w:proofErr w:type="gramEnd"/>
+      <w:r>
+        <w:rPr>
+          <w:rFonts w:ascii="Courier New" w:eastAsia="Times New Roman" w:hAnsi="Courier New" w:cs="Courier New"/>
+          <w:color w:val="000000"/>
+          <w:sz w:val="18"/>
+          <w:szCs w:val="18"/>
+        </w:rPr>
+        <w:t>.json</w:t>
+      </w:r>
+      <w:proofErr w:type="spellEnd"/>
+      <w:r>
+        <w:rPr>
+          <w:rFonts w:ascii="Courier New" w:eastAsia="Times New Roman" w:hAnsi="Courier New" w:cs="Courier New"/>
+          <w:color w:val="000000"/>
+          <w:sz w:val="18"/>
+          <w:szCs w:val="18"/>
+        </w:rPr>
+        <w:t>();</w:t>
+      </w:r>
+    </w:p>
+    <w:p>
+      <w:pPr>
+        <w:shd w:val="clear" w:color="auto" w:fill="FFFFFE"/>
+        <w:spacing w:after="0" w:line="270" w:lineRule="atLeast"/>
+        <w:rPr>
+          <w:rFonts w:ascii="Courier New" w:eastAsia="Times New Roman" w:hAnsi="Courier New" w:cs="Courier New"/>
+          <w:color w:val="000000"/>
+          <w:sz w:val="18"/>
+          <w:szCs w:val="18"/>
+        </w:rPr>
+      </w:pPr>
+      <w:r>
+        <w:rPr>
+          <w:rFonts w:ascii="Courier New" w:eastAsia="Times New Roman" w:hAnsi="Courier New" w:cs="Courier New"/>
+          <w:color w:val="000000"/>
+          <w:sz w:val="18"/>
+          <w:szCs w:val="18"/>
+        </w:rPr>
+        <w:t>    </w:t>
+      </w:r>
+      <w:proofErr w:type="spellStart"/>
+      <w:proofErr w:type="gramStart"/>
+      <w:r>
+        <w:rPr>
+          <w:rFonts w:ascii="Courier New" w:eastAsia="Times New Roman" w:hAnsi="Courier New" w:cs="Courier New"/>
+          <w:color w:val="001188"/>
+          <w:sz w:val="18"/>
+          <w:szCs w:val="18"/>
+        </w:rPr>
+        <w:t>pm</w:t>
+      </w:r>
+      <w:r>
+        <w:rPr>
+          <w:rFonts w:ascii="Courier New" w:eastAsia="Times New Roman" w:hAnsi="Courier New" w:cs="Courier New"/>
+          <w:color w:val="000000"/>
+          <w:sz w:val="18"/>
+          <w:szCs w:val="18"/>
+        </w:rPr>
+        <w:t>.expect</w:t>
+      </w:r>
+      <w:proofErr w:type="spellEnd"/>
+      <w:proofErr w:type="gramEnd"/>
+      <w:r>
+        <w:rPr>
+          <w:rFonts w:ascii="Courier New" w:eastAsia="Times New Roman" w:hAnsi="Courier New" w:cs="Courier New"/>
+          <w:color w:val="000000"/>
+          <w:sz w:val="18"/>
+          <w:szCs w:val="18"/>
+        </w:rPr>
+        <w:t>(</w:t>
+      </w:r>
+      <w:proofErr w:type="spellStart"/>
+      <w:r>
+        <w:rPr>
+          <w:rFonts w:ascii="Courier New" w:eastAsia="Times New Roman" w:hAnsi="Courier New" w:cs="Courier New"/>
+          <w:color w:val="001188"/>
+          <w:sz w:val="18"/>
+          <w:szCs w:val="18"/>
+        </w:rPr>
+        <w:t>jsonData</w:t>
+      </w:r>
+      <w:r>
+        <w:rPr>
+          <w:rFonts w:ascii="Courier New" w:eastAsia="Times New Roman" w:hAnsi="Courier New" w:cs="Courier New"/>
+          <w:color w:val="000000"/>
+          <w:sz w:val="18"/>
+          <w:szCs w:val="18"/>
+        </w:rPr>
+        <w:t>.</w:t>
+      </w:r>
+      <w:r>
+        <w:rPr>
+          <w:rFonts w:ascii="Courier New" w:eastAsia="Times New Roman" w:hAnsi="Courier New" w:cs="Courier New"/>
+          <w:color w:val="333333"/>
+          <w:sz w:val="18"/>
+          <w:szCs w:val="18"/>
+        </w:rPr>
+        <w:t>first_name</w:t>
+      </w:r>
+      <w:proofErr w:type="spellEnd"/>
+      <w:r>
+        <w:rPr>
+          <w:rFonts w:ascii="Courier New" w:eastAsia="Times New Roman" w:hAnsi="Courier New" w:cs="Courier New"/>
+          <w:color w:val="000000"/>
+          <w:sz w:val="18"/>
+          <w:szCs w:val="18"/>
+        </w:rPr>
+        <w:t>).</w:t>
+      </w:r>
+      <w:proofErr w:type="spellStart"/>
+      <w:r>
+        <w:rPr>
+          <w:rFonts w:ascii="Courier New" w:eastAsia="Times New Roman" w:hAnsi="Courier New" w:cs="Courier New"/>
+          <w:color w:val="001188"/>
+          <w:sz w:val="18"/>
+          <w:szCs w:val="18"/>
+        </w:rPr>
+        <w:t>to</w:t>
+      </w:r>
+      <w:r>
+        <w:rPr>
+          <w:rFonts w:ascii="Courier New" w:eastAsia="Times New Roman" w:hAnsi="Courier New" w:cs="Courier New"/>
+          <w:color w:val="000000"/>
+          <w:sz w:val="18"/>
+          <w:szCs w:val="18"/>
+        </w:rPr>
+        <w:t>.equal</w:t>
+      </w:r>
+      <w:proofErr w:type="spellEnd"/>
+      <w:r>
+        <w:rPr>
+          <w:rFonts w:ascii="Courier New" w:eastAsia="Times New Roman" w:hAnsi="Courier New" w:cs="Courier New"/>
+          <w:color w:val="000000"/>
+          <w:sz w:val="18"/>
+          <w:szCs w:val="18"/>
+        </w:rPr>
+        <w:t>(</w:t>
+      </w:r>
+      <w:proofErr w:type="spellStart"/>
+      <w:r>
+        <w:rPr>
+          <w:rFonts w:ascii="Courier New" w:eastAsia="Times New Roman" w:hAnsi="Courier New" w:cs="Courier New"/>
+          <w:color w:val="001188"/>
+          <w:sz w:val="18"/>
+          <w:szCs w:val="18"/>
+        </w:rPr>
+        <w:t>reqbody</w:t>
+      </w:r>
+      <w:r>
+        <w:rPr>
+          <w:rFonts w:ascii="Courier New" w:eastAsia="Times New Roman" w:hAnsi="Courier New" w:cs="Courier New"/>
+          <w:color w:val="000000"/>
+          <w:sz w:val="18"/>
+          <w:szCs w:val="18"/>
+        </w:rPr>
+        <w:t>.</w:t>
+      </w:r>
+      <w:r>
+        <w:rPr>
+          <w:rFonts w:ascii="Courier New" w:eastAsia="Times New Roman" w:hAnsi="Courier New" w:cs="Courier New"/>
+          <w:color w:val="333333"/>
+          <w:sz w:val="18"/>
+          <w:szCs w:val="18"/>
+        </w:rPr>
+        <w:t>first_name</w:t>
+      </w:r>
+      <w:proofErr w:type="spellEnd"/>
+      <w:r>
+        <w:rPr>
+          <w:rFonts w:ascii="Courier New" w:eastAsia="Times New Roman" w:hAnsi="Courier New" w:cs="Courier New"/>
+          <w:color w:val="000000"/>
+          <w:sz w:val="18"/>
+          <w:szCs w:val="18"/>
+        </w:rPr>
+        <w:t>);</w:t>
+      </w:r>
+    </w:p>
+    <w:p>
+      <w:pPr>
+        <w:shd w:val="clear" w:color="auto" w:fill="FFFFFE"/>
+        <w:spacing w:after="0" w:line="270" w:lineRule="atLeast"/>
+        <w:rPr>
+          <w:rFonts w:ascii="Courier New" w:eastAsia="Times New Roman" w:hAnsi="Courier New" w:cs="Courier New"/>
+          <w:color w:val="000000"/>
+          <w:sz w:val="18"/>
+          <w:szCs w:val="18"/>
+        </w:rPr>
+      </w:pPr>
+      <w:r>
+        <w:rPr>
+          <w:rFonts w:ascii="Courier New" w:eastAsia="Times New Roman" w:hAnsi="Courier New" w:cs="Courier New"/>
+          <w:color w:val="000000"/>
+          <w:sz w:val="18"/>
+          <w:szCs w:val="18"/>
+        </w:rPr>
+        <w:t>    </w:t>
+      </w:r>
+      <w:proofErr w:type="spellStart"/>
+      <w:proofErr w:type="gramStart"/>
+      <w:r>
+        <w:rPr>
+          <w:rFonts w:ascii="Courier New" w:eastAsia="Times New Roman" w:hAnsi="Courier New" w:cs="Courier New"/>
+          <w:color w:val="001188"/>
+          <w:sz w:val="18"/>
+          <w:szCs w:val="18"/>
+        </w:rPr>
+        <w:t>pm</w:t>
+      </w:r>
+      <w:r>
+        <w:rPr>
+          <w:rFonts w:ascii="Courier New" w:eastAsia="Times New Roman" w:hAnsi="Courier New" w:cs="Courier New"/>
+          <w:color w:val="000000"/>
+          <w:sz w:val="18"/>
+          <w:szCs w:val="18"/>
+        </w:rPr>
+        <w:t>.expect</w:t>
+      </w:r>
+      <w:proofErr w:type="spellEnd"/>
+      <w:proofErr w:type="gramEnd"/>
+      <w:r>
+        <w:rPr>
+          <w:rFonts w:ascii="Courier New" w:eastAsia="Times New Roman" w:hAnsi="Courier New" w:cs="Courier New"/>
+          <w:color w:val="000000"/>
+          <w:sz w:val="18"/>
+          <w:szCs w:val="18"/>
+        </w:rPr>
+        <w:t>(</w:t>
+      </w:r>
+      <w:proofErr w:type="spellStart"/>
+      <w:r>
+        <w:rPr>
+          <w:rFonts w:ascii="Courier New" w:eastAsia="Times New Roman" w:hAnsi="Courier New" w:cs="Courier New"/>
+          <w:color w:val="001188"/>
+          <w:sz w:val="18"/>
+          <w:szCs w:val="18"/>
+        </w:rPr>
+        <w:t>jsonData</w:t>
+      </w:r>
+      <w:r>
+        <w:rPr>
+          <w:rFonts w:ascii="Courier New" w:eastAsia="Times New Roman" w:hAnsi="Courier New" w:cs="Courier New"/>
+          <w:color w:val="000000"/>
+          <w:sz w:val="18"/>
+          <w:szCs w:val="18"/>
+        </w:rPr>
+        <w:t>.</w:t>
+      </w:r>
+      <w:r>
+        <w:rPr>
+          <w:rFonts w:ascii="Courier New" w:eastAsia="Times New Roman" w:hAnsi="Courier New" w:cs="Courier New"/>
+          <w:color w:val="333333"/>
+          <w:sz w:val="18"/>
+          <w:szCs w:val="18"/>
+        </w:rPr>
+        <w:t>last_name</w:t>
+      </w:r>
+      <w:proofErr w:type="spellEnd"/>
+      <w:r>
+        <w:rPr>
+          <w:rFonts w:ascii="Courier New" w:eastAsia="Times New Roman" w:hAnsi="Courier New" w:cs="Courier New"/>
+          <w:color w:val="000000"/>
+          <w:sz w:val="18"/>
+          <w:szCs w:val="18"/>
+        </w:rPr>
+        <w:t>).</w:t>
+      </w:r>
+      <w:proofErr w:type="spellStart"/>
+      <w:r>
+        <w:rPr>
+          <w:rFonts w:ascii="Courier New" w:eastAsia="Times New Roman" w:hAnsi="Courier New" w:cs="Courier New"/>
+          <w:color w:val="001188"/>
+          <w:sz w:val="18"/>
+          <w:szCs w:val="18"/>
+        </w:rPr>
+        <w:t>to</w:t>
+      </w:r>
+      <w:r>
+        <w:rPr>
+          <w:rFonts w:ascii="Courier New" w:eastAsia="Times New Roman" w:hAnsi="Courier New" w:cs="Courier New"/>
+          <w:color w:val="000000"/>
+          <w:sz w:val="18"/>
+          <w:szCs w:val="18"/>
+        </w:rPr>
+        <w:t>.equal</w:t>
+      </w:r>
+      <w:proofErr w:type="spellEnd"/>
+      <w:r>
+        <w:rPr>
+          <w:rFonts w:ascii="Courier New" w:eastAsia="Times New Roman" w:hAnsi="Courier New" w:cs="Courier New"/>
+          <w:color w:val="000000"/>
+          <w:sz w:val="18"/>
+          <w:szCs w:val="18"/>
+        </w:rPr>
+        <w:t>(</w:t>
+      </w:r>
+      <w:proofErr w:type="spellStart"/>
+      <w:r>
+        <w:rPr>
+          <w:rFonts w:ascii="Courier New" w:eastAsia="Times New Roman" w:hAnsi="Courier New" w:cs="Courier New"/>
+          <w:color w:val="001188"/>
+          <w:sz w:val="18"/>
+          <w:szCs w:val="18"/>
+        </w:rPr>
+        <w:t>reqbody</w:t>
+      </w:r>
+      <w:r>
+        <w:rPr>
+          <w:rFonts w:ascii="Courier New" w:eastAsia="Times New Roman" w:hAnsi="Courier New" w:cs="Courier New"/>
+          <w:color w:val="000000"/>
+          <w:sz w:val="18"/>
+          <w:szCs w:val="18"/>
+        </w:rPr>
+        <w:t>.</w:t>
+      </w:r>
+      <w:r>
+        <w:rPr>
+          <w:rFonts w:ascii="Courier New" w:eastAsia="Times New Roman" w:hAnsi="Courier New" w:cs="Courier New"/>
+          <w:color w:val="333333"/>
+          <w:sz w:val="18"/>
+          <w:szCs w:val="18"/>
+        </w:rPr>
+        <w:t>last_name</w:t>
+      </w:r>
+      <w:proofErr w:type="spellEnd"/>
+      <w:r>
+        <w:rPr>
+          <w:rFonts w:ascii="Courier New" w:eastAsia="Times New Roman" w:hAnsi="Courier New" w:cs="Courier New"/>
+          <w:color w:val="000000"/>
+          <w:sz w:val="18"/>
+          <w:szCs w:val="18"/>
+        </w:rPr>
+        <w:t>);</w:t>
+      </w:r>
+    </w:p>
+    <w:p>
+      <w:pPr>
+        <w:shd w:val="clear" w:color="auto" w:fill="FFFFFE"/>
+        <w:spacing w:after="0" w:line="270" w:lineRule="atLeast"/>
+        <w:rPr>
+          <w:rFonts w:ascii="Courier New" w:eastAsia="Times New Roman" w:hAnsi="Courier New" w:cs="Courier New"/>
+          <w:color w:val="000000"/>
+          <w:sz w:val="18"/>
+          <w:szCs w:val="18"/>
+        </w:rPr>
+      </w:pPr>
+      <w:r>
+        <w:rPr>
+          <w:rFonts w:ascii="Courier New" w:eastAsia="Times New Roman" w:hAnsi="Courier New" w:cs="Courier New"/>
+          <w:color w:val="000000"/>
+          <w:sz w:val="18"/>
+          <w:szCs w:val="18"/>
+        </w:rPr>
+        <w:t>    </w:t>
+      </w:r>
+      <w:proofErr w:type="spellStart"/>
+      <w:proofErr w:type="gramStart"/>
+      <w:r>
+        <w:rPr>
+          <w:rFonts w:ascii="Courier New" w:eastAsia="Times New Roman" w:hAnsi="Courier New" w:cs="Courier New"/>
+          <w:color w:val="001188"/>
+          <w:sz w:val="18"/>
+          <w:szCs w:val="18"/>
+        </w:rPr>
+        <w:t>pm</w:t>
+      </w:r>
+      <w:r>
+        <w:rPr>
+          <w:rFonts w:ascii="Courier New" w:eastAsia="Times New Roman" w:hAnsi="Courier New" w:cs="Courier New"/>
+          <w:color w:val="000000"/>
+          <w:sz w:val="18"/>
+          <w:szCs w:val="18"/>
+        </w:rPr>
+        <w:t>.expect</w:t>
+      </w:r>
+      <w:proofErr w:type="spellEnd"/>
+      <w:proofErr w:type="gramEnd"/>
+      <w:r>
+        <w:rPr>
+          <w:rFonts w:ascii="Courier New" w:eastAsia="Times New Roman" w:hAnsi="Courier New" w:cs="Courier New"/>
+          <w:color w:val="000000"/>
+          <w:sz w:val="18"/>
+          <w:szCs w:val="18"/>
+        </w:rPr>
+        <w:t>(</w:t>
+      </w:r>
+      <w:proofErr w:type="spellStart"/>
+      <w:r>
+        <w:rPr>
+          <w:rFonts w:ascii="Courier New" w:eastAsia="Times New Roman" w:hAnsi="Courier New" w:cs="Courier New"/>
+          <w:color w:val="001188"/>
+          <w:sz w:val="18"/>
+          <w:szCs w:val="18"/>
+        </w:rPr>
+        <w:t>jsonData</w:t>
+      </w:r>
+      <w:r>
+        <w:rPr>
+          <w:rFonts w:ascii="Courier New" w:eastAsia="Times New Roman" w:hAnsi="Courier New" w:cs="Courier New"/>
+          <w:color w:val="000000"/>
+          <w:sz w:val="18"/>
+          <w:szCs w:val="18"/>
+        </w:rPr>
+        <w:t>.</w:t>
+      </w:r>
+      <w:r>
+        <w:rPr>
+          <w:rFonts w:ascii="Courier New" w:eastAsia="Times New Roman" w:hAnsi="Courier New" w:cs="Courier New"/>
+          <w:color w:val="333333"/>
+          <w:sz w:val="18"/>
+          <w:szCs w:val="18"/>
+        </w:rPr>
+        <w:t>email</w:t>
+      </w:r>
+      <w:proofErr w:type="spellEnd"/>
+      <w:r>
+        <w:rPr>
+          <w:rFonts w:ascii="Courier New" w:eastAsia="Times New Roman" w:hAnsi="Courier New" w:cs="Courier New"/>
+          <w:color w:val="000000"/>
+          <w:sz w:val="18"/>
+          <w:szCs w:val="18"/>
+        </w:rPr>
+        <w:t>).</w:t>
+      </w:r>
+      <w:proofErr w:type="spellStart"/>
+      <w:r>
+        <w:rPr>
+          <w:rFonts w:ascii="Courier New" w:eastAsia="Times New Roman" w:hAnsi="Courier New" w:cs="Courier New"/>
+          <w:color w:val="001188"/>
+          <w:sz w:val="18"/>
+          <w:szCs w:val="18"/>
+        </w:rPr>
+        <w:t>to</w:t>
+      </w:r>
+      <w:r>
+        <w:rPr>
+          <w:rFonts w:ascii="Courier New" w:eastAsia="Times New Roman" w:hAnsi="Courier New" w:cs="Courier New"/>
+          <w:color w:val="000000"/>
+          <w:sz w:val="18"/>
+          <w:szCs w:val="18"/>
+        </w:rPr>
+        <w:t>.equal</w:t>
+      </w:r>
+      <w:proofErr w:type="spellEnd"/>
+      <w:r>
+        <w:rPr>
+          <w:rFonts w:ascii="Courier New" w:eastAsia="Times New Roman" w:hAnsi="Courier New" w:cs="Courier New"/>
+          <w:color w:val="000000"/>
+          <w:sz w:val="18"/>
+          <w:szCs w:val="18"/>
+        </w:rPr>
+        <w:t>(</w:t>
+      </w:r>
+      <w:proofErr w:type="spellStart"/>
+      <w:r>
+        <w:rPr>
+          <w:rFonts w:ascii="Courier New" w:eastAsia="Times New Roman" w:hAnsi="Courier New" w:cs="Courier New"/>
+          <w:color w:val="001188"/>
+          <w:sz w:val="18"/>
+          <w:szCs w:val="18"/>
+        </w:rPr>
+        <w:t>reqbody</w:t>
+      </w:r>
+      <w:r>
+        <w:rPr>
+          <w:rFonts w:ascii="Courier New" w:eastAsia="Times New Roman" w:hAnsi="Courier New" w:cs="Courier New"/>
+          <w:color w:val="000000"/>
+          <w:sz w:val="18"/>
+          <w:szCs w:val="18"/>
+        </w:rPr>
+        <w:t>.</w:t>
+      </w:r>
+      <w:r>
+        <w:rPr>
+          <w:rFonts w:ascii="Courier New" w:eastAsia="Times New Roman" w:hAnsi="Courier New" w:cs="Courier New"/>
+          <w:color w:val="333333"/>
+          <w:sz w:val="18"/>
+          <w:szCs w:val="18"/>
+        </w:rPr>
+        <w:t>email</w:t>
+      </w:r>
+      <w:proofErr w:type="spellEnd"/>
+      <w:r>
+        <w:rPr>
+          <w:rFonts w:ascii="Courier New" w:eastAsia="Times New Roman" w:hAnsi="Courier New" w:cs="Courier New"/>
+          <w:color w:val="000000"/>
+          <w:sz w:val="18"/>
+          <w:szCs w:val="18"/>
+        </w:rPr>
+        <w:t>);</w:t>
+      </w:r>
+    </w:p>
+    <w:p>
+      <w:pPr>
+        <w:shd w:val="clear" w:color="auto" w:fill="FFFFFE"/>
+        <w:spacing w:after="0" w:line="270" w:lineRule="atLeast"/>
+        <w:rPr>
+          <w:rFonts w:ascii="Courier New" w:eastAsia="Times New Roman" w:hAnsi="Courier New" w:cs="Courier New"/>
+          <w:color w:val="000000"/>
+          <w:sz w:val="18"/>
+          <w:szCs w:val="18"/>
+        </w:rPr>
+      </w:pPr>
+      <w:r>
+        <w:rPr>
+          <w:rFonts w:ascii="Courier New" w:eastAsia="Times New Roman" w:hAnsi="Courier New" w:cs="Courier New"/>
+          <w:color w:val="000000"/>
+          <w:sz w:val="18"/>
+          <w:szCs w:val="18"/>
+        </w:rPr>
+        <w:t> </w:t>
+      </w:r>
+    </w:p>
+    <w:p>
+      <w:pPr>
+        <w:shd w:val="clear" w:color="auto" w:fill="FFFFFE"/>
+        <w:spacing w:after="0" w:line="270" w:lineRule="atLeast"/>
+        <w:rPr>
+          <w:rFonts w:ascii="Courier New" w:eastAsia="Times New Roman" w:hAnsi="Courier New" w:cs="Courier New"/>
+          <w:color w:val="000000"/>
+          <w:sz w:val="18"/>
+          <w:szCs w:val="18"/>
+        </w:rPr>
+      </w:pPr>
+      <w:r>
+        <w:rPr>
+          <w:rFonts w:ascii="Courier New" w:eastAsia="Times New Roman" w:hAnsi="Courier New" w:cs="Courier New"/>
+          <w:color w:val="000000"/>
+          <w:sz w:val="18"/>
+          <w:szCs w:val="18"/>
+        </w:rPr>
+        <w:t>    </w:t>
+      </w:r>
+      <w:proofErr w:type="spellStart"/>
+      <w:proofErr w:type="gramStart"/>
+      <w:r>
+        <w:rPr>
+          <w:rFonts w:ascii="Courier New" w:eastAsia="Times New Roman" w:hAnsi="Courier New" w:cs="Courier New"/>
+          <w:color w:val="001188"/>
+          <w:sz w:val="18"/>
+          <w:szCs w:val="18"/>
+        </w:rPr>
+        <w:t>pm</w:t>
+      </w:r>
+      <w:r>
+        <w:rPr>
+          <w:rFonts w:ascii="Courier New" w:eastAsia="Times New Roman" w:hAnsi="Courier New" w:cs="Courier New"/>
+          <w:color w:val="000000"/>
+          <w:sz w:val="18"/>
+          <w:szCs w:val="18"/>
+        </w:rPr>
+        <w:t>.</w:t>
+      </w:r>
+      <w:r>
+        <w:rPr>
+          <w:rFonts w:ascii="Courier New" w:eastAsia="Times New Roman" w:hAnsi="Courier New" w:cs="Courier New"/>
+          <w:color w:val="001188"/>
+          <w:sz w:val="18"/>
+          <w:szCs w:val="18"/>
+        </w:rPr>
+        <w:t>environment</w:t>
+      </w:r>
+      <w:r>
+        <w:rPr>
+          <w:rFonts w:ascii="Courier New" w:eastAsia="Times New Roman" w:hAnsi="Courier New" w:cs="Courier New"/>
+          <w:color w:val="000000"/>
+          <w:sz w:val="18"/>
+          <w:szCs w:val="18"/>
+        </w:rPr>
+        <w:t>.</w:t>
+      </w:r>
+      <w:r>
+        <w:rPr>
+          <w:rFonts w:ascii="Courier New" w:eastAsia="Times New Roman" w:hAnsi="Courier New" w:cs="Courier New"/>
+          <w:b/>
+          <w:bCs/>
+          <w:color w:val="642880"/>
+          <w:sz w:val="18"/>
+          <w:szCs w:val="18"/>
+        </w:rPr>
+        <w:t>set</w:t>
+      </w:r>
+      <w:proofErr w:type="spellEnd"/>
+      <w:r>
+        <w:rPr>
+          <w:rFonts w:ascii="Courier New" w:eastAsia="Times New Roman" w:hAnsi="Courier New" w:cs="Courier New"/>
+          <w:color w:val="000000"/>
+          <w:sz w:val="18"/>
+          <w:szCs w:val="18"/>
+        </w:rPr>
+        <w:t>(</w:t>
+      </w:r>
+      <w:proofErr w:type="gramEnd"/>
+      <w:r>
+        <w:rPr>
+          <w:rFonts w:ascii="Courier New" w:eastAsia="Times New Roman" w:hAnsi="Courier New" w:cs="Courier New"/>
+          <w:color w:val="2A00FF"/>
+          <w:sz w:val="18"/>
+          <w:szCs w:val="18"/>
+        </w:rPr>
+        <w:t>'</w:t>
+      </w:r>
+      <w:proofErr w:type="spellStart"/>
+      <w:r>
+        <w:rPr>
+          <w:rFonts w:ascii="Courier New" w:eastAsia="Times New Roman" w:hAnsi="Courier New" w:cs="Courier New"/>
+          <w:color w:val="2A00FF"/>
+          <w:sz w:val="18"/>
+          <w:szCs w:val="18"/>
+        </w:rPr>
+        <w:t>first_name</w:t>
+      </w:r>
+      <w:proofErr w:type="spellEnd"/>
+      <w:r>
+        <w:rPr>
+          <w:rFonts w:ascii="Courier New" w:eastAsia="Times New Roman" w:hAnsi="Courier New" w:cs="Courier New"/>
+          <w:color w:val="2A00FF"/>
+          <w:sz w:val="18"/>
+          <w:szCs w:val="18"/>
+        </w:rPr>
+        <w:t>'</w:t>
+      </w:r>
+      <w:r>
+        <w:rPr>
+          <w:rFonts w:ascii="Courier New" w:eastAsia="Times New Roman" w:hAnsi="Courier New" w:cs="Courier New"/>
+          <w:color w:val="000000"/>
+          <w:sz w:val="18"/>
+          <w:szCs w:val="18"/>
+        </w:rPr>
+        <w:t>, </w:t>
+      </w:r>
+      <w:proofErr w:type="spellStart"/>
+      <w:r>
+        <w:rPr>
+          <w:rFonts w:ascii="Courier New" w:eastAsia="Times New Roman" w:hAnsi="Courier New" w:cs="Courier New"/>
+          <w:color w:val="001188"/>
+          <w:sz w:val="18"/>
+          <w:szCs w:val="18"/>
+        </w:rPr>
+        <w:t>jsonData</w:t>
+      </w:r>
+      <w:r>
+        <w:rPr>
+          <w:rFonts w:ascii="Courier New" w:eastAsia="Times New Roman" w:hAnsi="Courier New" w:cs="Courier New"/>
+          <w:color w:val="000000"/>
+          <w:sz w:val="18"/>
+          <w:szCs w:val="18"/>
+        </w:rPr>
+        <w:t>.</w:t>
+      </w:r>
+      <w:r>
+        <w:rPr>
+          <w:rFonts w:ascii="Courier New" w:eastAsia="Times New Roman" w:hAnsi="Courier New" w:cs="Courier New"/>
+          <w:color w:val="333333"/>
+          <w:sz w:val="18"/>
+          <w:szCs w:val="18"/>
+        </w:rPr>
+        <w:t>first_name</w:t>
+      </w:r>
+      <w:proofErr w:type="spellEnd"/>
+      <w:r>
+        <w:rPr>
+          <w:rFonts w:ascii="Courier New" w:eastAsia="Times New Roman" w:hAnsi="Courier New" w:cs="Courier New"/>
+          <w:color w:val="000000"/>
+          <w:sz w:val="18"/>
+          <w:szCs w:val="18"/>
+        </w:rPr>
+        <w:t>)</w:t>
+      </w:r>
+    </w:p>
+    <w:p>
+      <w:pPr>
+        <w:shd w:val="clear" w:color="auto" w:fill="FFFFFE"/>
+        <w:spacing w:after="0" w:line="270" w:lineRule="atLeast"/>
+        <w:rPr>
+          <w:rFonts w:ascii="Courier New" w:eastAsia="Times New Roman" w:hAnsi="Courier New" w:cs="Courier New"/>
+          <w:color w:val="000000"/>
+          <w:sz w:val="18"/>
+          <w:szCs w:val="18"/>
+        </w:rPr>
+      </w:pPr>
+      <w:r>
+        <w:rPr>
+          <w:rFonts w:ascii="Courier New" w:eastAsia="Times New Roman" w:hAnsi="Courier New" w:cs="Courier New"/>
+          <w:color w:val="000000"/>
+          <w:sz w:val="18"/>
+          <w:szCs w:val="18"/>
+        </w:rPr>
+        <w:lastRenderedPageBreak/>
+        <w:t>    </w:t>
+      </w:r>
+      <w:proofErr w:type="spellStart"/>
+      <w:r>
+        <w:rPr>
+          <w:rFonts w:ascii="Courier New" w:eastAsia="Times New Roman" w:hAnsi="Courier New" w:cs="Courier New"/>
+          <w:color w:val="001188"/>
+          <w:sz w:val="18"/>
+          <w:szCs w:val="18"/>
+        </w:rPr>
+        <w:t>pm</w:t>
+      </w:r>
+      <w:r>
+        <w:rPr>
+          <w:rFonts w:ascii="Courier New" w:eastAsia="Times New Roman" w:hAnsi="Courier New" w:cs="Courier New"/>
+          <w:color w:val="000000"/>
+          <w:sz w:val="18"/>
+          <w:szCs w:val="18"/>
+        </w:rPr>
+        <w:t>.</w:t>
+      </w:r>
+      <w:r>
+        <w:rPr>
+          <w:rFonts w:ascii="Courier New" w:eastAsia="Times New Roman" w:hAnsi="Courier New" w:cs="Courier New"/>
+          <w:color w:val="001188"/>
+          <w:sz w:val="18"/>
+          <w:szCs w:val="18"/>
+        </w:rPr>
+        <w:t>environment</w:t>
+      </w:r>
+      <w:r>
+        <w:rPr>
+          <w:rFonts w:ascii="Courier New" w:eastAsia="Times New Roman" w:hAnsi="Courier New" w:cs="Courier New"/>
+          <w:color w:val="000000"/>
+          <w:sz w:val="18"/>
+          <w:szCs w:val="18"/>
+        </w:rPr>
+        <w:t>.</w:t>
+      </w:r>
+      <w:r>
+        <w:rPr>
+          <w:rFonts w:ascii="Courier New" w:eastAsia="Times New Roman" w:hAnsi="Courier New" w:cs="Courier New"/>
+          <w:b/>
+          <w:bCs/>
+          <w:color w:val="642880"/>
+          <w:sz w:val="18"/>
+          <w:szCs w:val="18"/>
+        </w:rPr>
+        <w:t>set</w:t>
+      </w:r>
+      <w:proofErr w:type="spellEnd"/>
+      <w:r>
+        <w:rPr>
+          <w:rFonts w:ascii="Courier New" w:eastAsia="Times New Roman" w:hAnsi="Courier New" w:cs="Courier New"/>
+          <w:color w:val="000000"/>
+          <w:sz w:val="18"/>
+          <w:szCs w:val="18"/>
+        </w:rPr>
+        <w:t>(</w:t>
+      </w:r>
+      <w:r>
+        <w:rPr>
+          <w:rFonts w:ascii="Courier New" w:eastAsia="Times New Roman" w:hAnsi="Courier New" w:cs="Courier New"/>
+          <w:color w:val="2A00FF"/>
+          <w:sz w:val="18"/>
+          <w:szCs w:val="18"/>
+        </w:rPr>
+        <w:t>'last_name</w:t>
+      </w:r>
+      <w:proofErr w:type="gramStart"/>
+      <w:r>
+        <w:rPr>
+          <w:rFonts w:ascii="Courier New" w:eastAsia="Times New Roman" w:hAnsi="Courier New" w:cs="Courier New"/>
+          <w:color w:val="2A00FF"/>
+          <w:sz w:val="18"/>
+          <w:szCs w:val="18"/>
+        </w:rPr>
+        <w:t>'</w:t>
+      </w:r>
+      <w:r>
+        <w:rPr>
+          <w:rFonts w:ascii="Courier New" w:eastAsia="Times New Roman" w:hAnsi="Courier New" w:cs="Courier New"/>
+          <w:color w:val="000000"/>
+          <w:sz w:val="18"/>
+          <w:szCs w:val="18"/>
+        </w:rPr>
+        <w:t>,</w:t>
+      </w:r>
+      <w:proofErr w:type="spellStart"/>
+      <w:r>
+        <w:rPr>
+          <w:rFonts w:ascii="Courier New" w:eastAsia="Times New Roman" w:hAnsi="Courier New" w:cs="Courier New"/>
+          <w:color w:val="001188"/>
+          <w:sz w:val="18"/>
+          <w:szCs w:val="18"/>
+        </w:rPr>
+        <w:t>jsonData</w:t>
+      </w:r>
+      <w:r>
+        <w:rPr>
+          <w:rFonts w:ascii="Courier New" w:eastAsia="Times New Roman" w:hAnsi="Courier New" w:cs="Courier New"/>
+          <w:color w:val="000000"/>
+          <w:sz w:val="18"/>
+          <w:szCs w:val="18"/>
+        </w:rPr>
+        <w:t>.</w:t>
+      </w:r>
+      <w:r>
+        <w:rPr>
+          <w:rFonts w:ascii="Courier New" w:eastAsia="Times New Roman" w:hAnsi="Courier New" w:cs="Courier New"/>
+          <w:color w:val="333333"/>
+          <w:sz w:val="18"/>
+          <w:szCs w:val="18"/>
+        </w:rPr>
+        <w:t>last</w:t>
+      </w:r>
+      <w:proofErr w:type="gramEnd"/>
+      <w:r>
+        <w:rPr>
+          <w:rFonts w:ascii="Courier New" w:eastAsia="Times New Roman" w:hAnsi="Courier New" w:cs="Courier New"/>
+          <w:color w:val="333333"/>
+          <w:sz w:val="18"/>
+          <w:szCs w:val="18"/>
+        </w:rPr>
+        <w:t>_name</w:t>
+      </w:r>
+      <w:proofErr w:type="spellEnd"/>
+      <w:r>
+        <w:rPr>
+          <w:rFonts w:ascii="Courier New" w:eastAsia="Times New Roman" w:hAnsi="Courier New" w:cs="Courier New"/>
+          <w:color w:val="000000"/>
+          <w:sz w:val="18"/>
+          <w:szCs w:val="18"/>
+        </w:rPr>
+        <w:t>)</w:t>
+      </w:r>
+    </w:p>
+    <w:p>
+      <w:pPr>
+        <w:shd w:val="clear" w:color="auto" w:fill="FFFFFE"/>
+        <w:spacing w:after="0" w:line="270" w:lineRule="atLeast"/>
+        <w:rPr>
+          <w:rFonts w:ascii="Courier New" w:eastAsia="Times New Roman" w:hAnsi="Courier New" w:cs="Courier New"/>
+          <w:color w:val="000000"/>
+          <w:sz w:val="18"/>
+          <w:szCs w:val="18"/>
+        </w:rPr>
+      </w:pPr>
+      <w:r>
+        <w:rPr>
+          <w:rFonts w:ascii="Courier New" w:eastAsia="Times New Roman" w:hAnsi="Courier New" w:cs="Courier New"/>
+          <w:color w:val="000000"/>
+          <w:sz w:val="18"/>
+          <w:szCs w:val="18"/>
+        </w:rPr>
+        <w:t>    </w:t>
+      </w:r>
+      <w:proofErr w:type="spellStart"/>
+      <w:proofErr w:type="gramStart"/>
+      <w:r>
+        <w:rPr>
+          <w:rFonts w:ascii="Courier New" w:eastAsia="Times New Roman" w:hAnsi="Courier New" w:cs="Courier New"/>
+          <w:color w:val="001188"/>
+          <w:sz w:val="18"/>
+          <w:szCs w:val="18"/>
+        </w:rPr>
+        <w:t>pm</w:t>
+      </w:r>
+      <w:r>
+        <w:rPr>
+          <w:rFonts w:ascii="Courier New" w:eastAsia="Times New Roman" w:hAnsi="Courier New" w:cs="Courier New"/>
+          <w:color w:val="000000"/>
+          <w:sz w:val="18"/>
+          <w:szCs w:val="18"/>
+        </w:rPr>
+        <w:t>.</w:t>
+      </w:r>
+      <w:r>
+        <w:rPr>
+          <w:rFonts w:ascii="Courier New" w:eastAsia="Times New Roman" w:hAnsi="Courier New" w:cs="Courier New"/>
+          <w:color w:val="001188"/>
+          <w:sz w:val="18"/>
+          <w:szCs w:val="18"/>
+        </w:rPr>
+        <w:t>environment</w:t>
+      </w:r>
+      <w:r>
+        <w:rPr>
+          <w:rFonts w:ascii="Courier New" w:eastAsia="Times New Roman" w:hAnsi="Courier New" w:cs="Courier New"/>
+          <w:color w:val="000000"/>
+          <w:sz w:val="18"/>
+          <w:szCs w:val="18"/>
+        </w:rPr>
+        <w:t>.</w:t>
+      </w:r>
+      <w:r>
+        <w:rPr>
+          <w:rFonts w:ascii="Courier New" w:eastAsia="Times New Roman" w:hAnsi="Courier New" w:cs="Courier New"/>
+          <w:b/>
+          <w:bCs/>
+          <w:color w:val="642880"/>
+          <w:sz w:val="18"/>
+          <w:szCs w:val="18"/>
+        </w:rPr>
+        <w:t>set</w:t>
+      </w:r>
+      <w:proofErr w:type="spellEnd"/>
+      <w:r>
+        <w:rPr>
+          <w:rFonts w:ascii="Courier New" w:eastAsia="Times New Roman" w:hAnsi="Courier New" w:cs="Courier New"/>
+          <w:color w:val="000000"/>
+          <w:sz w:val="18"/>
+          <w:szCs w:val="18"/>
+        </w:rPr>
+        <w:t>(</w:t>
+      </w:r>
+      <w:proofErr w:type="gramEnd"/>
+      <w:r>
+        <w:rPr>
+          <w:rFonts w:ascii="Courier New" w:eastAsia="Times New Roman" w:hAnsi="Courier New" w:cs="Courier New"/>
+          <w:color w:val="2A00FF"/>
+          <w:sz w:val="18"/>
+          <w:szCs w:val="18"/>
+        </w:rPr>
+        <w:t>'email'</w:t>
+      </w:r>
+      <w:r>
+        <w:rPr>
+          <w:rFonts w:ascii="Courier New" w:eastAsia="Times New Roman" w:hAnsi="Courier New" w:cs="Courier New"/>
+          <w:color w:val="000000"/>
+          <w:sz w:val="18"/>
+          <w:szCs w:val="18"/>
+        </w:rPr>
+        <w:t>, </w:t>
+      </w:r>
+      <w:proofErr w:type="spellStart"/>
+      <w:r>
+        <w:rPr>
+          <w:rFonts w:ascii="Courier New" w:eastAsia="Times New Roman" w:hAnsi="Courier New" w:cs="Courier New"/>
+          <w:color w:val="001188"/>
+          <w:sz w:val="18"/>
+          <w:szCs w:val="18"/>
+        </w:rPr>
+        <w:t>jsonData</w:t>
+      </w:r>
+      <w:r>
+        <w:rPr>
+          <w:rFonts w:ascii="Courier New" w:eastAsia="Times New Roman" w:hAnsi="Courier New" w:cs="Courier New"/>
+          <w:color w:val="000000"/>
+          <w:sz w:val="18"/>
+          <w:szCs w:val="18"/>
+        </w:rPr>
+        <w:t>.</w:t>
+      </w:r>
+      <w:r>
+        <w:rPr>
+          <w:rFonts w:ascii="Courier New" w:eastAsia="Times New Roman" w:hAnsi="Courier New" w:cs="Courier New"/>
+          <w:color w:val="333333"/>
+          <w:sz w:val="18"/>
+          <w:szCs w:val="18"/>
+        </w:rPr>
+        <w:t>email</w:t>
+      </w:r>
+      <w:proofErr w:type="spellEnd"/>
+      <w:r>
+        <w:rPr>
+          <w:rFonts w:ascii="Courier New" w:eastAsia="Times New Roman" w:hAnsi="Courier New" w:cs="Courier New"/>
+          <w:color w:val="000000"/>
+          <w:sz w:val="18"/>
+          <w:szCs w:val="18"/>
+        </w:rPr>
+        <w:t>)</w:t>
+      </w:r>
+    </w:p>
+    <w:p>
+      <w:pPr>
+        <w:shd w:val="clear" w:color="auto" w:fill="FFFFFE"/>
+        <w:spacing w:after="0" w:line="270" w:lineRule="atLeast"/>
+        <w:rPr>
+          <w:rFonts w:ascii="Courier New" w:eastAsia="Times New Roman" w:hAnsi="Courier New" w:cs="Courier New"/>
+          <w:color w:val="000000"/>
+          <w:sz w:val="18"/>
+          <w:szCs w:val="18"/>
+        </w:rPr>
+      </w:pPr>
+      <w:r>
+        <w:rPr>
+          <w:rFonts w:ascii="Courier New" w:eastAsia="Times New Roman" w:hAnsi="Courier New" w:cs="Courier New"/>
+          <w:color w:val="000000"/>
+          <w:sz w:val="18"/>
+          <w:szCs w:val="18"/>
+        </w:rPr>
+        <w:t>});</w:t>
+      </w:r>
+    </w:p>
+    <w:p>
+      <w:pPr>
+        <w:shd w:val="clear" w:color="auto" w:fill="FFFFFE"/>
+        <w:spacing w:after="0" w:line="270" w:lineRule="atLeast"/>
+        <w:rPr>
+          <w:rFonts w:ascii="Courier New" w:eastAsia="Times New Roman" w:hAnsi="Courier New" w:cs="Courier New"/>
+          <w:color w:val="000000"/>
+          <w:sz w:val="18"/>
+          <w:szCs w:val="18"/>
+        </w:rPr>
+      </w:pPr>
+      <w:r>
+        <w:rPr>
+          <w:rFonts w:ascii="Courier New" w:eastAsia="Times New Roman" w:hAnsi="Courier New" w:cs="Courier New"/>
+          <w:color w:val="000000"/>
+          <w:sz w:val="18"/>
+          <w:szCs w:val="18"/>
+        </w:rPr>
+        <w:t> </w:t>
+      </w:r>
+    </w:p>
+    <w:p>
+      <w:pPr>
+        <w:shd w:val="clear" w:color="auto" w:fill="FFFFFE"/>
+        <w:spacing w:after="0" w:line="270" w:lineRule="atLeast"/>
+        <w:rPr>
+          <w:rFonts w:ascii="Courier New" w:eastAsia="Times New Roman" w:hAnsi="Courier New" w:cs="Courier New"/>
+          <w:color w:val="000000"/>
+          <w:sz w:val="18"/>
+          <w:szCs w:val="18"/>
+        </w:rPr>
+      </w:pPr>
+      <w:proofErr w:type="spellStart"/>
+      <w:r>
+        <w:rPr>
+          <w:rFonts w:ascii="Courier New" w:eastAsia="Times New Roman" w:hAnsi="Courier New" w:cs="Courier New"/>
+          <w:color w:val="001188"/>
+          <w:sz w:val="18"/>
+          <w:szCs w:val="18"/>
+        </w:rPr>
+        <w:t>pm</w:t>
+      </w:r>
+      <w:r>
+        <w:rPr>
+          <w:rFonts w:ascii="Courier New" w:eastAsia="Times New Roman" w:hAnsi="Courier New" w:cs="Courier New"/>
+          <w:color w:val="000000"/>
+          <w:sz w:val="18"/>
+          <w:szCs w:val="18"/>
+        </w:rPr>
+        <w:t>.</w:t>
+      </w:r>
+      <w:proofErr w:type="gramStart"/>
+      <w:r>
+        <w:rPr>
+          <w:rFonts w:ascii="Courier New" w:eastAsia="Times New Roman" w:hAnsi="Courier New" w:cs="Courier New"/>
+          <w:b/>
+          <w:bCs/>
+          <w:color w:val="642880"/>
+          <w:sz w:val="18"/>
+          <w:szCs w:val="18"/>
+        </w:rPr>
+        <w:t>test</w:t>
+      </w:r>
+      <w:proofErr w:type="spellEnd"/>
+      <w:r>
+        <w:rPr>
+          <w:rFonts w:ascii="Courier New" w:eastAsia="Times New Roman" w:hAnsi="Courier New" w:cs="Courier New"/>
+          <w:color w:val="000000"/>
+          <w:sz w:val="18"/>
+          <w:szCs w:val="18"/>
+        </w:rPr>
+        <w:t>(</w:t>
+      </w:r>
+      <w:proofErr w:type="gramEnd"/>
+      <w:r>
+        <w:rPr>
+          <w:rFonts w:ascii="Courier New" w:eastAsia="Times New Roman" w:hAnsi="Courier New" w:cs="Courier New"/>
+          <w:color w:val="2A00FF"/>
+          <w:sz w:val="18"/>
+          <w:szCs w:val="18"/>
+        </w:rPr>
+        <w:t>"</w:t>
+      </w:r>
+      <w:proofErr w:type="spellStart"/>
+      <w:r>
+        <w:rPr>
+          <w:rFonts w:ascii="Courier New" w:eastAsia="Times New Roman" w:hAnsi="Courier New" w:cs="Courier New"/>
+          <w:color w:val="2A00FF"/>
+          <w:sz w:val="18"/>
+          <w:szCs w:val="18"/>
+        </w:rPr>
+        <w:t>API_Expected_Check</w:t>
+      </w:r>
+      <w:proofErr w:type="spellEnd"/>
+      <w:r>
+        <w:rPr>
+          <w:rFonts w:ascii="Courier New" w:eastAsia="Times New Roman" w:hAnsi="Courier New" w:cs="Courier New"/>
+          <w:color w:val="2A00FF"/>
+          <w:sz w:val="18"/>
+          <w:szCs w:val="18"/>
+        </w:rPr>
+        <w:t>"</w:t>
+      </w:r>
+      <w:r>
+        <w:rPr>
+          <w:rFonts w:ascii="Courier New" w:eastAsia="Times New Roman" w:hAnsi="Courier New" w:cs="Courier New"/>
+          <w:color w:val="000000"/>
+          <w:sz w:val="18"/>
+          <w:szCs w:val="18"/>
+        </w:rPr>
+        <w:t>, () </w:t>
+      </w:r>
+      <w:r>
+        <w:rPr>
+          <w:rFonts w:ascii="Courier New" w:eastAsia="Times New Roman" w:hAnsi="Courier New" w:cs="Courier New"/>
+          <w:b/>
+          <w:bCs/>
+          <w:color w:val="800555"/>
+          <w:sz w:val="18"/>
+          <w:szCs w:val="18"/>
+        </w:rPr>
+        <w:t>=&gt;</w:t>
+      </w:r>
+      <w:r>
+        <w:rPr>
+          <w:rFonts w:ascii="Courier New" w:eastAsia="Times New Roman" w:hAnsi="Courier New" w:cs="Courier New"/>
+          <w:color w:val="000000"/>
+          <w:sz w:val="18"/>
+          <w:szCs w:val="18"/>
+        </w:rPr>
+        <w:t> {</w:t>
+      </w:r>
+    </w:p>
+    <w:p>
+      <w:pPr>
+        <w:shd w:val="clear" w:color="auto" w:fill="FFFFFE"/>
+        <w:spacing w:after="0" w:line="270" w:lineRule="atLeast"/>
+        <w:rPr>
+          <w:rFonts w:ascii="Courier New" w:eastAsia="Times New Roman" w:hAnsi="Courier New" w:cs="Courier New"/>
+          <w:color w:val="000000"/>
+          <w:sz w:val="18"/>
+          <w:szCs w:val="18"/>
+        </w:rPr>
+      </w:pPr>
+      <w:r>
+        <w:rPr>
+          <w:rFonts w:ascii="Courier New" w:eastAsia="Times New Roman" w:hAnsi="Courier New" w:cs="Courier New"/>
+          <w:color w:val="000000"/>
+          <w:sz w:val="18"/>
+          <w:szCs w:val="18"/>
+        </w:rPr>
+        <w:t>  </w:t>
+      </w:r>
+      <w:r>
+        <w:rPr>
+          <w:rFonts w:ascii="Courier New" w:eastAsia="Times New Roman" w:hAnsi="Courier New" w:cs="Courier New"/>
+          <w:color w:val="800555"/>
+          <w:sz w:val="18"/>
+          <w:szCs w:val="18"/>
+        </w:rPr>
+        <w:t>const</w:t>
+      </w:r>
+      <w:r>
+        <w:rPr>
+          <w:rFonts w:ascii="Courier New" w:eastAsia="Times New Roman" w:hAnsi="Courier New" w:cs="Courier New"/>
+          <w:color w:val="000000"/>
+          <w:sz w:val="18"/>
+          <w:szCs w:val="18"/>
+        </w:rPr>
+        <w:t> </w:t>
+      </w:r>
+      <w:r>
+        <w:rPr>
+          <w:rFonts w:ascii="Courier New" w:eastAsia="Times New Roman" w:hAnsi="Courier New" w:cs="Courier New"/>
+          <w:color w:val="001188"/>
+          <w:sz w:val="18"/>
+          <w:szCs w:val="18"/>
+        </w:rPr>
+        <w:t>response</w:t>
+      </w:r>
+      <w:r>
+        <w:rPr>
+          <w:rFonts w:ascii="Courier New" w:eastAsia="Times New Roman" w:hAnsi="Courier New" w:cs="Courier New"/>
+          <w:color w:val="000000"/>
+          <w:sz w:val="18"/>
+          <w:szCs w:val="18"/>
+        </w:rPr>
+        <w:t> </w:t>
+      </w:r>
+      <w:r>
+        <w:rPr>
+          <w:rFonts w:ascii="Courier New" w:eastAsia="Times New Roman" w:hAnsi="Courier New" w:cs="Courier New"/>
+          <w:b/>
+          <w:bCs/>
+          <w:color w:val="800555"/>
+          <w:sz w:val="18"/>
+          <w:szCs w:val="18"/>
+        </w:rPr>
+        <w:t>=</w:t>
+      </w:r>
+      <w:r>
+        <w:rPr>
+          <w:rFonts w:ascii="Courier New" w:eastAsia="Times New Roman" w:hAnsi="Courier New" w:cs="Courier New"/>
+          <w:color w:val="000000"/>
+          <w:sz w:val="18"/>
+          <w:szCs w:val="18"/>
+        </w:rPr>
+        <w:t> </w:t>
+      </w:r>
+      <w:proofErr w:type="spellStart"/>
+      <w:proofErr w:type="gramStart"/>
+      <w:r>
+        <w:rPr>
+          <w:rFonts w:ascii="Courier New" w:eastAsia="Times New Roman" w:hAnsi="Courier New" w:cs="Courier New"/>
+          <w:color w:val="001188"/>
+          <w:sz w:val="18"/>
+          <w:szCs w:val="18"/>
+        </w:rPr>
+        <w:t>pm</w:t>
+      </w:r>
+      <w:r>
+        <w:rPr>
+          <w:rFonts w:ascii="Courier New" w:eastAsia="Times New Roman" w:hAnsi="Courier New" w:cs="Courier New"/>
+          <w:color w:val="000000"/>
+          <w:sz w:val="18"/>
+          <w:szCs w:val="18"/>
+        </w:rPr>
+        <w:t>.</w:t>
+      </w:r>
+      <w:r>
+        <w:rPr>
+          <w:rFonts w:ascii="Courier New" w:eastAsia="Times New Roman" w:hAnsi="Courier New" w:cs="Courier New"/>
+          <w:color w:val="001188"/>
+          <w:sz w:val="18"/>
+          <w:szCs w:val="18"/>
+        </w:rPr>
+        <w:t>response</w:t>
+      </w:r>
+      <w:proofErr w:type="gramEnd"/>
+      <w:r>
+        <w:rPr>
+          <w:rFonts w:ascii="Courier New" w:eastAsia="Times New Roman" w:hAnsi="Courier New" w:cs="Courier New"/>
+          <w:color w:val="000000"/>
+          <w:sz w:val="18"/>
+          <w:szCs w:val="18"/>
+        </w:rPr>
+        <w:t>.json</w:t>
+      </w:r>
+      <w:proofErr w:type="spellEnd"/>
+      <w:r>
+        <w:rPr>
+          <w:rFonts w:ascii="Courier New" w:eastAsia="Times New Roman" w:hAnsi="Courier New" w:cs="Courier New"/>
+          <w:color w:val="000000"/>
+          <w:sz w:val="18"/>
+          <w:szCs w:val="18"/>
+        </w:rPr>
+        <w:t>();</w:t>
+      </w:r>
+    </w:p>
+    <w:p>
+      <w:pPr>
+        <w:shd w:val="clear" w:color="auto" w:fill="FFFFFE"/>
+        <w:spacing w:after="0" w:line="270" w:lineRule="atLeast"/>
+        <w:rPr>
+          <w:rFonts w:ascii="Courier New" w:eastAsia="Times New Roman" w:hAnsi="Courier New" w:cs="Courier New"/>
+          <w:color w:val="000000"/>
+          <w:sz w:val="18"/>
+          <w:szCs w:val="18"/>
+        </w:rPr>
+      </w:pPr>
+      <w:r>
+        <w:rPr>
+          <w:rFonts w:ascii="Courier New" w:eastAsia="Times New Roman" w:hAnsi="Courier New" w:cs="Courier New"/>
+          <w:color w:val="000000"/>
+          <w:sz w:val="18"/>
+          <w:szCs w:val="18"/>
+        </w:rPr>
+        <w:t>  </w:t>
+      </w:r>
+      <w:proofErr w:type="spellStart"/>
+      <w:proofErr w:type="gramStart"/>
+      <w:r>
+        <w:rPr>
+          <w:rFonts w:ascii="Courier New" w:eastAsia="Times New Roman" w:hAnsi="Courier New" w:cs="Courier New"/>
+          <w:color w:val="001188"/>
+          <w:sz w:val="18"/>
+          <w:szCs w:val="18"/>
+        </w:rPr>
+        <w:t>pm</w:t>
+      </w:r>
+      <w:r>
+        <w:rPr>
+          <w:rFonts w:ascii="Courier New" w:eastAsia="Times New Roman" w:hAnsi="Courier New" w:cs="Courier New"/>
+          <w:color w:val="000000"/>
+          <w:sz w:val="18"/>
+          <w:szCs w:val="18"/>
+        </w:rPr>
+        <w:t>.expect</w:t>
+      </w:r>
+      <w:proofErr w:type="spellEnd"/>
+      <w:proofErr w:type="gramEnd"/>
+      <w:r>
+        <w:rPr>
+          <w:rFonts w:ascii="Courier New" w:eastAsia="Times New Roman" w:hAnsi="Courier New" w:cs="Courier New"/>
+          <w:color w:val="000000"/>
+          <w:sz w:val="18"/>
+          <w:szCs w:val="18"/>
+        </w:rPr>
+        <w:t>(</w:t>
+      </w:r>
+      <w:r>
+        <w:rPr>
+          <w:rFonts w:ascii="Courier New" w:eastAsia="Times New Roman" w:hAnsi="Courier New" w:cs="Courier New"/>
+          <w:color w:val="001188"/>
+          <w:sz w:val="18"/>
+          <w:szCs w:val="18"/>
+        </w:rPr>
+        <w:t>response</w:t>
+      </w:r>
+      <w:r>
+        <w:rPr>
+          <w:rFonts w:ascii="Courier New" w:eastAsia="Times New Roman" w:hAnsi="Courier New" w:cs="Courier New"/>
+          <w:color w:val="000000"/>
+          <w:sz w:val="18"/>
+          <w:szCs w:val="18"/>
+        </w:rPr>
+        <w:t>).</w:t>
+      </w:r>
+      <w:proofErr w:type="spellStart"/>
+      <w:r>
+        <w:rPr>
+          <w:rFonts w:ascii="Courier New" w:eastAsia="Times New Roman" w:hAnsi="Courier New" w:cs="Courier New"/>
+          <w:color w:val="001188"/>
+          <w:sz w:val="18"/>
+          <w:szCs w:val="18"/>
+        </w:rPr>
+        <w:t>to</w:t>
+      </w:r>
+      <w:r>
+        <w:rPr>
+          <w:rFonts w:ascii="Courier New" w:eastAsia="Times New Roman" w:hAnsi="Courier New" w:cs="Courier New"/>
+          <w:color w:val="000000"/>
+          <w:sz w:val="18"/>
+          <w:szCs w:val="18"/>
+        </w:rPr>
+        <w:t>.</w:t>
+      </w:r>
+      <w:r>
+        <w:rPr>
+          <w:rFonts w:ascii="Courier New" w:eastAsia="Times New Roman" w:hAnsi="Courier New" w:cs="Courier New"/>
+          <w:color w:val="001188"/>
+          <w:sz w:val="18"/>
+          <w:szCs w:val="18"/>
+        </w:rPr>
+        <w:t>have</w:t>
+      </w:r>
+      <w:r>
+        <w:rPr>
+          <w:rFonts w:ascii="Courier New" w:eastAsia="Times New Roman" w:hAnsi="Courier New" w:cs="Courier New"/>
+          <w:color w:val="000000"/>
+          <w:sz w:val="18"/>
+          <w:szCs w:val="18"/>
+        </w:rPr>
+        <w:t>.property</w:t>
+      </w:r>
+      <w:proofErr w:type="spellEnd"/>
+      <w:r>
+        <w:rPr>
+          <w:rFonts w:ascii="Courier New" w:eastAsia="Times New Roman" w:hAnsi="Courier New" w:cs="Courier New"/>
+          <w:color w:val="000000"/>
+          <w:sz w:val="18"/>
+          <w:szCs w:val="18"/>
+        </w:rPr>
+        <w:t>(</w:t>
+      </w:r>
+      <w:r>
+        <w:rPr>
+          <w:rFonts w:ascii="Courier New" w:eastAsia="Times New Roman" w:hAnsi="Courier New" w:cs="Courier New"/>
+          <w:color w:val="2A00FF"/>
+          <w:sz w:val="18"/>
+          <w:szCs w:val="18"/>
+        </w:rPr>
+        <w:t>"</w:t>
+      </w:r>
+      <w:proofErr w:type="spellStart"/>
+      <w:r>
+        <w:rPr>
+          <w:rFonts w:ascii="Courier New" w:eastAsia="Times New Roman" w:hAnsi="Courier New" w:cs="Courier New"/>
+          <w:color w:val="2A00FF"/>
+          <w:sz w:val="18"/>
+          <w:szCs w:val="18"/>
+        </w:rPr>
+        <w:t>updatedAt</w:t>
+      </w:r>
+      <w:proofErr w:type="spellEnd"/>
+      <w:r>
+        <w:rPr>
+          <w:rFonts w:ascii="Courier New" w:eastAsia="Times New Roman" w:hAnsi="Courier New" w:cs="Courier New"/>
+          <w:color w:val="2A00FF"/>
+          <w:sz w:val="18"/>
+          <w:szCs w:val="18"/>
+        </w:rPr>
+        <w:t>"</w:t>
+      </w:r>
+      <w:r>
+        <w:rPr>
+          <w:rFonts w:ascii="Courier New" w:eastAsia="Times New Roman" w:hAnsi="Courier New" w:cs="Courier New"/>
+          <w:color w:val="000000"/>
+          <w:sz w:val="18"/>
+          <w:szCs w:val="18"/>
+        </w:rPr>
+        <w:t>);</w:t>
+      </w:r>
+    </w:p>
+    <w:p>
+      <w:pPr>
+        <w:shd w:val="clear" w:color="auto" w:fill="FFFFFE"/>
+        <w:spacing w:after="0" w:line="270" w:lineRule="atLeast"/>
+        <w:rPr>
+          <w:rFonts w:ascii="Courier New" w:eastAsia="Times New Roman" w:hAnsi="Courier New" w:cs="Courier New"/>
+          <w:color w:val="000000"/>
+          <w:sz w:val="18"/>
+          <w:szCs w:val="18"/>
+        </w:rPr>
+      </w:pPr>
+      <w:r>
+        <w:rPr>
+          <w:rFonts w:ascii="Courier New" w:eastAsia="Times New Roman" w:hAnsi="Courier New" w:cs="Courier New"/>
+          <w:color w:val="000000"/>
+          <w:sz w:val="18"/>
+          <w:szCs w:val="18"/>
+        </w:rPr>
+        <w:t>});</w:t>
+      </w:r>
+    </w:p>
+    <w:p>
+      <w:pPr>
+        <w:shd w:val="clear" w:color="auto" w:fill="FFFFFE"/>
+        <w:spacing w:after="0" w:line="270" w:lineRule="atLeast"/>
+        <w:rPr>
+          <w:rFonts w:ascii="Courier New" w:eastAsia="Times New Roman" w:hAnsi="Courier New" w:cs="Courier New"/>
+          <w:color w:val="000000"/>
+          <w:sz w:val="18"/>
+          <w:szCs w:val="18"/>
+        </w:rPr>
+      </w:pPr>
+    </w:p>
+    <w:p>
+      <w:pPr>
+        <w:shd w:val="clear" w:color="auto" w:fill="FFFFFE"/>
+        <w:spacing w:after="0" w:line="270" w:lineRule="atLeast"/>
+        <w:rPr>
+          <w:rFonts w:ascii="Courier New" w:eastAsia="Times New Roman" w:hAnsi="Courier New" w:cs="Courier New"/>
+          <w:color w:val="000000"/>
+          <w:sz w:val="18"/>
+          <w:szCs w:val="18"/>
+        </w:rPr>
+      </w:pPr>
+      <w:proofErr w:type="spellStart"/>
+      <w:r>
+        <w:rPr>
+          <w:rFonts w:ascii="Courier New" w:eastAsia="Times New Roman" w:hAnsi="Courier New" w:cs="Courier New"/>
+          <w:color w:val="001188"/>
+          <w:sz w:val="18"/>
+          <w:szCs w:val="18"/>
+        </w:rPr>
+        <w:t>pm</w:t>
+      </w:r>
+      <w:r>
+        <w:rPr>
+          <w:rFonts w:ascii="Courier New" w:eastAsia="Times New Roman" w:hAnsi="Courier New" w:cs="Courier New"/>
+          <w:color w:val="000000"/>
+          <w:sz w:val="18"/>
+          <w:szCs w:val="18"/>
+        </w:rPr>
+        <w:t>.</w:t>
+      </w:r>
+      <w:proofErr w:type="gramStart"/>
+      <w:r>
+        <w:rPr>
+          <w:rFonts w:ascii="Courier New" w:eastAsia="Times New Roman" w:hAnsi="Courier New" w:cs="Courier New"/>
+          <w:b/>
+          <w:bCs/>
+          <w:color w:val="642880"/>
+          <w:sz w:val="18"/>
+          <w:szCs w:val="18"/>
+        </w:rPr>
+        <w:t>test</w:t>
+      </w:r>
+      <w:proofErr w:type="spellEnd"/>
+      <w:r>
+        <w:rPr>
+          <w:rFonts w:ascii="Courier New" w:eastAsia="Times New Roman" w:hAnsi="Courier New" w:cs="Courier New"/>
+          <w:color w:val="000000"/>
+          <w:sz w:val="18"/>
+          <w:szCs w:val="18"/>
+        </w:rPr>
+        <w:t>(</w:t>
+      </w:r>
+      <w:proofErr w:type="gramEnd"/>
+      <w:r>
+        <w:rPr>
+          <w:rFonts w:ascii="Courier New" w:eastAsia="Times New Roman" w:hAnsi="Courier New" w:cs="Courier New"/>
+          <w:color w:val="2A00FF"/>
+          <w:sz w:val="18"/>
+          <w:szCs w:val="18"/>
+        </w:rPr>
+        <w:t>"</w:t>
+      </w:r>
+      <w:proofErr w:type="spellStart"/>
+      <w:r>
+        <w:rPr>
+          <w:rFonts w:ascii="Courier New" w:eastAsia="Times New Roman" w:hAnsi="Courier New" w:cs="Courier New"/>
+          <w:color w:val="2A00FF"/>
+          <w:sz w:val="18"/>
+          <w:szCs w:val="18"/>
+        </w:rPr>
+        <w:t>Http_check</w:t>
+      </w:r>
+      <w:proofErr w:type="spellEnd"/>
+      <w:r>
+        <w:rPr>
+          <w:rFonts w:ascii="Courier New" w:eastAsia="Times New Roman" w:hAnsi="Courier New" w:cs="Courier New"/>
+          <w:color w:val="2A00FF"/>
+          <w:sz w:val="18"/>
+          <w:szCs w:val="18"/>
+        </w:rPr>
+        <w:t>"</w:t>
+      </w:r>
+      <w:r>
+        <w:rPr>
+          <w:rFonts w:ascii="Courier New" w:eastAsia="Times New Roman" w:hAnsi="Courier New" w:cs="Courier New"/>
+          <w:color w:val="000000"/>
+          <w:sz w:val="18"/>
+          <w:szCs w:val="18"/>
+        </w:rPr>
+        <w:t>, </w:t>
+      </w:r>
+      <w:r>
+        <w:rPr>
+          <w:rFonts w:ascii="Courier New" w:eastAsia="Times New Roman" w:hAnsi="Courier New" w:cs="Courier New"/>
+          <w:b/>
+          <w:bCs/>
+          <w:color w:val="800555"/>
+          <w:sz w:val="18"/>
+          <w:szCs w:val="18"/>
+        </w:rPr>
+        <w:t>function</w:t>
+      </w:r>
+      <w:r>
+        <w:rPr>
+          <w:rFonts w:ascii="Courier New" w:eastAsia="Times New Roman" w:hAnsi="Courier New" w:cs="Courier New"/>
+          <w:color w:val="000000"/>
+          <w:sz w:val="18"/>
+          <w:szCs w:val="18"/>
+        </w:rPr>
+        <w:t>(){</w:t>
+      </w:r>
+    </w:p>
+    <w:p>
+      <w:pPr>
+        <w:shd w:val="clear" w:color="auto" w:fill="FFFFFE"/>
+        <w:spacing w:after="0" w:line="270" w:lineRule="atLeast"/>
+        <w:rPr>
+          <w:rFonts w:ascii="Courier New" w:eastAsia="Times New Roman" w:hAnsi="Courier New" w:cs="Courier New"/>
+          <w:color w:val="000000"/>
+          <w:sz w:val="18"/>
+          <w:szCs w:val="18"/>
+        </w:rPr>
+      </w:pPr>
+      <w:r>
+        <w:rPr>
+          <w:rFonts w:ascii="Courier New" w:eastAsia="Times New Roman" w:hAnsi="Courier New" w:cs="Courier New"/>
+          <w:color w:val="000000"/>
+          <w:sz w:val="18"/>
+          <w:szCs w:val="18"/>
+        </w:rPr>
+        <w:t>    </w:t>
+      </w:r>
+      <w:proofErr w:type="spellStart"/>
+      <w:proofErr w:type="gramStart"/>
+      <w:r>
+        <w:rPr>
+          <w:rFonts w:ascii="Courier New" w:eastAsia="Times New Roman" w:hAnsi="Courier New" w:cs="Courier New"/>
+          <w:color w:val="001188"/>
+          <w:sz w:val="18"/>
+          <w:szCs w:val="18"/>
+        </w:rPr>
+        <w:t>pm</w:t>
+      </w:r>
+      <w:r>
+        <w:rPr>
+          <w:rFonts w:ascii="Courier New" w:eastAsia="Times New Roman" w:hAnsi="Courier New" w:cs="Courier New"/>
+          <w:color w:val="000000"/>
+          <w:sz w:val="18"/>
+          <w:szCs w:val="18"/>
+        </w:rPr>
+        <w:t>.</w:t>
+      </w:r>
+      <w:r>
+        <w:rPr>
+          <w:rFonts w:ascii="Courier New" w:eastAsia="Times New Roman" w:hAnsi="Courier New" w:cs="Courier New"/>
+          <w:color w:val="001188"/>
+          <w:sz w:val="18"/>
+          <w:szCs w:val="18"/>
+        </w:rPr>
+        <w:t>response</w:t>
+      </w:r>
+      <w:r>
+        <w:rPr>
+          <w:rFonts w:ascii="Courier New" w:eastAsia="Times New Roman" w:hAnsi="Courier New" w:cs="Courier New"/>
+          <w:color w:val="000000"/>
+          <w:sz w:val="18"/>
+          <w:szCs w:val="18"/>
+        </w:rPr>
+        <w:t>.</w:t>
+      </w:r>
+      <w:r>
+        <w:rPr>
+          <w:rFonts w:ascii="Courier New" w:eastAsia="Times New Roman" w:hAnsi="Courier New" w:cs="Courier New"/>
+          <w:color w:val="001188"/>
+          <w:sz w:val="18"/>
+          <w:szCs w:val="18"/>
+        </w:rPr>
+        <w:t>to</w:t>
+      </w:r>
+      <w:r>
+        <w:rPr>
+          <w:rFonts w:ascii="Courier New" w:eastAsia="Times New Roman" w:hAnsi="Courier New" w:cs="Courier New"/>
+          <w:color w:val="000000"/>
+          <w:sz w:val="18"/>
+          <w:szCs w:val="18"/>
+        </w:rPr>
+        <w:t>.</w:t>
+      </w:r>
+      <w:r>
+        <w:rPr>
+          <w:rFonts w:ascii="Courier New" w:eastAsia="Times New Roman" w:hAnsi="Courier New" w:cs="Courier New"/>
+          <w:color w:val="001188"/>
+          <w:sz w:val="18"/>
+          <w:szCs w:val="18"/>
+        </w:rPr>
+        <w:t>have</w:t>
+      </w:r>
+      <w:proofErr w:type="gramEnd"/>
+      <w:r>
+        <w:rPr>
+          <w:rFonts w:ascii="Courier New" w:eastAsia="Times New Roman" w:hAnsi="Courier New" w:cs="Courier New"/>
+          <w:color w:val="000000"/>
+          <w:sz w:val="18"/>
+          <w:szCs w:val="18"/>
+        </w:rPr>
+        <w:t>.status</w:t>
+      </w:r>
+      <w:proofErr w:type="spellEnd"/>
+      <w:r>
+        <w:rPr>
+          <w:rFonts w:ascii="Courier New" w:eastAsia="Times New Roman" w:hAnsi="Courier New" w:cs="Courier New"/>
+          <w:color w:val="000000"/>
+          <w:sz w:val="18"/>
+          <w:szCs w:val="18"/>
+        </w:rPr>
+        <w:t>(</w:t>
+      </w:r>
+      <w:r>
+        <w:rPr>
+          <w:rFonts w:ascii="Courier New" w:eastAsia="Times New Roman" w:hAnsi="Courier New" w:cs="Courier New"/>
+          <w:color w:val="FF00AA"/>
+          <w:sz w:val="18"/>
+          <w:szCs w:val="18"/>
+        </w:rPr>
+        <w:t>200</w:t>
+      </w:r>
+      <w:r>
+        <w:rPr>
+          <w:rFonts w:ascii="Courier New" w:eastAsia="Times New Roman" w:hAnsi="Courier New" w:cs="Courier New"/>
+          <w:color w:val="000000"/>
+          <w:sz w:val="18"/>
+          <w:szCs w:val="18"/>
+        </w:rPr>
+        <w:t>);</w:t>
+      </w:r>
+    </w:p>
+    <w:p>
+      <w:pPr>
+        <w:shd w:val="clear" w:color="auto" w:fill="FFFFFE"/>
+        <w:spacing w:after="0" w:line="270" w:lineRule="atLeast"/>
+        <w:rPr>
+          <w:rFonts w:ascii="Courier New" w:eastAsia="Times New Roman" w:hAnsi="Courier New" w:cs="Courier New"/>
+          <w:color w:val="000000"/>
+          <w:sz w:val="18"/>
+          <w:szCs w:val="18"/>
+        </w:rPr>
+      </w:pPr>
+      <w:r>
+        <w:rPr>
+          <w:rFonts w:ascii="Courier New" w:eastAsia="Times New Roman" w:hAnsi="Courier New" w:cs="Courier New"/>
+          <w:color w:val="000000"/>
+          <w:sz w:val="18"/>
+          <w:szCs w:val="18"/>
+        </w:rPr>
+        <w:t>});</w:t>
+      </w:r>
+    </w:p>
+    <w:p>
+      <w:pPr>
+        <w:shd w:val="clear" w:color="auto" w:fill="FFFFFE"/>
+        <w:spacing w:after="0" w:line="270" w:lineRule="atLeast"/>
+        <w:rPr>
+          <w:rFonts w:ascii="Courier New" w:eastAsia="Times New Roman" w:hAnsi="Courier New" w:cs="Courier New"/>
+          <w:color w:val="000000"/>
+          <w:sz w:val="18"/>
+          <w:szCs w:val="18"/>
+        </w:rPr>
+      </w:pPr>
+      <w:proofErr w:type="spellStart"/>
+      <w:r>
+        <w:rPr>
+          <w:rFonts w:ascii="Courier New" w:eastAsia="Times New Roman" w:hAnsi="Courier New" w:cs="Courier New"/>
+          <w:color w:val="001188"/>
+          <w:sz w:val="18"/>
+          <w:szCs w:val="18"/>
+        </w:rPr>
+        <w:t>pm</w:t>
+      </w:r>
+      <w:r>
+        <w:rPr>
+          <w:rFonts w:ascii="Courier New" w:eastAsia="Times New Roman" w:hAnsi="Courier New" w:cs="Courier New"/>
+          <w:color w:val="000000"/>
+          <w:sz w:val="18"/>
+          <w:szCs w:val="18"/>
+        </w:rPr>
+        <w:t>.</w:t>
+      </w:r>
+      <w:proofErr w:type="gramStart"/>
+      <w:r>
+        <w:rPr>
+          <w:rFonts w:ascii="Courier New" w:eastAsia="Times New Roman" w:hAnsi="Courier New" w:cs="Courier New"/>
+          <w:b/>
+          <w:bCs/>
+          <w:color w:val="642880"/>
+          <w:sz w:val="18"/>
+          <w:szCs w:val="18"/>
+        </w:rPr>
+        <w:t>test</w:t>
+      </w:r>
+      <w:proofErr w:type="spellEnd"/>
+      <w:r>
+        <w:rPr>
+          <w:rFonts w:ascii="Courier New" w:eastAsia="Times New Roman" w:hAnsi="Courier New" w:cs="Courier New"/>
+          <w:color w:val="000000"/>
+          <w:sz w:val="18"/>
+          <w:szCs w:val="18"/>
+        </w:rPr>
+        <w:t>(</w:t>
+      </w:r>
+      <w:proofErr w:type="gramEnd"/>
+      <w:r>
+        <w:rPr>
+          <w:rFonts w:ascii="Courier New" w:eastAsia="Times New Roman" w:hAnsi="Courier New" w:cs="Courier New"/>
+          <w:color w:val="2A00FF"/>
+          <w:sz w:val="18"/>
+          <w:szCs w:val="18"/>
+        </w:rPr>
+        <w:t>"Content-</w:t>
+      </w:r>
+      <w:proofErr w:type="spellStart"/>
+      <w:r>
+        <w:rPr>
+          <w:rFonts w:ascii="Courier New" w:eastAsia="Times New Roman" w:hAnsi="Courier New" w:cs="Courier New"/>
+          <w:color w:val="2A00FF"/>
+          <w:sz w:val="18"/>
+          <w:szCs w:val="18"/>
+        </w:rPr>
+        <w:t>Type_check</w:t>
+      </w:r>
+      <w:proofErr w:type="spellEnd"/>
+      <w:r>
+        <w:rPr>
+          <w:rFonts w:ascii="Courier New" w:eastAsia="Times New Roman" w:hAnsi="Courier New" w:cs="Courier New"/>
+          <w:color w:val="2A00FF"/>
+          <w:sz w:val="18"/>
+          <w:szCs w:val="18"/>
+        </w:rPr>
+        <w:t>"</w:t>
+      </w:r>
+      <w:r>
+        <w:rPr>
+          <w:rFonts w:ascii="Courier New" w:eastAsia="Times New Roman" w:hAnsi="Courier New" w:cs="Courier New"/>
+          <w:color w:val="000000"/>
+          <w:sz w:val="18"/>
+          <w:szCs w:val="18"/>
+        </w:rPr>
+        <w:t>, </w:t>
+      </w:r>
+      <w:r>
+        <w:rPr>
+          <w:rFonts w:ascii="Courier New" w:eastAsia="Times New Roman" w:hAnsi="Courier New" w:cs="Courier New"/>
+          <w:b/>
+          <w:bCs/>
+          <w:color w:val="800555"/>
+          <w:sz w:val="18"/>
+          <w:szCs w:val="18"/>
+        </w:rPr>
+        <w:t>function</w:t>
+      </w:r>
+      <w:r>
+        <w:rPr>
+          <w:rFonts w:ascii="Courier New" w:eastAsia="Times New Roman" w:hAnsi="Courier New" w:cs="Courier New"/>
+          <w:color w:val="000000"/>
+          <w:sz w:val="18"/>
+          <w:szCs w:val="18"/>
+        </w:rPr>
+        <w:t> () {</w:t>
+      </w:r>
+    </w:p>
+    <w:p>
+      <w:pPr>
+        <w:shd w:val="clear" w:color="auto" w:fill="FFFFFE"/>
+        <w:spacing w:after="0" w:line="270" w:lineRule="atLeast"/>
+        <w:rPr>
+          <w:rFonts w:ascii="Courier New" w:eastAsia="Times New Roman" w:hAnsi="Courier New" w:cs="Courier New"/>
+          <w:color w:val="000000"/>
+          <w:sz w:val="18"/>
+          <w:szCs w:val="18"/>
+        </w:rPr>
+      </w:pPr>
+      <w:r>
+        <w:rPr>
+          <w:rFonts w:ascii="Courier New" w:eastAsia="Times New Roman" w:hAnsi="Courier New" w:cs="Courier New"/>
+          <w:color w:val="000000"/>
+          <w:sz w:val="18"/>
+          <w:szCs w:val="18"/>
+        </w:rPr>
+        <w:t>    </w:t>
+      </w:r>
+      <w:proofErr w:type="spellStart"/>
+      <w:proofErr w:type="gramStart"/>
+      <w:r>
+        <w:rPr>
+          <w:rFonts w:ascii="Courier New" w:eastAsia="Times New Roman" w:hAnsi="Courier New" w:cs="Courier New"/>
+          <w:color w:val="001188"/>
+          <w:sz w:val="18"/>
+          <w:szCs w:val="18"/>
+        </w:rPr>
+        <w:t>pm</w:t>
+      </w:r>
+      <w:r>
+        <w:rPr>
+          <w:rFonts w:ascii="Courier New" w:eastAsia="Times New Roman" w:hAnsi="Courier New" w:cs="Courier New"/>
+          <w:color w:val="000000"/>
+          <w:sz w:val="18"/>
+          <w:szCs w:val="18"/>
+        </w:rPr>
+        <w:t>.</w:t>
+      </w:r>
+      <w:r>
+        <w:rPr>
+          <w:rFonts w:ascii="Courier New" w:eastAsia="Times New Roman" w:hAnsi="Courier New" w:cs="Courier New"/>
+          <w:color w:val="001188"/>
+          <w:sz w:val="18"/>
+          <w:szCs w:val="18"/>
+        </w:rPr>
+        <w:t>response</w:t>
+      </w:r>
+      <w:r>
+        <w:rPr>
+          <w:rFonts w:ascii="Courier New" w:eastAsia="Times New Roman" w:hAnsi="Courier New" w:cs="Courier New"/>
+          <w:color w:val="000000"/>
+          <w:sz w:val="18"/>
+          <w:szCs w:val="18"/>
+        </w:rPr>
+        <w:t>.</w:t>
+      </w:r>
+      <w:r>
+        <w:rPr>
+          <w:rFonts w:ascii="Courier New" w:eastAsia="Times New Roman" w:hAnsi="Courier New" w:cs="Courier New"/>
+          <w:color w:val="001188"/>
+          <w:sz w:val="18"/>
+          <w:szCs w:val="18"/>
+        </w:rPr>
+        <w:t>to</w:t>
+      </w:r>
+      <w:r>
+        <w:rPr>
+          <w:rFonts w:ascii="Courier New" w:eastAsia="Times New Roman" w:hAnsi="Courier New" w:cs="Courier New"/>
+          <w:color w:val="000000"/>
+          <w:sz w:val="18"/>
+          <w:szCs w:val="18"/>
+        </w:rPr>
+        <w:t>.</w:t>
+      </w:r>
+      <w:r>
+        <w:rPr>
+          <w:rFonts w:ascii="Courier New" w:eastAsia="Times New Roman" w:hAnsi="Courier New" w:cs="Courier New"/>
+          <w:color w:val="001188"/>
+          <w:sz w:val="18"/>
+          <w:szCs w:val="18"/>
+        </w:rPr>
+        <w:t>have</w:t>
+      </w:r>
+      <w:proofErr w:type="gramEnd"/>
+      <w:r>
+        <w:rPr>
+          <w:rFonts w:ascii="Courier New" w:eastAsia="Times New Roman" w:hAnsi="Courier New" w:cs="Courier New"/>
+          <w:color w:val="000000"/>
+          <w:sz w:val="18"/>
+          <w:szCs w:val="18"/>
+        </w:rPr>
+        <w:t>.header</w:t>
+      </w:r>
+      <w:proofErr w:type="spellEnd"/>
+      <w:r>
+        <w:rPr>
+          <w:rFonts w:ascii="Courier New" w:eastAsia="Times New Roman" w:hAnsi="Courier New" w:cs="Courier New"/>
+          <w:color w:val="000000"/>
+          <w:sz w:val="18"/>
+          <w:szCs w:val="18"/>
+        </w:rPr>
+        <w:t>(</w:t>
+      </w:r>
+      <w:r>
+        <w:rPr>
+          <w:rFonts w:ascii="Courier New" w:eastAsia="Times New Roman" w:hAnsi="Courier New" w:cs="Courier New"/>
+          <w:color w:val="2A00FF"/>
+          <w:sz w:val="18"/>
+          <w:szCs w:val="18"/>
+        </w:rPr>
+        <w:t>"Content-Type"</w:t>
+      </w:r>
+      <w:r>
+        <w:rPr>
+          <w:rFonts w:ascii="Courier New" w:eastAsia="Times New Roman" w:hAnsi="Courier New" w:cs="Courier New"/>
+          <w:color w:val="000000"/>
+          <w:sz w:val="18"/>
+          <w:szCs w:val="18"/>
+        </w:rPr>
+        <w:t>);</w:t>
+      </w:r>
+    </w:p>
+    <w:p>
+      <w:pPr>
+        <w:shd w:val="clear" w:color="auto" w:fill="FFFFFE"/>
+        <w:spacing w:after="0" w:line="270" w:lineRule="atLeast"/>
+        <w:rPr>
+          <w:rFonts w:ascii="Courier New" w:eastAsia="Times New Roman" w:hAnsi="Courier New" w:cs="Courier New"/>
+          <w:color w:val="000000"/>
+          <w:sz w:val="18"/>
+          <w:szCs w:val="18"/>
+        </w:rPr>
+      </w:pPr>
+      <w:r>
+        <w:rPr>
+          <w:rFonts w:ascii="Courier New" w:eastAsia="Times New Roman" w:hAnsi="Courier New" w:cs="Courier New"/>
+          <w:color w:val="000000"/>
+          <w:sz w:val="18"/>
+          <w:szCs w:val="18"/>
+        </w:rPr>
+        <w:t>});</w:t>
+      </w:r>
+    </w:p>
+    <w:p>
+      <w:pPr>
+        <w:shd w:val="clear" w:color="auto" w:fill="FFFFFE"/>
+        <w:spacing w:after="0" w:line="270" w:lineRule="atLeast"/>
+        <w:rPr>
+          <w:rFonts w:ascii="Courier New" w:eastAsia="Times New Roman" w:hAnsi="Courier New" w:cs="Courier New"/>
+          <w:color w:val="000000"/>
+          <w:sz w:val="18"/>
+          <w:szCs w:val="18"/>
+        </w:rPr>
+      </w:pPr>
+      <w:r>
+        <w:rPr>
+          <w:rFonts w:ascii="Courier New" w:eastAsia="Times New Roman" w:hAnsi="Courier New" w:cs="Courier New"/>
+          <w:color w:val="000000"/>
+          <w:sz w:val="18"/>
+          <w:szCs w:val="18"/>
+        </w:rPr>
+        <w:t> </w:t>
+      </w:r>
+    </w:p>
+    <w:p>
+      <w:pPr>
+        <w:shd w:val="clear" w:color="auto" w:fill="FFFFFE"/>
+        <w:spacing w:after="0" w:line="270" w:lineRule="atLeast"/>
+        <w:rPr>
+          <w:rFonts w:ascii="Courier New" w:eastAsia="Times New Roman" w:hAnsi="Courier New" w:cs="Courier New"/>
+          <w:color w:val="000000"/>
+          <w:sz w:val="18"/>
+          <w:szCs w:val="18"/>
+        </w:rPr>
+      </w:pPr>
+      <w:proofErr w:type="spellStart"/>
+      <w:r>
+        <w:rPr>
+          <w:rFonts w:ascii="Courier New" w:eastAsia="Times New Roman" w:hAnsi="Courier New" w:cs="Courier New"/>
+          <w:color w:val="001188"/>
+          <w:sz w:val="18"/>
+          <w:szCs w:val="18"/>
+        </w:rPr>
+        <w:t>pm</w:t>
+      </w:r>
+      <w:r>
+        <w:rPr>
+          <w:rFonts w:ascii="Courier New" w:eastAsia="Times New Roman" w:hAnsi="Courier New" w:cs="Courier New"/>
+          <w:color w:val="000000"/>
+          <w:sz w:val="18"/>
+          <w:szCs w:val="18"/>
+        </w:rPr>
+        <w:t>.</w:t>
+      </w:r>
+      <w:proofErr w:type="gramStart"/>
+      <w:r>
+        <w:rPr>
+          <w:rFonts w:ascii="Courier New" w:eastAsia="Times New Roman" w:hAnsi="Courier New" w:cs="Courier New"/>
+          <w:b/>
+          <w:bCs/>
+          <w:color w:val="642880"/>
+          <w:sz w:val="18"/>
+          <w:szCs w:val="18"/>
+        </w:rPr>
+        <w:t>test</w:t>
+      </w:r>
+      <w:proofErr w:type="spellEnd"/>
+      <w:r>
+        <w:rPr>
+          <w:rFonts w:ascii="Courier New" w:eastAsia="Times New Roman" w:hAnsi="Courier New" w:cs="Courier New"/>
+          <w:color w:val="000000"/>
+          <w:sz w:val="18"/>
+          <w:szCs w:val="18"/>
+        </w:rPr>
+        <w:t>(</w:t>
+      </w:r>
+      <w:proofErr w:type="gramEnd"/>
+      <w:r>
+        <w:rPr>
+          <w:rFonts w:ascii="Courier New" w:eastAsia="Times New Roman" w:hAnsi="Courier New" w:cs="Courier New"/>
+          <w:color w:val="2A00FF"/>
+          <w:sz w:val="18"/>
+          <w:szCs w:val="18"/>
+        </w:rPr>
+        <w:t>"Response_time_less_than_1000ms"</w:t>
+      </w:r>
+      <w:r>
+        <w:rPr>
+          <w:rFonts w:ascii="Courier New" w:eastAsia="Times New Roman" w:hAnsi="Courier New" w:cs="Courier New"/>
+          <w:color w:val="000000"/>
+          <w:sz w:val="18"/>
+          <w:szCs w:val="18"/>
+        </w:rPr>
+        <w:t>, </w:t>
+      </w:r>
+      <w:r>
+        <w:rPr>
+          <w:rFonts w:ascii="Courier New" w:eastAsia="Times New Roman" w:hAnsi="Courier New" w:cs="Courier New"/>
+          <w:b/>
+          <w:bCs/>
+          <w:color w:val="800555"/>
+          <w:sz w:val="18"/>
+          <w:szCs w:val="18"/>
+        </w:rPr>
+        <w:t>function</w:t>
+      </w:r>
+      <w:r>
+        <w:rPr>
+          <w:rFonts w:ascii="Courier New" w:eastAsia="Times New Roman" w:hAnsi="Courier New" w:cs="Courier New"/>
+          <w:color w:val="000000"/>
+          <w:sz w:val="18"/>
+          <w:szCs w:val="18"/>
+        </w:rPr>
+        <w:t> () {</w:t>
+      </w:r>
+    </w:p>
+    <w:p>
+      <w:pPr>
+        <w:shd w:val="clear" w:color="auto" w:fill="FFFFFE"/>
+        <w:spacing w:after="0" w:line="270" w:lineRule="atLeast"/>
+        <w:rPr>
+          <w:rFonts w:ascii="Courier New" w:eastAsia="Times New Roman" w:hAnsi="Courier New" w:cs="Courier New"/>
+          <w:color w:val="000000"/>
+          <w:sz w:val="18"/>
+          <w:szCs w:val="18"/>
+        </w:rPr>
+      </w:pPr>
+      <w:r>
+        <w:rPr>
+          <w:rFonts w:ascii="Courier New" w:eastAsia="Times New Roman" w:hAnsi="Courier New" w:cs="Courier New"/>
+          <w:color w:val="000000"/>
+          <w:sz w:val="18"/>
+          <w:szCs w:val="18"/>
+        </w:rPr>
+        <w:t>    </w:t>
+      </w:r>
+      <w:proofErr w:type="spellStart"/>
+      <w:proofErr w:type="gramStart"/>
+      <w:r>
+        <w:rPr>
+          <w:rFonts w:ascii="Courier New" w:eastAsia="Times New Roman" w:hAnsi="Courier New" w:cs="Courier New"/>
+          <w:color w:val="001188"/>
+          <w:sz w:val="18"/>
+          <w:szCs w:val="18"/>
+        </w:rPr>
+        <w:t>pm</w:t>
+      </w:r>
+      <w:r>
+        <w:rPr>
+          <w:rFonts w:ascii="Courier New" w:eastAsia="Times New Roman" w:hAnsi="Courier New" w:cs="Courier New"/>
+          <w:color w:val="000000"/>
+          <w:sz w:val="18"/>
+          <w:szCs w:val="18"/>
+        </w:rPr>
+        <w:t>.expect</w:t>
+      </w:r>
+      <w:proofErr w:type="spellEnd"/>
+      <w:proofErr w:type="gramEnd"/>
+      <w:r>
+        <w:rPr>
+          <w:rFonts w:ascii="Courier New" w:eastAsia="Times New Roman" w:hAnsi="Courier New" w:cs="Courier New"/>
+          <w:color w:val="000000"/>
+          <w:sz w:val="18"/>
+          <w:szCs w:val="18"/>
+        </w:rPr>
+        <w:t>(</w:t>
+      </w:r>
+      <w:proofErr w:type="spellStart"/>
+      <w:r>
+        <w:rPr>
+          <w:rFonts w:ascii="Courier New" w:eastAsia="Times New Roman" w:hAnsi="Courier New" w:cs="Courier New"/>
+          <w:color w:val="001188"/>
+          <w:sz w:val="18"/>
+          <w:szCs w:val="18"/>
+        </w:rPr>
+        <w:t>pm</w:t>
+      </w:r>
+      <w:r>
+        <w:rPr>
+          <w:rFonts w:ascii="Courier New" w:eastAsia="Times New Roman" w:hAnsi="Courier New" w:cs="Courier New"/>
+          <w:color w:val="000000"/>
+          <w:sz w:val="18"/>
+          <w:szCs w:val="18"/>
+        </w:rPr>
+        <w:t>.</w:t>
+      </w:r>
+      <w:r>
+        <w:rPr>
+          <w:rFonts w:ascii="Courier New" w:eastAsia="Times New Roman" w:hAnsi="Courier New" w:cs="Courier New"/>
+          <w:color w:val="001188"/>
+          <w:sz w:val="18"/>
+          <w:szCs w:val="18"/>
+        </w:rPr>
+        <w:t>response</w:t>
+      </w:r>
+      <w:r>
+        <w:rPr>
+          <w:rFonts w:ascii="Courier New" w:eastAsia="Times New Roman" w:hAnsi="Courier New" w:cs="Courier New"/>
+          <w:color w:val="000000"/>
+          <w:sz w:val="18"/>
+          <w:szCs w:val="18"/>
+        </w:rPr>
+        <w:t>.</w:t>
+      </w:r>
+      <w:r>
+        <w:rPr>
+          <w:rFonts w:ascii="Courier New" w:eastAsia="Times New Roman" w:hAnsi="Courier New" w:cs="Courier New"/>
+          <w:color w:val="333333"/>
+          <w:sz w:val="18"/>
+          <w:szCs w:val="18"/>
+        </w:rPr>
+        <w:t>responseTime</w:t>
+      </w:r>
+      <w:proofErr w:type="spellEnd"/>
+      <w:r>
+        <w:rPr>
+          <w:rFonts w:ascii="Courier New" w:eastAsia="Times New Roman" w:hAnsi="Courier New" w:cs="Courier New"/>
+          <w:color w:val="000000"/>
+          <w:sz w:val="18"/>
+          <w:szCs w:val="18"/>
+        </w:rPr>
+        <w:t>).</w:t>
+      </w:r>
+      <w:proofErr w:type="spellStart"/>
+      <w:r>
+        <w:rPr>
+          <w:rFonts w:ascii="Courier New" w:eastAsia="Times New Roman" w:hAnsi="Courier New" w:cs="Courier New"/>
+          <w:color w:val="001188"/>
+          <w:sz w:val="18"/>
+          <w:szCs w:val="18"/>
+        </w:rPr>
+        <w:t>to</w:t>
+      </w:r>
+      <w:r>
+        <w:rPr>
+          <w:rFonts w:ascii="Courier New" w:eastAsia="Times New Roman" w:hAnsi="Courier New" w:cs="Courier New"/>
+          <w:color w:val="000000"/>
+          <w:sz w:val="18"/>
+          <w:szCs w:val="18"/>
+        </w:rPr>
+        <w:t>.</w:t>
+      </w:r>
+      <w:r>
+        <w:rPr>
+          <w:rFonts w:ascii="Courier New" w:eastAsia="Times New Roman" w:hAnsi="Courier New" w:cs="Courier New"/>
+          <w:color w:val="001188"/>
+          <w:sz w:val="18"/>
+          <w:szCs w:val="18"/>
+        </w:rPr>
+        <w:t>be</w:t>
+      </w:r>
+      <w:r>
+        <w:rPr>
+          <w:rFonts w:ascii="Courier New" w:eastAsia="Times New Roman" w:hAnsi="Courier New" w:cs="Courier New"/>
+          <w:color w:val="000000"/>
+          <w:sz w:val="18"/>
+          <w:szCs w:val="18"/>
+        </w:rPr>
+        <w:t>.below</w:t>
+      </w:r>
+      <w:proofErr w:type="spellEnd"/>
+      <w:r>
+        <w:rPr>
+          <w:rFonts w:ascii="Courier New" w:eastAsia="Times New Roman" w:hAnsi="Courier New" w:cs="Courier New"/>
+          <w:color w:val="000000"/>
+          <w:sz w:val="18"/>
+          <w:szCs w:val="18"/>
+        </w:rPr>
+        <w:t>(</w:t>
+      </w:r>
+      <w:r>
+        <w:rPr>
+          <w:rFonts w:ascii="Courier New" w:eastAsia="Times New Roman" w:hAnsi="Courier New" w:cs="Courier New"/>
+          <w:color w:val="FF00AA"/>
+          <w:sz w:val="18"/>
+          <w:szCs w:val="18"/>
+        </w:rPr>
+        <w:t>1000</w:t>
+      </w:r>
+      <w:r>
+        <w:rPr>
+          <w:rFonts w:ascii="Courier New" w:eastAsia="Times New Roman" w:hAnsi="Courier New" w:cs="Courier New"/>
+          <w:color w:val="000000"/>
+          <w:sz w:val="18"/>
+          <w:szCs w:val="18"/>
+        </w:rPr>
+        <w:t>);</w:t>
+      </w:r>
+    </w:p>
+    <w:p>
+      <w:pPr>
+        <w:shd w:val="clear" w:color="auto" w:fill="FFFFFE"/>
+        <w:spacing w:after="0" w:line="270" w:lineRule="atLeast"/>
+        <w:rPr>
+          <w:rFonts w:ascii="Courier New" w:eastAsia="Times New Roman" w:hAnsi="Courier New" w:cs="Courier New"/>
+          <w:color w:val="000000"/>
+          <w:sz w:val="18"/>
+          <w:szCs w:val="18"/>
+        </w:rPr>
+      </w:pPr>
+      <w:r>
+        <w:rPr>
+          <w:rFonts w:ascii="Courier New" w:eastAsia="Times New Roman" w:hAnsi="Courier New" w:cs="Courier New"/>
+          <w:color w:val="000000"/>
+          <w:sz w:val="18"/>
+          <w:szCs w:val="18"/>
+        </w:rPr>
+        <w:t>});</w:t>
+      </w:r>
+    </w:p>
+    <w:p>
+      <w:pPr>
+        <w:shd w:val="clear" w:color="auto" w:fill="FFFFFE"/>
+        <w:spacing w:after="240" w:line="270" w:lineRule="atLeast"/>
+        <w:rPr>
+          <w:rFonts w:ascii="Courier New" w:eastAsia="Times New Roman" w:hAnsi="Courier New" w:cs="Courier New"/>
+          <w:color w:val="000000"/>
+          <w:sz w:val="18"/>
+          <w:szCs w:val="18"/>
+        </w:rPr>
+      </w:pPr>
+    </w:p>
+    <w:p/>
+    <w:p>
+      <w:pPr>
+        <w:rPr>
+          <w:sz w:val="36"/>
+          <w:szCs w:val="36"/>
+          <w:u w:val="single"/>
+        </w:rPr>
+      </w:pPr>
+      <w:r>
+        <w:rPr>
+          <w:noProof/>
+          <w:sz w:val="36"/>
+          <w:szCs w:val="36"/>
+          <w:u w:val="single"/>
+        </w:rPr>
+        <w:lastRenderedPageBreak/>
+        <w:drawing>
+          <wp:inline distT="0" distB="0" distL="0" distR="0" wp14:anchorId="2098AC39" wp14:editId="10E775E7">
+            <wp:extent cx="5943600" cy="3343275"/>
+            <wp:effectExtent l="0" t="0" r="0" b="9525"/>
+            <wp:docPr id="14" name="Picture 14" descr="Graphical user interface, text, application, email&#10;&#10;Description automatically generated"/>
+            <wp:cNvGraphicFramePr>
+              <a:graphicFrameLocks xmlns:a="http://schemas.openxmlformats.org/drawingml/2006/main" noChangeAspect="1"/>
+            </wp:cNvGraphicFramePr>
+            <a:graphic xmlns:a="http://schemas.openxmlformats.org/drawingml/2006/main">
+              <a:graphicData uri="http://schemas.openxmlformats.org/drawingml/2006/picture">
+                <pic:pic xmlns:pic="http://schemas.openxmlformats.org/drawingml/2006/picture">
+                  <pic:nvPicPr>
+                    <pic:cNvPr id="14" name="Picture 14" descr="Graphical user interface, text, application, email&#10;&#10;Description automatically generated"/>
+                    <pic:cNvPicPr/>
+                  </pic:nvPicPr>
+                  <pic:blipFill>
+                    <a:blip r:embed="rId15" cstate="print">
+                      <a:extLst>
+                        <a:ext uri="{28A0092B-C50C-407E-A947-70E740481C1C}">
+                          <a14:useLocalDpi xmlns:a14="http://schemas.microsoft.com/office/drawing/2010/main" val="0"/>
+                        </a:ext>
+                      </a:extLst>
+                    </a:blip>
+                    <a:stretch>
+                      <a:fillRect/>
+                    </a:stretch>
+                  </pic:blipFill>
+                  <pic:spPr>
+                    <a:xfrm>
+                      <a:off x="0" y="0"/>
+                      <a:ext cx="5943600" cy="3343275"/>
+                    </a:xfrm>
+                    <a:prstGeom prst="rect">
+                      <a:avLst/>
+                    </a:prstGeom>
+                  </pic:spPr>
+                </pic:pic>
+              </a:graphicData>
+            </a:graphic>
+          </wp:inline>
+        </w:drawing>
+      </w:r>
+      <w:r>
+        <w:rPr>
+          <w:noProof/>
+          <w:sz w:val="36"/>
+          <w:szCs w:val="36"/>
+          <w:u w:val="single"/>
+        </w:rPr>
+        <w:drawing>
+          <wp:inline distT="0" distB="0" distL="0" distR="0" wp14:anchorId="7AE513FE" wp14:editId="161280AC">
+            <wp:extent cx="5943600" cy="3343275"/>
+            <wp:effectExtent l="0" t="0" r="0" b="9525"/>
+            <wp:docPr id="15" name="Picture 15" descr="Graphical user interface, text, application&#10;&#10;Description automatically generated"/>
+            <wp:cNvGraphicFramePr>
+              <a:graphicFrameLocks xmlns:a="http://schemas.openxmlformats.org/drawingml/2006/main" noChangeAspect="1"/>
+            </wp:cNvGraphicFramePr>
+            <a:graphic xmlns:a="http://schemas.openxmlformats.org/drawingml/2006/main">
+              <a:graphicData uri="http://schemas.openxmlformats.org/drawingml/2006/picture">
+                <pic:pic xmlns:pic="http://schemas.openxmlformats.org/drawingml/2006/picture">
+                  <pic:nvPicPr>
+                    <pic:cNvPr id="15" name="Picture 15" descr="Graphical user interface, text, application&#10;&#10;Description automatically generated"/>
+                    <pic:cNvPicPr/>
+                  </pic:nvPicPr>
+                  <pic:blipFill>
+                    <a:blip r:embed="rId16" cstate="print">
+                      <a:extLst>
+                        <a:ext uri="{28A0092B-C50C-407E-A947-70E740481C1C}">
+                          <a14:useLocalDpi xmlns:a14="http://schemas.microsoft.com/office/drawing/2010/main" val="0"/>
+                        </a:ext>
+                      </a:extLst>
+                    </a:blip>
                     <a:stretch>
                       <a:fillRect/>
                     </a:stretch>

</xml_diff>